<commit_message>
introdução alterada e referencial teorico iniciado
</commit_message>
<xml_diff>
--- a/TCC.docx
+++ b/TCC.docx
@@ -1,6 +1,6 @@
 
 <file path=word/document.xml><?xml version="1.0" encoding="utf-8"?>
-<w:document xmlns:wpc="http://schemas.microsoft.com/office/word/2010/wordprocessingCanvas" xmlns:cx="http://schemas.microsoft.com/office/drawing/2014/chartex" xmlns:cx1="http://schemas.microsoft.com/office/drawing/2015/9/8/chartex" xmlns:cx2="http://schemas.microsoft.com/office/drawing/2015/10/21/chartex" xmlns:cx3="http://schemas.microsoft.com/office/drawing/2016/5/9/chartex" xmlns:cx4="http://schemas.microsoft.com/office/drawing/2016/5/10/chartex" xmlns:cx5="http://schemas.microsoft.com/office/drawing/2016/5/11/chartex" xmlns:mc="http://schemas.openxmlformats.org/markup-compatibility/2006" xmlns:o="urn:schemas-microsoft-com:office:office" xmlns:r="http://schemas.openxmlformats.org/officeDocument/2006/relationships" xmlns:m="http://schemas.openxmlformats.org/officeDocument/2006/math" xmlns:v="urn:schemas-microsoft-com:vml" xmlns:wp14="http://schemas.microsoft.com/office/word/2010/wordprocessingDrawing" xmlns:wp="http://schemas.openxmlformats.org/drawingml/2006/wordprocessingDrawing" xmlns:w10="urn:schemas-microsoft-com:office:word" xmlns:w="http://schemas.openxmlformats.org/wordprocessingml/2006/main" xmlns:w14="http://schemas.microsoft.com/office/word/2010/wordml" xmlns:w15="http://schemas.microsoft.com/office/word/2012/wordml" xmlns:w16se="http://schemas.microsoft.com/office/word/2015/wordml/symex" xmlns:wpg="http://schemas.microsoft.com/office/word/2010/wordprocessingGroup" xmlns:wpi="http://schemas.microsoft.com/office/word/2010/wordprocessingInk" xmlns:wne="http://schemas.microsoft.com/office/word/2006/wordml" xmlns:wps="http://schemas.microsoft.com/office/word/2010/wordprocessingShape" mc:Ignorable="w14 w15 w16se wp14">
+<w:document xmlns:wpc="http://schemas.microsoft.com/office/word/2010/wordprocessingCanvas" xmlns:cx="http://schemas.microsoft.com/office/drawing/2014/chartex" xmlns:cx1="http://schemas.microsoft.com/office/drawing/2015/9/8/chartex" xmlns:cx2="http://schemas.microsoft.com/office/drawing/2015/10/21/chartex" xmlns:cx3="http://schemas.microsoft.com/office/drawing/2016/5/9/chartex" xmlns:cx4="http://schemas.microsoft.com/office/drawing/2016/5/10/chartex" xmlns:cx5="http://schemas.microsoft.com/office/drawing/2016/5/11/chartex" xmlns:cx6="http://schemas.microsoft.com/office/drawing/2016/5/12/chartex" xmlns:cx7="http://schemas.microsoft.com/office/drawing/2016/5/13/chartex" xmlns:cx8="http://schemas.microsoft.com/office/drawing/2016/5/14/chartex" xmlns:mc="http://schemas.openxmlformats.org/markup-compatibility/2006" xmlns:o="urn:schemas-microsoft-com:office:office" xmlns:r="http://schemas.openxmlformats.org/officeDocument/2006/relationships" xmlns:m="http://schemas.openxmlformats.org/officeDocument/2006/math" xmlns:v="urn:schemas-microsoft-com:vml" xmlns:wp14="http://schemas.microsoft.com/office/word/2010/wordprocessingDrawing" xmlns:wp="http://schemas.openxmlformats.org/drawingml/2006/wordprocessingDrawing" xmlns:w10="urn:schemas-microsoft-com:office:word" xmlns:w="http://schemas.openxmlformats.org/wordprocessingml/2006/main" xmlns:w14="http://schemas.microsoft.com/office/word/2010/wordml" xmlns:w15="http://schemas.microsoft.com/office/word/2012/wordml" xmlns:w16se="http://schemas.microsoft.com/office/word/2015/wordml/symex" xmlns:wpg="http://schemas.microsoft.com/office/word/2010/wordprocessingGroup" xmlns:wpi="http://schemas.microsoft.com/office/word/2010/wordprocessingInk" xmlns:wne="http://schemas.microsoft.com/office/word/2006/wordml" xmlns:wps="http://schemas.microsoft.com/office/word/2010/wordprocessingShape" mc:Ignorable="w14 w15 w16se wp14">
   <w:body>
     <w:p>
       <w:pPr>
@@ -68,21 +68,21 @@
           <w:sz w:val="24"/>
           <w:szCs w:val="24"/>
         </w:rPr>
-        <w:t xml:space="preserve">Este trabalho visa a analisar métricas de código para gerenciamento da qualidade de software, no contexto de uso de padrões de código no desenvolvimento de software. A organização e padronização do código traz vários benefícios para a empresa, facilitando </w:t>
-      </w:r>
-      <w:r>
-        <w:rPr>
-          <w:sz w:val="24"/>
-          <w:szCs w:val="24"/>
-        </w:rPr>
-        <w:t>todas as etapas de desenvolvimento, testes, validação, manutenção e reúso e aumenta a produtividade da equipe e compreensão do código. Cada equipe ou empresa pode adotar seus próprios padrões, mas é mais comum que sejam utilizadas as regras próprias da lin</w:t>
-      </w:r>
-      <w:r>
-        <w:rPr>
-          <w:sz w:val="24"/>
-          <w:szCs w:val="24"/>
-        </w:rPr>
-        <w:t>guagem ou do framework, garantindo uma integração muito mais simples.</w:t>
+        <w:t xml:space="preserve">Este trabalho visa a analisar métricas de código para gerenciamento da qualidade de software, no contexto de uso de padrões de código no desenvolvimento de software. A organização e padronização do código </w:t>
+      </w:r>
+      <w:r>
+        <w:rPr>
+          <w:sz w:val="24"/>
+          <w:szCs w:val="24"/>
+        </w:rPr>
+        <w:t>pode trazer</w:t>
+      </w:r>
+      <w:r>
+        <w:rPr>
+          <w:sz w:val="24"/>
+          <w:szCs w:val="24"/>
+        </w:rPr>
+        <w:t xml:space="preserve"> vários benefícios para a empresa, facilitando todas as etapas de desenvolvimento, testes, validação, manutenção e reúso e aumenta a produtividade da equipe e compreensão do código. Cada equipe ou empresa pode adotar seus próprios padrões, mas é mais comum que sejam utilizadas as regras próprias da linguagem ou do framework, garantindo uma integração muito mais simples.</w:t>
       </w:r>
     </w:p>
     <w:p>
@@ -126,12 +126,223 @@
         </w:rPr>
         <w:t>Introdução</w:t>
       </w:r>
+    </w:p>
+    <w:p>
+      <w:pPr>
+        <w:ind w:firstLine="720"/>
+        <w:jc w:val="both"/>
+        <w:rPr>
+          <w:sz w:val="24"/>
+          <w:szCs w:val="24"/>
+        </w:rPr>
+      </w:pPr>
+      <w:r>
+        <w:rPr>
+          <w:sz w:val="24"/>
+          <w:szCs w:val="24"/>
+        </w:rPr>
+        <w:t xml:space="preserve">De modo geral, a definição de qualidade é imprecisa </w:t>
+      </w:r>
+      <w:r>
+        <w:rPr>
+          <w:sz w:val="24"/>
+          <w:szCs w:val="24"/>
+        </w:rPr>
+        <w:t>e varia</w:t>
+      </w:r>
+      <w:r>
+        <w:rPr>
+          <w:sz w:val="24"/>
+          <w:szCs w:val="24"/>
+        </w:rPr>
+        <w:t xml:space="preserve"> de acordo com o ponto de vista e a finalidade do objeto a ser avaliado. </w:t>
+      </w:r>
+      <w:r>
+        <w:rPr>
+          <w:sz w:val="24"/>
+          <w:szCs w:val="24"/>
+        </w:rPr>
+        <w:t xml:space="preserve">Segundo </w:t>
+      </w:r>
+      <w:proofErr w:type="spellStart"/>
+      <w:r>
+        <w:rPr>
+          <w:sz w:val="24"/>
+          <w:szCs w:val="24"/>
+        </w:rPr>
+        <w:t>Kan</w:t>
+      </w:r>
+      <w:proofErr w:type="spellEnd"/>
+      <w:r>
+        <w:rPr>
+          <w:sz w:val="24"/>
+          <w:szCs w:val="24"/>
+        </w:rPr>
+        <w:t xml:space="preserve"> (2002), em se tratando de software, a qualidade pode ser caracterizada pela falta de erros ou defeitos em um software, ou se o software atende os requisitos previamente definido</w:t>
+      </w:r>
+      <w:r>
+        <w:rPr>
+          <w:sz w:val="24"/>
+          <w:szCs w:val="24"/>
+        </w:rPr>
+        <w:t>s; porém, a qualidade de um software pode ser medida em várias dimensões diferentes.</w:t>
+      </w:r>
+    </w:p>
+    <w:p>
+      <w:pPr>
+        <w:jc w:val="both"/>
+        <w:rPr>
+          <w:sz w:val="24"/>
+          <w:szCs w:val="24"/>
+        </w:rPr>
+      </w:pPr>
       <w:r>
         <w:rPr>
           <w:sz w:val="24"/>
           <w:szCs w:val="24"/>
         </w:rPr>
         <w:tab/>
+        <w:t>Duas das preocupações que existem no gerenciamento de qualidade de software são estabelecer frameworks e padrões que elevem a qualidade do software, e definir as metas de qualidade a serem atingidas (SOMMERVILLE, 2011). Desta forma, juntamente com os processos de desenvolvimento, devem ser definidos e escolhidos os padrões que serão utilizados. Entre esses padrões, estão padrões já existentes e consolidados, regulamentados pela ISO ou IEEE, por exemplo, ou padrões próprios internos da equipe.</w:t>
+      </w:r>
+    </w:p>
+    <w:p>
+      <w:pPr>
+        <w:ind w:firstLine="720"/>
+        <w:jc w:val="both"/>
+        <w:rPr>
+          <w:sz w:val="24"/>
+          <w:szCs w:val="24"/>
+        </w:rPr>
+      </w:pPr>
+      <w:r>
+        <w:rPr>
+          <w:sz w:val="24"/>
+          <w:szCs w:val="24"/>
+        </w:rPr>
+        <w:t>Em muitos casos, garantir qualidade de software significa somente definir tais processos, procedimentos e padrões; em outros, a garantia da qualidade inclui também gestão de configuração, verificação e validação, mesmo após a entrega do produto (SOMMERVILLE, 2011).</w:t>
+      </w:r>
+      <w:r>
+        <w:rPr>
+          <w:sz w:val="24"/>
+          <w:szCs w:val="24"/>
+        </w:rPr>
+        <w:t xml:space="preserve"> Assim sendo, o</w:t>
+      </w:r>
+      <w:r>
+        <w:rPr>
+          <w:sz w:val="24"/>
+          <w:szCs w:val="24"/>
+        </w:rPr>
+        <w:t xml:space="preserve"> código fonte do </w:t>
+      </w:r>
+      <w:r>
+        <w:rPr>
+          <w:sz w:val="24"/>
+          <w:szCs w:val="24"/>
+        </w:rPr>
+        <w:t xml:space="preserve">software deve seguir os padrões </w:t>
+      </w:r>
+      <w:r>
+        <w:rPr>
+          <w:sz w:val="24"/>
+          <w:szCs w:val="24"/>
+        </w:rPr>
+        <w:t>pré-definido</w:t>
+      </w:r>
+      <w:r>
+        <w:rPr>
+          <w:sz w:val="24"/>
+          <w:szCs w:val="24"/>
+        </w:rPr>
+        <w:t>s</w:t>
+      </w:r>
+      <w:r>
+        <w:rPr>
+          <w:sz w:val="24"/>
+          <w:szCs w:val="24"/>
+        </w:rPr>
+        <w:t xml:space="preserve"> e escolhido</w:t>
+      </w:r>
+      <w:r>
+        <w:rPr>
+          <w:sz w:val="24"/>
+          <w:szCs w:val="24"/>
+        </w:rPr>
+        <w:t>s</w:t>
+      </w:r>
+      <w:r>
+        <w:rPr>
+          <w:sz w:val="24"/>
+          <w:szCs w:val="24"/>
+        </w:rPr>
+        <w:t xml:space="preserve"> pela equipe, de forma que tenha características que auxiliem na compreensão e manutenção do software pela equipe (PRESSMAN, 2011).</w:t>
+      </w:r>
+    </w:p>
+    <w:p>
+      <w:pPr>
+        <w:ind w:firstLine="720"/>
+        <w:jc w:val="both"/>
+        <w:rPr>
+          <w:sz w:val="24"/>
+          <w:szCs w:val="24"/>
+        </w:rPr>
+      </w:pPr>
+      <w:r>
+        <w:rPr>
+          <w:sz w:val="24"/>
+          <w:szCs w:val="24"/>
+        </w:rPr>
+        <w:t xml:space="preserve">Sendo assim, o objetivo deste trabalho é analisar métricas </w:t>
+      </w:r>
+      <w:r>
+        <w:rPr>
+          <w:sz w:val="24"/>
+          <w:szCs w:val="24"/>
+        </w:rPr>
+        <w:t>de código e apresentar as diferenças nos resultados de métricas de software seguindo padrões e softwares sem tais padrões.</w:t>
+      </w:r>
+    </w:p>
+    <w:p>
+      <w:pPr>
+        <w:ind w:firstLine="720"/>
+        <w:jc w:val="both"/>
+        <w:rPr>
+          <w:sz w:val="24"/>
+          <w:szCs w:val="24"/>
+        </w:rPr>
+      </w:pPr>
+    </w:p>
+    <w:p>
+      <w:pPr>
+        <w:jc w:val="both"/>
+        <w:rPr>
+          <w:sz w:val="24"/>
+          <w:szCs w:val="24"/>
+        </w:rPr>
+      </w:pPr>
+      <w:r>
+        <w:rPr>
+          <w:b/>
+          <w:sz w:val="24"/>
+          <w:szCs w:val="24"/>
+        </w:rPr>
+        <w:t>2. Referencial teórico</w:t>
+      </w:r>
+    </w:p>
+    <w:p>
+      <w:pPr>
+        <w:jc w:val="both"/>
+        <w:rPr>
+          <w:sz w:val="24"/>
+          <w:szCs w:val="24"/>
+        </w:rPr>
+      </w:pPr>
+      <w:r>
+        <w:rPr>
+          <w:sz w:val="24"/>
+          <w:szCs w:val="24"/>
+        </w:rPr>
+        <w:t>2.1. Qualidade de Software</w:t>
       </w:r>
     </w:p>
     <w:p>
@@ -148,234 +359,7 @@
           <w:szCs w:val="24"/>
         </w:rPr>
         <w:tab/>
-        <w:t>Duas das preocupações que existem no gerenciamento de qualidade de software são estabelecer frameworks e</w:t>
-      </w:r>
-      <w:r>
-        <w:rPr>
-          <w:sz w:val="24"/>
-          <w:szCs w:val="24"/>
-        </w:rPr>
-        <w:t xml:space="preserve"> padrões que elevem a qualidade do software, e definir as metas de qualidade a serem atingidas (SOMMERVILLE, 2011). Desta forma, juntamente com os processos de desenvolvimento, devem ser definidos e escolhidos os padrões que serão utilizados. Entre esses p</w:t>
-      </w:r>
-      <w:r>
-        <w:rPr>
-          <w:sz w:val="24"/>
-          <w:szCs w:val="24"/>
-        </w:rPr>
-        <w:t>adrões, estão padrões já existentes e consolidados, regulamentados pela ISO ou IEEE, por exemplo, ou padrões próprios internos da equipe.</w:t>
-      </w:r>
-    </w:p>
-    <w:p>
-      <w:pPr>
-        <w:ind w:firstLine="720"/>
-        <w:jc w:val="both"/>
-        <w:rPr>
-          <w:sz w:val="24"/>
-          <w:szCs w:val="24"/>
-        </w:rPr>
-      </w:pPr>
-      <w:r>
-        <w:rPr>
-          <w:sz w:val="24"/>
-          <w:szCs w:val="24"/>
-        </w:rPr>
-        <w:t xml:space="preserve">Em muitos casos, garantir qualidade de software significa somente definir tais processos, procedimentos e padrões; em </w:t>
-      </w:r>
-      <w:r>
-        <w:rPr>
-          <w:sz w:val="24"/>
-          <w:szCs w:val="24"/>
-        </w:rPr>
-        <w:t>outros, a garantia da qualidade inclui também gestão de configuração, verificação e validação, mesmo após a entrega do produto (SOMMERVILLE, 2011).</w:t>
-      </w:r>
-    </w:p>
-    <w:p>
-      <w:pPr>
-        <w:ind w:firstLine="720"/>
-        <w:jc w:val="both"/>
-        <w:rPr>
-          <w:sz w:val="24"/>
-          <w:szCs w:val="24"/>
-        </w:rPr>
-      </w:pPr>
-      <w:r>
-        <w:rPr>
-          <w:sz w:val="24"/>
-          <w:szCs w:val="24"/>
-        </w:rPr>
-        <w:t>O código fonte do software deve seguir os padrões conforme pré-definido e escolhido pela equipe, de forma qu</w:t>
-      </w:r>
-      <w:r>
-        <w:rPr>
-          <w:sz w:val="24"/>
-          <w:szCs w:val="24"/>
-        </w:rPr>
-        <w:t>e tenha características que auxiliem na compreensão e manutenção do software pela equipe (PRESSMAN, 2011).</w:t>
-      </w:r>
-    </w:p>
-    <w:p>
-      <w:pPr>
-        <w:ind w:firstLine="720"/>
-        <w:jc w:val="both"/>
-        <w:rPr>
-          <w:sz w:val="24"/>
-          <w:szCs w:val="24"/>
-        </w:rPr>
-      </w:pPr>
-      <w:r>
-        <w:rPr>
-          <w:sz w:val="24"/>
-          <w:szCs w:val="24"/>
-        </w:rPr>
-        <w:t xml:space="preserve">Sendo assim, o objetivo deste trabalho é analisar métricas que demonstrem que o uso de padrões de código traz benefícios para a empresa e que possam </w:t>
-      </w:r>
-      <w:r>
-        <w:rPr>
-          <w:sz w:val="24"/>
-          <w:szCs w:val="24"/>
-        </w:rPr>
-        <w:t xml:space="preserve">auxiliar na melhoria de qualidade do software. </w:t>
-      </w:r>
-    </w:p>
-    <w:p>
-      <w:pPr>
-        <w:ind w:firstLine="720"/>
-        <w:jc w:val="both"/>
-        <w:rPr>
-          <w:sz w:val="24"/>
-          <w:szCs w:val="24"/>
-        </w:rPr>
-      </w:pPr>
-    </w:p>
-    <w:p>
-      <w:pPr>
-        <w:jc w:val="both"/>
-        <w:rPr>
-          <w:sz w:val="24"/>
-          <w:szCs w:val="24"/>
-        </w:rPr>
-      </w:pPr>
-      <w:r>
-        <w:rPr>
-          <w:b/>
-          <w:sz w:val="24"/>
-          <w:szCs w:val="24"/>
-        </w:rPr>
-        <w:t>2. Referencial teórico</w:t>
-      </w:r>
-    </w:p>
-    <w:p>
-      <w:pPr>
-        <w:jc w:val="both"/>
-        <w:rPr>
-          <w:sz w:val="24"/>
-          <w:szCs w:val="24"/>
-        </w:rPr>
-      </w:pPr>
-      <w:r>
-        <w:rPr>
-          <w:sz w:val="24"/>
-          <w:szCs w:val="24"/>
-        </w:rPr>
-        <w:t>2.1. Qualidade de Software</w:t>
-      </w:r>
-    </w:p>
-    <w:p>
-      <w:pPr>
-        <w:jc w:val="both"/>
-        <w:rPr>
-          <w:sz w:val="24"/>
-          <w:szCs w:val="24"/>
-        </w:rPr>
-      </w:pPr>
-      <w:r>
-        <w:rPr>
-          <w:sz w:val="24"/>
-          <w:szCs w:val="24"/>
-        </w:rPr>
-        <w:t>2.2. Métricas</w:t>
-      </w:r>
-    </w:p>
-    <w:p>
-      <w:pPr>
-        <w:jc w:val="both"/>
-        <w:rPr>
-          <w:sz w:val="24"/>
-          <w:szCs w:val="24"/>
-        </w:rPr>
-      </w:pPr>
-      <w:r>
-        <w:rPr>
-          <w:sz w:val="24"/>
-          <w:szCs w:val="24"/>
-        </w:rPr>
-        <w:t>2.3. Padrões de código</w:t>
-      </w:r>
-    </w:p>
-    <w:p>
-      <w:pPr>
-        <w:jc w:val="both"/>
-        <w:rPr>
-          <w:sz w:val="24"/>
-          <w:szCs w:val="24"/>
-        </w:rPr>
-      </w:pPr>
-      <w:r>
-        <w:rPr>
-          <w:sz w:val="24"/>
-          <w:szCs w:val="24"/>
-        </w:rPr>
-        <w:t>2.3.1. PSR</w:t>
-      </w:r>
-    </w:p>
-    <w:p>
-      <w:pPr>
-        <w:jc w:val="both"/>
-        <w:rPr>
-          <w:sz w:val="24"/>
-          <w:szCs w:val="24"/>
-        </w:rPr>
-      </w:pPr>
-    </w:p>
-    <w:p>
-      <w:pPr>
-        <w:jc w:val="both"/>
-        <w:rPr>
-          <w:sz w:val="24"/>
-          <w:szCs w:val="24"/>
-        </w:rPr>
-      </w:pPr>
-      <w:r>
-        <w:rPr>
-          <w:b/>
-          <w:sz w:val="24"/>
-          <w:szCs w:val="24"/>
-        </w:rPr>
-        <w:t>3. Metodologia</w:t>
-      </w:r>
-    </w:p>
-    <w:p>
-      <w:pPr>
-        <w:ind w:firstLine="720"/>
-        <w:jc w:val="both"/>
-        <w:rPr>
-          <w:sz w:val="24"/>
-          <w:szCs w:val="24"/>
-        </w:rPr>
-      </w:pPr>
-      <w:r>
-        <w:rPr>
-          <w:sz w:val="24"/>
-          <w:szCs w:val="24"/>
-        </w:rPr>
-        <w:t>Para fazer a análise de métricas de código e poder extrair dados iniciais, serão utilizadas d</w:t>
-      </w:r>
-      <w:r>
-        <w:rPr>
-          <w:sz w:val="24"/>
-          <w:szCs w:val="24"/>
-        </w:rPr>
-        <w:t xml:space="preserve">uas versões de um mesmo projeto em PHP, uma delas utilizando o framework CakePHP, versão 2.x, e a outra utilizando o framework CodeIgniter, </w:t>
+        <w:t xml:space="preserve">De acordo com Pressman (2011), qualidade de software pode ser definida como “uma gestão de qualidade efetiva aplicada de modo a criar um produto útil que forneça valor mensurável para aqueles que o produzem e para aqueles que o </w:t>
       </w:r>
       <w:r>
         <w:rPr>
@@ -383,47 +367,83 @@
           <w:szCs w:val="24"/>
         </w:rPr>
         <w:lastRenderedPageBreak/>
-        <w:t>versão 3.x. As duas versões do projeto serão equivalentes na finalidade e nas funcionalidades, para que a comparação</w:t>
-      </w:r>
-      <w:r>
-        <w:rPr>
-          <w:sz w:val="24"/>
-          <w:szCs w:val="24"/>
-        </w:rPr>
-        <w:t xml:space="preserve"> dos resultados seja feita de forma justa.</w:t>
-      </w:r>
-    </w:p>
-    <w:p>
-      <w:pPr>
-        <w:ind w:firstLine="720"/>
-        <w:jc w:val="both"/>
-        <w:rPr>
-          <w:sz w:val="24"/>
-          <w:szCs w:val="24"/>
-        </w:rPr>
-      </w:pPr>
-      <w:r>
-        <w:rPr>
-          <w:sz w:val="24"/>
-          <w:szCs w:val="24"/>
-        </w:rPr>
-        <w:t>Esses dois projetos a princípio não estarão seguindo os padrões PSR, e algumas métricas de código serão extraídas dos projetos neste estado. Então, os dois projetos serão ajustados para se adequarem ao PSR, e, apó</w:t>
-      </w:r>
-      <w:r>
-        <w:rPr>
-          <w:sz w:val="24"/>
-          <w:szCs w:val="24"/>
-        </w:rPr>
-        <w:t>s isso, os dois projetos serão avaliados novamente e métricas pós-</w:t>
+        <w:t>utilizam”. Essa definição pode ainda ser mais detalhada e alterada de acordo com várias características a serem medidas em um produto de software.</w:t>
       </w:r>
       <w:bookmarkStart w:id="0" w:name="_GoBack"/>
       <w:bookmarkEnd w:id="0"/>
-      <w:r>
-        <w:rPr>
-          <w:sz w:val="24"/>
-          <w:szCs w:val="24"/>
-        </w:rPr>
-        <w:t>ajuste serão extraídas. Desta forma, os projetos podem ser avaliados antes, durante e depois dos ajustes necessários para estarem seguindo os padrões.</w:t>
+    </w:p>
+    <w:p>
+      <w:pPr>
+        <w:jc w:val="both"/>
+        <w:rPr>
+          <w:sz w:val="24"/>
+          <w:szCs w:val="24"/>
+        </w:rPr>
+      </w:pPr>
+      <w:r>
+        <w:rPr>
+          <w:sz w:val="24"/>
+          <w:szCs w:val="24"/>
+        </w:rPr>
+        <w:t>2.2. Métricas</w:t>
+      </w:r>
+    </w:p>
+    <w:p>
+      <w:pPr>
+        <w:jc w:val="both"/>
+        <w:rPr>
+          <w:sz w:val="24"/>
+          <w:szCs w:val="24"/>
+        </w:rPr>
+      </w:pPr>
+      <w:r>
+        <w:rPr>
+          <w:sz w:val="24"/>
+          <w:szCs w:val="24"/>
+        </w:rPr>
+        <w:t>2.3. Padrões de código</w:t>
+      </w:r>
+    </w:p>
+    <w:p>
+      <w:pPr>
+        <w:jc w:val="both"/>
+        <w:rPr>
+          <w:sz w:val="24"/>
+          <w:szCs w:val="24"/>
+        </w:rPr>
+      </w:pPr>
+      <w:r>
+        <w:rPr>
+          <w:sz w:val="24"/>
+          <w:szCs w:val="24"/>
+        </w:rPr>
+        <w:t>2.3.1. PSR</w:t>
+      </w:r>
+    </w:p>
+    <w:p>
+      <w:pPr>
+        <w:jc w:val="both"/>
+        <w:rPr>
+          <w:sz w:val="24"/>
+          <w:szCs w:val="24"/>
+        </w:rPr>
+      </w:pPr>
+    </w:p>
+    <w:p>
+      <w:pPr>
+        <w:jc w:val="both"/>
+        <w:rPr>
+          <w:sz w:val="24"/>
+          <w:szCs w:val="24"/>
+        </w:rPr>
+      </w:pPr>
+      <w:r>
+        <w:rPr>
+          <w:b/>
+          <w:sz w:val="24"/>
+          <w:szCs w:val="24"/>
+        </w:rPr>
+        <w:t>3. Metodologia</w:t>
       </w:r>
     </w:p>
     <w:p>
@@ -440,14 +460,39 @@
           <w:sz w:val="24"/>
           <w:szCs w:val="24"/>
         </w:rPr>
-        <w:t>O CakePHP, por si só, já exige que algu</w:t>
-      </w:r>
-      <w:r>
-        <w:rPr>
-          <w:sz w:val="24"/>
-          <w:szCs w:val="24"/>
-        </w:rPr>
-        <w:t>ns padrões próprios do framework sejam utilizados para que haja o correto funcionamento do código, mas essa padronização se limita à nomenclatura de métodos e classes. Ademais, a escrita do código é livre, de acordo com o desenvolvedor.</w:t>
+        <w:t xml:space="preserve">Para fazer a análise de métricas de código e poder extrair dados iniciais, serão utilizadas duas versões de um mesmo projeto em PHP, uma delas utilizando o framework </w:t>
+      </w:r>
+      <w:proofErr w:type="spellStart"/>
+      <w:r>
+        <w:rPr>
+          <w:sz w:val="24"/>
+          <w:szCs w:val="24"/>
+        </w:rPr>
+        <w:t>CakePHP</w:t>
+      </w:r>
+      <w:proofErr w:type="spellEnd"/>
+      <w:r>
+        <w:rPr>
+          <w:sz w:val="24"/>
+          <w:szCs w:val="24"/>
+        </w:rPr>
+        <w:t xml:space="preserve">, versão 2.x, e a outra utilizando o framework </w:t>
+      </w:r>
+      <w:proofErr w:type="spellStart"/>
+      <w:r>
+        <w:rPr>
+          <w:sz w:val="24"/>
+          <w:szCs w:val="24"/>
+        </w:rPr>
+        <w:t>CodeIgniter</w:t>
+      </w:r>
+      <w:proofErr w:type="spellEnd"/>
+      <w:r>
+        <w:rPr>
+          <w:sz w:val="24"/>
+          <w:szCs w:val="24"/>
+        </w:rPr>
+        <w:t>, versão 3.x. As duas versões do projeto serão equivalentes na finalidade e nas funcionalidades, para que a comparação dos resultados seja feita de forma justa.</w:t>
       </w:r>
     </w:p>
     <w:p>
@@ -464,14 +509,7 @@
           <w:sz w:val="24"/>
           <w:szCs w:val="24"/>
         </w:rPr>
-        <w:t>Por outro lado, o C</w:t>
-      </w:r>
-      <w:r>
-        <w:rPr>
-          <w:sz w:val="24"/>
-          <w:szCs w:val="24"/>
-        </w:rPr>
-        <w:t>odeIgniter não necessita que haja uma padronização de nenhuma forma, desde que a estrutura de pastas e a hierarquia de classes sejam respeitadas.</w:t>
+        <w:t>Esses dois projetos a princípio não estarão seguindo os padrões PSR, e algumas métricas de código serão extraídas dos projetos neste estado. Então, os dois projetos serão ajustados para se adequarem ao PSR, e, após isso, os dois projetos serão avaliados novamente e métricas pós-ajuste serão extraídas. Desta forma, os projetos podem ser avaliados antes, durante e depois dos ajustes necessários para estarem seguindo os padrões.</w:t>
       </w:r>
     </w:p>
     <w:p>
@@ -488,14 +526,23 @@
           <w:sz w:val="24"/>
           <w:szCs w:val="24"/>
         </w:rPr>
-        <w:t>Esses dois itens foram decisivos para a escolha destes dois projetos e frameworks, de forma que a análise a qu</w:t>
-      </w:r>
-      <w:r>
-        <w:rPr>
-          <w:sz w:val="24"/>
-          <w:szCs w:val="24"/>
-        </w:rPr>
-        <w:t>e este trabalho se propõe consiga analisar pelo menos dois cenários diferentes.</w:t>
+        <w:t xml:space="preserve">O </w:t>
+      </w:r>
+      <w:proofErr w:type="spellStart"/>
+      <w:r>
+        <w:rPr>
+          <w:sz w:val="24"/>
+          <w:szCs w:val="24"/>
+        </w:rPr>
+        <w:t>CakePHP</w:t>
+      </w:r>
+      <w:proofErr w:type="spellEnd"/>
+      <w:r>
+        <w:rPr>
+          <w:sz w:val="24"/>
+          <w:szCs w:val="24"/>
+        </w:rPr>
+        <w:t>, por si só, já exige que alguns padrões próprios do framework sejam utilizados para que haja o correto funcionamento do código, mas essa padronização se limita à nomenclatura de métodos e classes. Ademais, a escrita do código é livre, de acordo com o desenvolvedor.</w:t>
       </w:r>
     </w:p>
     <w:p>
@@ -512,9 +559,76 @@
           <w:sz w:val="24"/>
           <w:szCs w:val="24"/>
         </w:rPr>
-        <w:t xml:space="preserve">Para o levantamento das métricas serão utilizadas duas ferramentas de métricas de código: o Analizo e o </w:t>
+        <w:t xml:space="preserve">Por outro lado, o </w:t>
+      </w:r>
+      <w:proofErr w:type="spellStart"/>
+      <w:r>
+        <w:rPr>
+          <w:sz w:val="24"/>
+          <w:szCs w:val="24"/>
+        </w:rPr>
+        <w:t>CodeIgniter</w:t>
+      </w:r>
+      <w:proofErr w:type="spellEnd"/>
+      <w:r>
+        <w:rPr>
+          <w:sz w:val="24"/>
+          <w:szCs w:val="24"/>
+        </w:rPr>
+        <w:t xml:space="preserve"> não necessita que haja uma padronização de nenhuma forma, desde que a estrutura de pastas e a hierarquia de classes sejam respeitadas.</w:t>
+      </w:r>
+    </w:p>
+    <w:p>
+      <w:pPr>
+        <w:ind w:firstLine="720"/>
+        <w:jc w:val="both"/>
+        <w:rPr>
+          <w:sz w:val="24"/>
+          <w:szCs w:val="24"/>
+        </w:rPr>
+      </w:pPr>
+      <w:r>
+        <w:rPr>
+          <w:sz w:val="24"/>
+          <w:szCs w:val="24"/>
+        </w:rPr>
+        <w:t>Esses dois itens foram decisivos para a escolha destes dois projetos e frameworks, de forma que a análise a que este trabalho se propõe consiga analisar pelo menos dois cenários diferentes.</w:t>
+      </w:r>
+    </w:p>
+    <w:p>
+      <w:pPr>
+        <w:ind w:firstLine="720"/>
+        <w:jc w:val="both"/>
+        <w:rPr>
+          <w:sz w:val="24"/>
+          <w:szCs w:val="24"/>
+        </w:rPr>
+      </w:pPr>
+      <w:r>
+        <w:rPr>
+          <w:sz w:val="24"/>
+          <w:szCs w:val="24"/>
+        </w:rPr>
+        <w:t xml:space="preserve">Para o levantamento das métricas serão utilizadas duas ferramentas de métricas de código: o </w:t>
+      </w:r>
+      <w:proofErr w:type="spellStart"/>
+      <w:r>
+        <w:rPr>
+          <w:sz w:val="24"/>
+          <w:szCs w:val="24"/>
+        </w:rPr>
+        <w:t>Analizo</w:t>
+      </w:r>
+      <w:proofErr w:type="spellEnd"/>
+      <w:r>
+        <w:rPr>
+          <w:sz w:val="24"/>
+          <w:szCs w:val="24"/>
+        </w:rPr>
+        <w:t xml:space="preserve"> e o </w:t>
       </w:r>
       <w:commentRangeStart w:id="1"/>
+      <w:proofErr w:type="spellStart"/>
       <w:r>
         <w:rPr>
           <w:sz w:val="24"/>
@@ -523,6 +637,7 @@
         <w:t>Kalibro</w:t>
       </w:r>
       <w:commentRangeEnd w:id="1"/>
+      <w:proofErr w:type="spellEnd"/>
       <w:r>
         <w:commentReference w:id="1"/>
       </w:r>
@@ -595,7 +710,23 @@
           <w:sz w:val="24"/>
           <w:szCs w:val="24"/>
         </w:rPr>
-        <w:t>Servidor Apache v x.x;</w:t>
+        <w:t xml:space="preserve">Servidor Apache v </w:t>
+      </w:r>
+      <w:proofErr w:type="spellStart"/>
+      <w:r>
+        <w:rPr>
+          <w:sz w:val="24"/>
+          <w:szCs w:val="24"/>
+        </w:rPr>
+        <w:t>x.x</w:t>
+      </w:r>
+      <w:proofErr w:type="spellEnd"/>
+      <w:r>
+        <w:rPr>
+          <w:sz w:val="24"/>
+          <w:szCs w:val="24"/>
+        </w:rPr>
+        <w:t>;</w:t>
       </w:r>
     </w:p>
     <w:p>
@@ -661,7 +792,23 @@
           <w:sz w:val="24"/>
           <w:szCs w:val="24"/>
         </w:rPr>
-        <w:t>Editor de texto Sublime Text 3;</w:t>
+        <w:t xml:space="preserve">Editor de texto Sublime </w:t>
+      </w:r>
+      <w:proofErr w:type="spellStart"/>
+      <w:r>
+        <w:rPr>
+          <w:sz w:val="24"/>
+          <w:szCs w:val="24"/>
+        </w:rPr>
+        <w:t>Text</w:t>
+      </w:r>
+      <w:proofErr w:type="spellEnd"/>
+      <w:r>
+        <w:rPr>
+          <w:sz w:val="24"/>
+          <w:szCs w:val="24"/>
+        </w:rPr>
+        <w:t xml:space="preserve"> 3;</w:t>
       </w:r>
     </w:p>
     <w:p>
@@ -683,7 +830,23 @@
           <w:sz w:val="24"/>
           <w:szCs w:val="24"/>
         </w:rPr>
-        <w:t>IDE PHP Storm;</w:t>
+        <w:t xml:space="preserve">IDE PHP </w:t>
+      </w:r>
+      <w:proofErr w:type="spellStart"/>
+      <w:r>
+        <w:rPr>
+          <w:sz w:val="24"/>
+          <w:szCs w:val="24"/>
+        </w:rPr>
+        <w:t>Storm</w:t>
+      </w:r>
+      <w:proofErr w:type="spellEnd"/>
+      <w:r>
+        <w:rPr>
+          <w:sz w:val="24"/>
+          <w:szCs w:val="24"/>
+        </w:rPr>
+        <w:t>;</w:t>
       </w:r>
     </w:p>
     <w:p>
@@ -700,12 +863,21 @@
           <w:szCs w:val="24"/>
         </w:rPr>
       </w:pPr>
-      <w:r>
-        <w:rPr>
-          <w:sz w:val="24"/>
-          <w:szCs w:val="24"/>
-        </w:rPr>
-        <w:t>Analizo;</w:t>
+      <w:proofErr w:type="spellStart"/>
+      <w:r>
+        <w:rPr>
+          <w:sz w:val="24"/>
+          <w:szCs w:val="24"/>
+        </w:rPr>
+        <w:t>Analizo</w:t>
+      </w:r>
+      <w:proofErr w:type="spellEnd"/>
+      <w:r>
+        <w:rPr>
+          <w:sz w:val="24"/>
+          <w:szCs w:val="24"/>
+        </w:rPr>
+        <w:t>;</w:t>
       </w:r>
     </w:p>
     <w:p>
@@ -722,6 +894,7 @@
           <w:szCs w:val="24"/>
         </w:rPr>
       </w:pPr>
+      <w:proofErr w:type="spellStart"/>
       <w:r>
         <w:rPr>
           <w:sz w:val="24"/>
@@ -729,6 +902,7 @@
         </w:rPr>
         <w:t>Kalibro</w:t>
       </w:r>
+      <w:proofErr w:type="spellEnd"/>
     </w:p>
     <w:p>
       <w:pPr>
@@ -783,6 +957,7 @@
           <w:sz w:val="24"/>
           <w:szCs w:val="24"/>
         </w:rPr>
+        <w:lastRenderedPageBreak/>
         <w:t>5. Conclusão</w:t>
       </w:r>
     </w:p>
@@ -811,47 +986,270 @@
           <w:sz w:val="24"/>
           <w:szCs w:val="24"/>
         </w:rPr>
-        <w:t>6. R</w:t>
-      </w:r>
-      <w:r>
+        <w:t>6. Referências</w:t>
+      </w:r>
+    </w:p>
+    <w:p>
+      <w:pPr>
+        <w:jc w:val="both"/>
         <w:rPr>
           <w:b/>
           <w:sz w:val="24"/>
           <w:szCs w:val="24"/>
         </w:rPr>
-        <w:t>eferências</w:t>
-      </w:r>
-    </w:p>
-    <w:p>
-      <w:pPr>
-        <w:jc w:val="both"/>
-        <w:rPr>
+      </w:pPr>
+    </w:p>
+    <w:p>
+      <w:pPr>
+        <w:jc w:val="both"/>
+        <w:rPr>
+          <w:rFonts w:ascii="Roboto" w:eastAsia="Roboto" w:hAnsi="Roboto" w:cs="Roboto"/>
+          <w:color w:val="222222"/>
+          <w:sz w:val="24"/>
+          <w:szCs w:val="24"/>
+          <w:highlight w:val="white"/>
+        </w:rPr>
+      </w:pPr>
+      <w:r>
+        <w:rPr>
+          <w:rFonts w:ascii="Roboto" w:eastAsia="Roboto" w:hAnsi="Roboto" w:cs="Roboto"/>
+          <w:color w:val="222222"/>
+          <w:sz w:val="24"/>
+          <w:szCs w:val="24"/>
+          <w:highlight w:val="white"/>
+        </w:rPr>
+        <w:t xml:space="preserve">CAKE SOFTWARE FOUNDATION INC. </w:t>
+      </w:r>
+      <w:proofErr w:type="spellStart"/>
+      <w:r>
+        <w:rPr>
+          <w:rFonts w:ascii="Roboto" w:eastAsia="Roboto" w:hAnsi="Roboto" w:cs="Roboto"/>
           <w:b/>
-          <w:sz w:val="24"/>
-          <w:szCs w:val="24"/>
-        </w:rPr>
-      </w:pPr>
-    </w:p>
-    <w:p>
-      <w:pPr>
-        <w:jc w:val="both"/>
-        <w:rPr>
-          <w:rFonts w:ascii="Roboto" w:eastAsia="Roboto" w:hAnsi="Roboto" w:cs="Roboto"/>
           <w:color w:val="222222"/>
           <w:sz w:val="24"/>
           <w:szCs w:val="24"/>
           <w:highlight w:val="white"/>
         </w:rPr>
-      </w:pPr>
-      <w:r>
-        <w:rPr>
-          <w:rFonts w:ascii="Roboto" w:eastAsia="Roboto" w:hAnsi="Roboto" w:cs="Roboto"/>
+        <w:t>CakePHP</w:t>
+      </w:r>
+      <w:proofErr w:type="spellEnd"/>
+      <w:r>
+        <w:rPr>
+          <w:rFonts w:ascii="Roboto" w:eastAsia="Roboto" w:hAnsi="Roboto" w:cs="Roboto"/>
+          <w:b/>
           <w:color w:val="222222"/>
           <w:sz w:val="24"/>
           <w:szCs w:val="24"/>
           <w:highlight w:val="white"/>
         </w:rPr>
-        <w:t xml:space="preserve">CAKE SOFTWARE FOUNDATION INC. </w:t>
+        <w:t xml:space="preserve">: </w:t>
+      </w:r>
+      <w:proofErr w:type="spellStart"/>
+      <w:r>
+        <w:rPr>
+          <w:rFonts w:ascii="Roboto" w:eastAsia="Roboto" w:hAnsi="Roboto" w:cs="Roboto"/>
+          <w:color w:val="222222"/>
+          <w:sz w:val="24"/>
+          <w:szCs w:val="24"/>
+          <w:highlight w:val="white"/>
+        </w:rPr>
+        <w:t>Cookbook</w:t>
+      </w:r>
+      <w:proofErr w:type="spellEnd"/>
+      <w:r>
+        <w:rPr>
+          <w:rFonts w:ascii="Roboto" w:eastAsia="Roboto" w:hAnsi="Roboto" w:cs="Roboto"/>
+          <w:color w:val="222222"/>
+          <w:sz w:val="24"/>
+          <w:szCs w:val="24"/>
+          <w:highlight w:val="white"/>
+        </w:rPr>
+        <w:t>. Disponível em: &lt;https://book.cakephp.org/2.0/pt/getting-started/cakephp-conventions.html&gt;. Acesso em: 31 mar. 2017.</w:t>
+      </w:r>
+    </w:p>
+    <w:p>
+      <w:pPr>
+        <w:jc w:val="both"/>
+        <w:rPr>
+          <w:rFonts w:ascii="Roboto" w:eastAsia="Roboto" w:hAnsi="Roboto" w:cs="Roboto"/>
+          <w:color w:val="222222"/>
+          <w:sz w:val="24"/>
+          <w:szCs w:val="24"/>
+          <w:highlight w:val="white"/>
+        </w:rPr>
+      </w:pPr>
+      <w:r>
+        <w:rPr>
+          <w:rFonts w:ascii="Roboto" w:eastAsia="Roboto" w:hAnsi="Roboto" w:cs="Roboto"/>
+          <w:color w:val="222222"/>
+          <w:sz w:val="24"/>
+          <w:szCs w:val="24"/>
+        </w:rPr>
+        <w:t xml:space="preserve">KAN, Stephen H.. </w:t>
+      </w:r>
+      <w:proofErr w:type="spellStart"/>
+      <w:r>
+        <w:rPr>
+          <w:rFonts w:ascii="Roboto" w:eastAsia="Roboto" w:hAnsi="Roboto" w:cs="Roboto"/>
+          <w:color w:val="222222"/>
+          <w:sz w:val="24"/>
+          <w:szCs w:val="24"/>
+        </w:rPr>
+        <w:t>Metrics</w:t>
+      </w:r>
+      <w:proofErr w:type="spellEnd"/>
+      <w:r>
+        <w:rPr>
+          <w:rFonts w:ascii="Roboto" w:eastAsia="Roboto" w:hAnsi="Roboto" w:cs="Roboto"/>
+          <w:color w:val="222222"/>
+          <w:sz w:val="24"/>
+          <w:szCs w:val="24"/>
+        </w:rPr>
+        <w:t xml:space="preserve"> </w:t>
+      </w:r>
+      <w:proofErr w:type="spellStart"/>
+      <w:r>
+        <w:rPr>
+          <w:rFonts w:ascii="Roboto" w:eastAsia="Roboto" w:hAnsi="Roboto" w:cs="Roboto"/>
+          <w:color w:val="222222"/>
+          <w:sz w:val="24"/>
+          <w:szCs w:val="24"/>
+        </w:rPr>
+        <w:t>and</w:t>
+      </w:r>
+      <w:proofErr w:type="spellEnd"/>
+      <w:r>
+        <w:rPr>
+          <w:rFonts w:ascii="Roboto" w:eastAsia="Roboto" w:hAnsi="Roboto" w:cs="Roboto"/>
+          <w:color w:val="222222"/>
+          <w:sz w:val="24"/>
+          <w:szCs w:val="24"/>
+        </w:rPr>
+        <w:t xml:space="preserve"> </w:t>
+      </w:r>
+      <w:proofErr w:type="spellStart"/>
+      <w:r>
+        <w:rPr>
+          <w:rFonts w:ascii="Roboto" w:eastAsia="Roboto" w:hAnsi="Roboto" w:cs="Roboto"/>
+          <w:color w:val="222222"/>
+          <w:sz w:val="24"/>
+          <w:szCs w:val="24"/>
+        </w:rPr>
+        <w:t>Models</w:t>
+      </w:r>
+      <w:proofErr w:type="spellEnd"/>
+      <w:r>
+        <w:rPr>
+          <w:rFonts w:ascii="Roboto" w:eastAsia="Roboto" w:hAnsi="Roboto" w:cs="Roboto"/>
+          <w:color w:val="222222"/>
+          <w:sz w:val="24"/>
+          <w:szCs w:val="24"/>
+        </w:rPr>
+        <w:t xml:space="preserve"> in Software </w:t>
+      </w:r>
+      <w:proofErr w:type="spellStart"/>
+      <w:r>
+        <w:rPr>
+          <w:rFonts w:ascii="Roboto" w:eastAsia="Roboto" w:hAnsi="Roboto" w:cs="Roboto"/>
+          <w:color w:val="222222"/>
+          <w:sz w:val="24"/>
+          <w:szCs w:val="24"/>
+        </w:rPr>
+        <w:t>Quality</w:t>
+      </w:r>
+      <w:proofErr w:type="spellEnd"/>
+      <w:r>
+        <w:rPr>
+          <w:rFonts w:ascii="Roboto" w:eastAsia="Roboto" w:hAnsi="Roboto" w:cs="Roboto"/>
+          <w:color w:val="222222"/>
+          <w:sz w:val="24"/>
+          <w:szCs w:val="24"/>
+        </w:rPr>
+        <w:t xml:space="preserve"> </w:t>
+      </w:r>
+      <w:proofErr w:type="spellStart"/>
+      <w:r>
+        <w:rPr>
+          <w:rFonts w:ascii="Roboto" w:eastAsia="Roboto" w:hAnsi="Roboto" w:cs="Roboto"/>
+          <w:color w:val="222222"/>
+          <w:sz w:val="24"/>
+          <w:szCs w:val="24"/>
+        </w:rPr>
+        <w:t>Engineering</w:t>
+      </w:r>
+      <w:proofErr w:type="spellEnd"/>
+      <w:r>
+        <w:rPr>
+          <w:rFonts w:ascii="Roboto" w:eastAsia="Roboto" w:hAnsi="Roboto" w:cs="Roboto"/>
+          <w:color w:val="222222"/>
+          <w:sz w:val="24"/>
+          <w:szCs w:val="24"/>
+        </w:rPr>
+        <w:t xml:space="preserve">. 2. ed. Boston: </w:t>
+      </w:r>
+      <w:proofErr w:type="spellStart"/>
+      <w:r>
+        <w:rPr>
+          <w:rFonts w:ascii="Roboto" w:eastAsia="Roboto" w:hAnsi="Roboto" w:cs="Roboto"/>
+          <w:color w:val="222222"/>
+          <w:sz w:val="24"/>
+          <w:szCs w:val="24"/>
+        </w:rPr>
+        <w:t>Addison</w:t>
+      </w:r>
+      <w:proofErr w:type="spellEnd"/>
+      <w:r>
+        <w:rPr>
+          <w:rFonts w:ascii="Roboto" w:eastAsia="Roboto" w:hAnsi="Roboto" w:cs="Roboto"/>
+          <w:color w:val="222222"/>
+          <w:sz w:val="24"/>
+          <w:szCs w:val="24"/>
+        </w:rPr>
+        <w:t xml:space="preserve"> Wesley, 2002.</w:t>
+      </w:r>
+    </w:p>
+    <w:p>
+      <w:pPr>
+        <w:jc w:val="both"/>
+        <w:rPr>
+          <w:rFonts w:ascii="Roboto" w:eastAsia="Roboto" w:hAnsi="Roboto" w:cs="Roboto"/>
+          <w:color w:val="222222"/>
+          <w:sz w:val="24"/>
+          <w:szCs w:val="24"/>
+          <w:highlight w:val="white"/>
+        </w:rPr>
+      </w:pPr>
+      <w:r>
+        <w:rPr>
+          <w:rFonts w:ascii="Roboto" w:eastAsia="Roboto" w:hAnsi="Roboto" w:cs="Roboto"/>
+          <w:color w:val="222222"/>
+          <w:sz w:val="24"/>
+          <w:szCs w:val="24"/>
+          <w:highlight w:val="white"/>
+        </w:rPr>
+        <w:t>PHP-FIG. Disponível em: &lt;www.php-fig.org/&gt;. Acesso em: 30 mar. 2017.</w:t>
+      </w:r>
+    </w:p>
+    <w:p>
+      <w:pPr>
+        <w:jc w:val="both"/>
+        <w:rPr>
+          <w:rFonts w:ascii="Roboto" w:eastAsia="Roboto" w:hAnsi="Roboto" w:cs="Roboto"/>
+          <w:color w:val="222222"/>
+          <w:sz w:val="24"/>
+          <w:szCs w:val="24"/>
+          <w:highlight w:val="white"/>
+        </w:rPr>
+      </w:pPr>
+      <w:r>
+        <w:rPr>
+          <w:rFonts w:ascii="Roboto" w:eastAsia="Roboto" w:hAnsi="Roboto" w:cs="Roboto"/>
+          <w:color w:val="222222"/>
+          <w:sz w:val="24"/>
+          <w:szCs w:val="24"/>
+          <w:highlight w:val="white"/>
+        </w:rPr>
+        <w:t xml:space="preserve">PRESSMAN, Roger S.. </w:t>
       </w:r>
       <w:r>
         <w:rPr>
@@ -862,7 +1260,7 @@
           <w:szCs w:val="24"/>
           <w:highlight w:val="white"/>
         </w:rPr>
-        <w:t xml:space="preserve">CakePHP: </w:t>
+        <w:t xml:space="preserve">Engenharia de Software: </w:t>
       </w:r>
       <w:r>
         <w:rPr>
@@ -872,12 +1270,10 @@
           <w:szCs w:val="24"/>
           <w:highlight w:val="white"/>
         </w:rPr>
-        <w:t>Cookbook. Disponível em: &lt;https://book.cakephp.org/2.0/pt/getting-started/cakephp-conventions.html&gt;. Acesso em: 31 mar. 2017.</w:t>
-      </w:r>
-    </w:p>
-    <w:p>
-      <w:pPr>
-        <w:jc w:val="both"/>
+        <w:t xml:space="preserve">Uma abordagem profissional. 7. ed. Porto Alegre: </w:t>
+      </w:r>
+      <w:proofErr w:type="spellStart"/>
+      <w:r>
         <w:rPr>
           <w:rFonts w:ascii="Roboto" w:eastAsia="Roboto" w:hAnsi="Roboto" w:cs="Roboto"/>
           <w:color w:val="222222"/>
@@ -885,7 +1281,9 @@
           <w:szCs w:val="24"/>
           <w:highlight w:val="white"/>
         </w:rPr>
-      </w:pPr>
+        <w:t>Amgh</w:t>
+      </w:r>
+      <w:proofErr w:type="spellEnd"/>
       <w:r>
         <w:rPr>
           <w:rFonts w:ascii="Roboto" w:eastAsia="Roboto" w:hAnsi="Roboto" w:cs="Roboto"/>
@@ -894,51 +1292,7 @@
           <w:szCs w:val="24"/>
           <w:highlight w:val="white"/>
         </w:rPr>
-        <w:t>PHP-FIG. Disponível em: &lt;www.php-fig.org/&gt;. Acesso em: 30 mar. 2017.</w:t>
-      </w:r>
-    </w:p>
-    <w:p>
-      <w:pPr>
-        <w:jc w:val="both"/>
-        <w:rPr>
-          <w:rFonts w:ascii="Roboto" w:eastAsia="Roboto" w:hAnsi="Roboto" w:cs="Roboto"/>
-          <w:color w:val="222222"/>
-          <w:sz w:val="24"/>
-          <w:szCs w:val="24"/>
-          <w:highlight w:val="white"/>
-        </w:rPr>
-      </w:pPr>
-      <w:r>
-        <w:rPr>
-          <w:rFonts w:ascii="Roboto" w:eastAsia="Roboto" w:hAnsi="Roboto" w:cs="Roboto"/>
-          <w:color w:val="222222"/>
-          <w:sz w:val="24"/>
-          <w:szCs w:val="24"/>
-          <w:highlight w:val="white"/>
-        </w:rPr>
-        <w:lastRenderedPageBreak/>
-        <w:t xml:space="preserve">PRESSMAN, Roger S.. </w:t>
-      </w:r>
-      <w:r>
-        <w:rPr>
-          <w:rFonts w:ascii="Roboto" w:eastAsia="Roboto" w:hAnsi="Roboto" w:cs="Roboto"/>
-          <w:b/>
-          <w:color w:val="222222"/>
-          <w:sz w:val="24"/>
-          <w:szCs w:val="24"/>
-          <w:highlight w:val="white"/>
-        </w:rPr>
-        <w:t xml:space="preserve">Engenharia de Software: </w:t>
-      </w:r>
-      <w:r>
-        <w:rPr>
-          <w:rFonts w:ascii="Roboto" w:eastAsia="Roboto" w:hAnsi="Roboto" w:cs="Roboto"/>
-          <w:color w:val="222222"/>
-          <w:sz w:val="24"/>
-          <w:szCs w:val="24"/>
-          <w:highlight w:val="white"/>
-        </w:rPr>
-        <w:t>Uma abordagem profissional. 7. ed. Porto Alegre: Amgh, 2011.</w:t>
+        <w:t>, 2011.</w:t>
       </w:r>
     </w:p>
     <w:p>
@@ -992,7 +1346,7 @@
 </file>
 
 <file path=word/comments.xml><?xml version="1.0" encoding="utf-8"?>
-<w:comments xmlns:wpc="http://schemas.microsoft.com/office/word/2010/wordprocessingCanvas" xmlns:cx="http://schemas.microsoft.com/office/drawing/2014/chartex" xmlns:cx1="http://schemas.microsoft.com/office/drawing/2015/9/8/chartex" xmlns:cx2="http://schemas.microsoft.com/office/drawing/2015/10/21/chartex" xmlns:cx3="http://schemas.microsoft.com/office/drawing/2016/5/9/chartex" xmlns:cx4="http://schemas.microsoft.com/office/drawing/2016/5/10/chartex" xmlns:cx5="http://schemas.microsoft.com/office/drawing/2016/5/11/chartex" xmlns:mc="http://schemas.openxmlformats.org/markup-compatibility/2006" xmlns:o="urn:schemas-microsoft-com:office:office" xmlns:r="http://schemas.openxmlformats.org/officeDocument/2006/relationships" xmlns:m="http://schemas.openxmlformats.org/officeDocument/2006/math" xmlns:v="urn:schemas-microsoft-com:vml" xmlns:wp14="http://schemas.microsoft.com/office/word/2010/wordprocessingDrawing" xmlns:wp="http://schemas.openxmlformats.org/drawingml/2006/wordprocessingDrawing" xmlns:w10="urn:schemas-microsoft-com:office:word" xmlns:w="http://schemas.openxmlformats.org/wordprocessingml/2006/main" xmlns:w14="http://schemas.microsoft.com/office/word/2010/wordml" xmlns:w15="http://schemas.microsoft.com/office/word/2012/wordml" xmlns:w16se="http://schemas.microsoft.com/office/word/2015/wordml/symex" xmlns:wpg="http://schemas.microsoft.com/office/word/2010/wordprocessingGroup" xmlns:wpi="http://schemas.microsoft.com/office/word/2010/wordprocessingInk" xmlns:wne="http://schemas.microsoft.com/office/word/2006/wordml" xmlns:wps="http://schemas.microsoft.com/office/word/2010/wordprocessingShape" mc:Ignorable="w14 w15 w16se wp14">
+<w:comments xmlns:wpc="http://schemas.microsoft.com/office/word/2010/wordprocessingCanvas" xmlns:cx="http://schemas.microsoft.com/office/drawing/2014/chartex" xmlns:cx1="http://schemas.microsoft.com/office/drawing/2015/9/8/chartex" xmlns:cx2="http://schemas.microsoft.com/office/drawing/2015/10/21/chartex" xmlns:cx3="http://schemas.microsoft.com/office/drawing/2016/5/9/chartex" xmlns:cx4="http://schemas.microsoft.com/office/drawing/2016/5/10/chartex" xmlns:cx5="http://schemas.microsoft.com/office/drawing/2016/5/11/chartex" xmlns:cx6="http://schemas.microsoft.com/office/drawing/2016/5/12/chartex" xmlns:cx7="http://schemas.microsoft.com/office/drawing/2016/5/13/chartex" xmlns:cx8="http://schemas.microsoft.com/office/drawing/2016/5/14/chartex" xmlns:mc="http://schemas.openxmlformats.org/markup-compatibility/2006" xmlns:o="urn:schemas-microsoft-com:office:office" xmlns:r="http://schemas.openxmlformats.org/officeDocument/2006/relationships" xmlns:m="http://schemas.openxmlformats.org/officeDocument/2006/math" xmlns:v="urn:schemas-microsoft-com:vml" xmlns:wp14="http://schemas.microsoft.com/office/word/2010/wordprocessingDrawing" xmlns:wp="http://schemas.openxmlformats.org/drawingml/2006/wordprocessingDrawing" xmlns:w10="urn:schemas-microsoft-com:office:word" xmlns:w="http://schemas.openxmlformats.org/wordprocessingml/2006/main" xmlns:w14="http://schemas.microsoft.com/office/word/2010/wordml" xmlns:w15="http://schemas.microsoft.com/office/word/2012/wordml" xmlns:w16se="http://schemas.microsoft.com/office/word/2015/wordml/symex" xmlns:wpg="http://schemas.microsoft.com/office/word/2010/wordprocessingGroup" xmlns:wpi="http://schemas.microsoft.com/office/word/2010/wordprocessingInk" xmlns:wne="http://schemas.microsoft.com/office/word/2006/wordml" xmlns:wps="http://schemas.microsoft.com/office/word/2010/wordprocessingShape" mc:Ignorable="w14 w15 w16se wp14">
   <w:comment w:id="1" w:author="Valdir Pereira" w:date="2017-04-05T07:21:00Z" w:initials="">
     <w:p>
       <w:pPr>
@@ -1017,13 +1371,13 @@
 </file>
 
 <file path=word/commentsExtended.xml><?xml version="1.0" encoding="utf-8"?>
-<w15:commentsEx xmlns:wpc="http://schemas.microsoft.com/office/word/2010/wordprocessingCanvas" xmlns:cx="http://schemas.microsoft.com/office/drawing/2014/chartex" xmlns:cx1="http://schemas.microsoft.com/office/drawing/2015/9/8/chartex" xmlns:cx2="http://schemas.microsoft.com/office/drawing/2015/10/21/chartex" xmlns:cx3="http://schemas.microsoft.com/office/drawing/2016/5/9/chartex" xmlns:cx4="http://schemas.microsoft.com/office/drawing/2016/5/10/chartex" xmlns:cx5="http://schemas.microsoft.com/office/drawing/2016/5/11/chartex" xmlns:mc="http://schemas.openxmlformats.org/markup-compatibility/2006" xmlns:o="urn:schemas-microsoft-com:office:office" xmlns:r="http://schemas.openxmlformats.org/officeDocument/2006/relationships" xmlns:m="http://schemas.openxmlformats.org/officeDocument/2006/math" xmlns:v="urn:schemas-microsoft-com:vml" xmlns:wp14="http://schemas.microsoft.com/office/word/2010/wordprocessingDrawing" xmlns:wp="http://schemas.openxmlformats.org/drawingml/2006/wordprocessingDrawing" xmlns:w10="urn:schemas-microsoft-com:office:word" xmlns:w="http://schemas.openxmlformats.org/wordprocessingml/2006/main" xmlns:w14="http://schemas.microsoft.com/office/word/2010/wordml" xmlns:w15="http://schemas.microsoft.com/office/word/2012/wordml" xmlns:w16se="http://schemas.microsoft.com/office/word/2015/wordml/symex" xmlns:wpg="http://schemas.microsoft.com/office/word/2010/wordprocessingGroup" xmlns:wpi="http://schemas.microsoft.com/office/word/2010/wordprocessingInk" xmlns:wne="http://schemas.microsoft.com/office/word/2006/wordml" xmlns:wps="http://schemas.microsoft.com/office/word/2010/wordprocessingShape" mc:Ignorable="w14 w15 w16se wp14">
+<w15:commentsEx xmlns:wpc="http://schemas.microsoft.com/office/word/2010/wordprocessingCanvas" xmlns:cx="http://schemas.microsoft.com/office/drawing/2014/chartex" xmlns:cx1="http://schemas.microsoft.com/office/drawing/2015/9/8/chartex" xmlns:cx2="http://schemas.microsoft.com/office/drawing/2015/10/21/chartex" xmlns:cx3="http://schemas.microsoft.com/office/drawing/2016/5/9/chartex" xmlns:cx4="http://schemas.microsoft.com/office/drawing/2016/5/10/chartex" xmlns:cx5="http://schemas.microsoft.com/office/drawing/2016/5/11/chartex" xmlns:cx6="http://schemas.microsoft.com/office/drawing/2016/5/12/chartex" xmlns:cx7="http://schemas.microsoft.com/office/drawing/2016/5/13/chartex" xmlns:cx8="http://schemas.microsoft.com/office/drawing/2016/5/14/chartex" xmlns:mc="http://schemas.openxmlformats.org/markup-compatibility/2006" xmlns:o="urn:schemas-microsoft-com:office:office" xmlns:r="http://schemas.openxmlformats.org/officeDocument/2006/relationships" xmlns:m="http://schemas.openxmlformats.org/officeDocument/2006/math" xmlns:v="urn:schemas-microsoft-com:vml" xmlns:wp14="http://schemas.microsoft.com/office/word/2010/wordprocessingDrawing" xmlns:wp="http://schemas.openxmlformats.org/drawingml/2006/wordprocessingDrawing" xmlns:w10="urn:schemas-microsoft-com:office:word" xmlns:w="http://schemas.openxmlformats.org/wordprocessingml/2006/main" xmlns:w14="http://schemas.microsoft.com/office/word/2010/wordml" xmlns:w15="http://schemas.microsoft.com/office/word/2012/wordml" xmlns:w16se="http://schemas.microsoft.com/office/word/2015/wordml/symex" xmlns:wpg="http://schemas.microsoft.com/office/word/2010/wordprocessingGroup" xmlns:wpi="http://schemas.microsoft.com/office/word/2010/wordprocessingInk" xmlns:wne="http://schemas.microsoft.com/office/word/2006/wordml" xmlns:wps="http://schemas.microsoft.com/office/word/2010/wordprocessingShape" mc:Ignorable="w14 w15 w16se wp14">
   <w15:commentEx w15:paraId="7EEF4B7C" w15:done="0"/>
 </w15:commentsEx>
 </file>
 
 <file path=word/numbering.xml><?xml version="1.0" encoding="utf-8"?>
-<w:numbering xmlns:wpc="http://schemas.microsoft.com/office/word/2010/wordprocessingCanvas" xmlns:cx="http://schemas.microsoft.com/office/drawing/2014/chartex" xmlns:cx1="http://schemas.microsoft.com/office/drawing/2015/9/8/chartex" xmlns:cx2="http://schemas.microsoft.com/office/drawing/2015/10/21/chartex" xmlns:cx3="http://schemas.microsoft.com/office/drawing/2016/5/9/chartex" xmlns:cx4="http://schemas.microsoft.com/office/drawing/2016/5/10/chartex" xmlns:cx5="http://schemas.microsoft.com/office/drawing/2016/5/11/chartex" xmlns:mc="http://schemas.openxmlformats.org/markup-compatibility/2006" xmlns:o="urn:schemas-microsoft-com:office:office" xmlns:r="http://schemas.openxmlformats.org/officeDocument/2006/relationships" xmlns:m="http://schemas.openxmlformats.org/officeDocument/2006/math" xmlns:v="urn:schemas-microsoft-com:vml" xmlns:wp14="http://schemas.microsoft.com/office/word/2010/wordprocessingDrawing" xmlns:wp="http://schemas.openxmlformats.org/drawingml/2006/wordprocessingDrawing" xmlns:w10="urn:schemas-microsoft-com:office:word" xmlns:w="http://schemas.openxmlformats.org/wordprocessingml/2006/main" xmlns:w14="http://schemas.microsoft.com/office/word/2010/wordml" xmlns:w15="http://schemas.microsoft.com/office/word/2012/wordml" xmlns:w16se="http://schemas.microsoft.com/office/word/2015/wordml/symex" xmlns:wpg="http://schemas.microsoft.com/office/word/2010/wordprocessingGroup" xmlns:wpi="http://schemas.microsoft.com/office/word/2010/wordprocessingInk" xmlns:wne="http://schemas.microsoft.com/office/word/2006/wordml" xmlns:wps="http://schemas.microsoft.com/office/word/2010/wordprocessingShape" mc:Ignorable="w14 w15 w16se wp14">
+<w:numbering xmlns:wpc="http://schemas.microsoft.com/office/word/2010/wordprocessingCanvas" xmlns:cx="http://schemas.microsoft.com/office/drawing/2014/chartex" xmlns:cx1="http://schemas.microsoft.com/office/drawing/2015/9/8/chartex" xmlns:cx2="http://schemas.microsoft.com/office/drawing/2015/10/21/chartex" xmlns:cx3="http://schemas.microsoft.com/office/drawing/2016/5/9/chartex" xmlns:cx4="http://schemas.microsoft.com/office/drawing/2016/5/10/chartex" xmlns:cx5="http://schemas.microsoft.com/office/drawing/2016/5/11/chartex" xmlns:cx6="http://schemas.microsoft.com/office/drawing/2016/5/12/chartex" xmlns:cx7="http://schemas.microsoft.com/office/drawing/2016/5/13/chartex" xmlns:cx8="http://schemas.microsoft.com/office/drawing/2016/5/14/chartex" xmlns:mc="http://schemas.openxmlformats.org/markup-compatibility/2006" xmlns:o="urn:schemas-microsoft-com:office:office" xmlns:r="http://schemas.openxmlformats.org/officeDocument/2006/relationships" xmlns:m="http://schemas.openxmlformats.org/officeDocument/2006/math" xmlns:v="urn:schemas-microsoft-com:vml" xmlns:wp14="http://schemas.microsoft.com/office/word/2010/wordprocessingDrawing" xmlns:wp="http://schemas.openxmlformats.org/drawingml/2006/wordprocessingDrawing" xmlns:w10="urn:schemas-microsoft-com:office:word" xmlns:w="http://schemas.openxmlformats.org/wordprocessingml/2006/main" xmlns:w14="http://schemas.microsoft.com/office/word/2010/wordml" xmlns:w15="http://schemas.microsoft.com/office/word/2012/wordml" xmlns:w16se="http://schemas.microsoft.com/office/word/2015/wordml/symex" xmlns:wpg="http://schemas.microsoft.com/office/word/2010/wordprocessingGroup" xmlns:wpi="http://schemas.microsoft.com/office/word/2010/wordprocessingInk" xmlns:wne="http://schemas.microsoft.com/office/word/2006/wordml" xmlns:wps="http://schemas.microsoft.com/office/word/2010/wordprocessingShape" mc:Ignorable="w14 w15 w16se wp14">
   <w:abstractNum w:abstractNumId="0" w15:restartNumberingAfterBreak="0">
     <w:nsid w:val="5F895FA0"/>
     <w:multiLevelType w:val="multilevel"/>
@@ -1144,7 +1498,7 @@
 </file>
 
 <file path=word/people.xml><?xml version="1.0" encoding="utf-8"?>
-<w15:people xmlns:wpc="http://schemas.microsoft.com/office/word/2010/wordprocessingCanvas" xmlns:cx="http://schemas.microsoft.com/office/drawing/2014/chartex" xmlns:cx1="http://schemas.microsoft.com/office/drawing/2015/9/8/chartex" xmlns:cx2="http://schemas.microsoft.com/office/drawing/2015/10/21/chartex" xmlns:cx3="http://schemas.microsoft.com/office/drawing/2016/5/9/chartex" xmlns:cx4="http://schemas.microsoft.com/office/drawing/2016/5/10/chartex" xmlns:cx5="http://schemas.microsoft.com/office/drawing/2016/5/11/chartex" xmlns:mc="http://schemas.openxmlformats.org/markup-compatibility/2006" xmlns:o="urn:schemas-microsoft-com:office:office" xmlns:r="http://schemas.openxmlformats.org/officeDocument/2006/relationships" xmlns:m="http://schemas.openxmlformats.org/officeDocument/2006/math" xmlns:v="urn:schemas-microsoft-com:vml" xmlns:wp14="http://schemas.microsoft.com/office/word/2010/wordprocessingDrawing" xmlns:wp="http://schemas.openxmlformats.org/drawingml/2006/wordprocessingDrawing" xmlns:w10="urn:schemas-microsoft-com:office:word" xmlns:w="http://schemas.openxmlformats.org/wordprocessingml/2006/main" xmlns:w14="http://schemas.microsoft.com/office/word/2010/wordml" xmlns:w15="http://schemas.microsoft.com/office/word/2012/wordml" xmlns:w16se="http://schemas.microsoft.com/office/word/2015/wordml/symex" xmlns:wpg="http://schemas.microsoft.com/office/word/2010/wordprocessingGroup" xmlns:wpi="http://schemas.microsoft.com/office/word/2010/wordprocessingInk" xmlns:wne="http://schemas.microsoft.com/office/word/2006/wordml" xmlns:wps="http://schemas.microsoft.com/office/word/2010/wordprocessingShape" mc:Ignorable="w14 w15 w16se wp14">
+<w15:people xmlns:wpc="http://schemas.microsoft.com/office/word/2010/wordprocessingCanvas" xmlns:cx="http://schemas.microsoft.com/office/drawing/2014/chartex" xmlns:cx1="http://schemas.microsoft.com/office/drawing/2015/9/8/chartex" xmlns:cx2="http://schemas.microsoft.com/office/drawing/2015/10/21/chartex" xmlns:cx3="http://schemas.microsoft.com/office/drawing/2016/5/9/chartex" xmlns:cx4="http://schemas.microsoft.com/office/drawing/2016/5/10/chartex" xmlns:cx5="http://schemas.microsoft.com/office/drawing/2016/5/11/chartex" xmlns:cx6="http://schemas.microsoft.com/office/drawing/2016/5/12/chartex" xmlns:cx7="http://schemas.microsoft.com/office/drawing/2016/5/13/chartex" xmlns:cx8="http://schemas.microsoft.com/office/drawing/2016/5/14/chartex" xmlns:mc="http://schemas.openxmlformats.org/markup-compatibility/2006" xmlns:o="urn:schemas-microsoft-com:office:office" xmlns:r="http://schemas.openxmlformats.org/officeDocument/2006/relationships" xmlns:m="http://schemas.openxmlformats.org/officeDocument/2006/math" xmlns:v="urn:schemas-microsoft-com:vml" xmlns:wp14="http://schemas.microsoft.com/office/word/2010/wordprocessingDrawing" xmlns:wp="http://schemas.openxmlformats.org/drawingml/2006/wordprocessingDrawing" xmlns:w10="urn:schemas-microsoft-com:office:word" xmlns:w="http://schemas.openxmlformats.org/wordprocessingml/2006/main" xmlns:w14="http://schemas.microsoft.com/office/word/2010/wordml" xmlns:w15="http://schemas.microsoft.com/office/word/2012/wordml" xmlns:w16se="http://schemas.microsoft.com/office/word/2015/wordml/symex" xmlns:wpg="http://schemas.microsoft.com/office/word/2010/wordprocessingGroup" xmlns:wpi="http://schemas.microsoft.com/office/word/2010/wordprocessingInk" xmlns:wne="http://schemas.microsoft.com/office/word/2006/wordml" xmlns:wps="http://schemas.microsoft.com/office/word/2010/wordprocessingShape" mc:Ignorable="w14 w15 w16se wp14">
   <w15:person w15:author="Valdir Pereira">
     <w15:presenceInfo w15:providerId="None" w15:userId="Valdir Pereira"/>
   </w15:person>

</xml_diff>

<commit_message>
varias alterações de texto
</commit_message>
<xml_diff>
--- a/TCC.docx
+++ b/TCC.docx
@@ -1,11 +1,12 @@
 
 <file path=word/document.xml><?xml version="1.0" encoding="utf-8"?>
-<w:document xmlns:wpc="http://schemas.microsoft.com/office/word/2010/wordprocessingCanvas" xmlns:cx="http://schemas.microsoft.com/office/drawing/2014/chartex" xmlns:cx1="http://schemas.microsoft.com/office/drawing/2015/9/8/chartex" xmlns:cx2="http://schemas.microsoft.com/office/drawing/2015/10/21/chartex" xmlns:cx3="http://schemas.microsoft.com/office/drawing/2016/5/9/chartex" xmlns:cx4="http://schemas.microsoft.com/office/drawing/2016/5/10/chartex" xmlns:cx5="http://schemas.microsoft.com/office/drawing/2016/5/11/chartex" xmlns:cx6="http://schemas.microsoft.com/office/drawing/2016/5/12/chartex" xmlns:cx7="http://schemas.microsoft.com/office/drawing/2016/5/13/chartex" xmlns:cx8="http://schemas.microsoft.com/office/drawing/2016/5/14/chartex" xmlns:mc="http://schemas.openxmlformats.org/markup-compatibility/2006" xmlns:o="urn:schemas-microsoft-com:office:office" xmlns:r="http://schemas.openxmlformats.org/officeDocument/2006/relationships" xmlns:m="http://schemas.openxmlformats.org/officeDocument/2006/math" xmlns:v="urn:schemas-microsoft-com:vml" xmlns:wp14="http://schemas.microsoft.com/office/word/2010/wordprocessingDrawing" xmlns:wp="http://schemas.openxmlformats.org/drawingml/2006/wordprocessingDrawing" xmlns:w10="urn:schemas-microsoft-com:office:word" xmlns:w="http://schemas.openxmlformats.org/wordprocessingml/2006/main" xmlns:w14="http://schemas.microsoft.com/office/word/2010/wordml" xmlns:w15="http://schemas.microsoft.com/office/word/2012/wordml" xmlns:w16se="http://schemas.microsoft.com/office/word/2015/wordml/symex" xmlns:wpg="http://schemas.microsoft.com/office/word/2010/wordprocessingGroup" xmlns:wpi="http://schemas.microsoft.com/office/word/2010/wordprocessingInk" xmlns:wne="http://schemas.microsoft.com/office/word/2006/wordml" xmlns:wps="http://schemas.microsoft.com/office/word/2010/wordprocessingShape" mc:Ignorable="w14 w15 w16se wp14">
+<w:document xmlns:wpc="http://schemas.microsoft.com/office/word/2010/wordprocessingCanvas" xmlns:cx="http://schemas.microsoft.com/office/drawing/2014/chartex" xmlns:cx1="http://schemas.microsoft.com/office/drawing/2015/9/8/chartex" xmlns:mc="http://schemas.openxmlformats.org/markup-compatibility/2006" xmlns:o="urn:schemas-microsoft-com:office:office" xmlns:r="http://schemas.openxmlformats.org/officeDocument/2006/relationships" xmlns:m="http://schemas.openxmlformats.org/officeDocument/2006/math" xmlns:v="urn:schemas-microsoft-com:vml" xmlns:wp14="http://schemas.microsoft.com/office/word/2010/wordprocessingDrawing" xmlns:wp="http://schemas.openxmlformats.org/drawingml/2006/wordprocessingDrawing" xmlns:w10="urn:schemas-microsoft-com:office:word" xmlns:w="http://schemas.openxmlformats.org/wordprocessingml/2006/main" xmlns:w14="http://schemas.microsoft.com/office/word/2010/wordml" xmlns:w15="http://schemas.microsoft.com/office/word/2012/wordml" xmlns:w16se="http://schemas.microsoft.com/office/word/2015/wordml/symex" xmlns:wpg="http://schemas.microsoft.com/office/word/2010/wordprocessingGroup" xmlns:wpi="http://schemas.microsoft.com/office/word/2010/wordprocessingInk" xmlns:wne="http://schemas.microsoft.com/office/word/2006/wordml" xmlns:wps="http://schemas.microsoft.com/office/word/2010/wordprocessingShape" mc:Ignorable="w14 w15 w16se wp14">
   <w:body>
     <w:p>
       <w:pPr>
         <w:jc w:val="center"/>
         <w:rPr>
+          <w:rFonts w:ascii="Times New Roman" w:hAnsi="Times New Roman" w:cs="Times New Roman"/>
           <w:b/>
           <w:sz w:val="24"/>
           <w:szCs w:val="24"/>
@@ -13,117 +14,299 @@
       </w:pPr>
       <w:r>
         <w:rPr>
+          <w:rFonts w:ascii="Times New Roman" w:hAnsi="Times New Roman" w:cs="Times New Roman"/>
           <w:b/>
           <w:sz w:val="24"/>
           <w:szCs w:val="24"/>
         </w:rPr>
-        <w:t>Análise</w:t>
-      </w:r>
-      <w:r>
-        <w:rPr>
+        <w:t>ANÁLISE DE MÉTRICAS PARA AVALIAÇÃO DE QUALIDADE DE SOFTWARE COM O USO DE PADRÕES DE CÓDIGO</w:t>
+      </w:r>
+    </w:p>
+    <w:p>
+      <w:pPr>
+        <w:jc w:val="center"/>
+        <w:rPr>
+          <w:rFonts w:ascii="Times New Roman" w:hAnsi="Times New Roman" w:cs="Times New Roman"/>
+          <w:i/>
+          <w:sz w:val="24"/>
+          <w:szCs w:val="24"/>
+        </w:rPr>
+      </w:pPr>
+      <w:proofErr w:type="spellStart"/>
+      <w:r>
+        <w:rPr>
+          <w:rFonts w:ascii="Times New Roman" w:hAnsi="Times New Roman" w:cs="Times New Roman"/>
+          <w:i/>
+          <w:sz w:val="24"/>
+          <w:szCs w:val="24"/>
+        </w:rPr>
+        <w:t>Valdiriano</w:t>
+      </w:r>
+      <w:proofErr w:type="spellEnd"/>
+      <w:r>
+        <w:rPr>
+          <w:rFonts w:ascii="Times New Roman" w:hAnsi="Times New Roman" w:cs="Times New Roman"/>
+          <w:i/>
+          <w:sz w:val="24"/>
+          <w:szCs w:val="24"/>
+        </w:rPr>
+        <w:t xml:space="preserve"> do Nascimento Pereira (</w:t>
+      </w:r>
+      <w:hyperlink r:id="rId6" w:history="1">
+        <w:r>
+          <w:rPr>
+            <w:rStyle w:val="Hyperlink"/>
+            <w:rFonts w:ascii="Times New Roman" w:hAnsi="Times New Roman" w:cs="Times New Roman"/>
+            <w:i/>
+            <w:sz w:val="24"/>
+            <w:szCs w:val="24"/>
+          </w:rPr>
+          <w:t>valdiriano@gmail.com</w:t>
+        </w:r>
+      </w:hyperlink>
+      <w:r>
+        <w:rPr>
+          <w:rFonts w:ascii="Times New Roman" w:hAnsi="Times New Roman" w:cs="Times New Roman"/>
+          <w:i/>
+          <w:sz w:val="24"/>
+          <w:szCs w:val="24"/>
+        </w:rPr>
+        <w:t>)</w:t>
+      </w:r>
+    </w:p>
+    <w:p>
+      <w:pPr>
+        <w:jc w:val="center"/>
+        <w:rPr>
+          <w:rFonts w:ascii="Times New Roman" w:hAnsi="Times New Roman" w:cs="Times New Roman"/>
+          <w:i/>
+          <w:sz w:val="24"/>
+          <w:szCs w:val="24"/>
+        </w:rPr>
+      </w:pPr>
+      <w:r>
+        <w:rPr>
+          <w:rFonts w:ascii="Times New Roman" w:hAnsi="Times New Roman" w:cs="Times New Roman"/>
+          <w:i/>
+          <w:sz w:val="24"/>
+          <w:szCs w:val="24"/>
+        </w:rPr>
+        <w:t xml:space="preserve">Érika </w:t>
+      </w:r>
+      <w:proofErr w:type="spellStart"/>
+      <w:r>
+        <w:rPr>
+          <w:rFonts w:ascii="Times New Roman" w:hAnsi="Times New Roman" w:cs="Times New Roman"/>
+          <w:i/>
+          <w:sz w:val="24"/>
+          <w:szCs w:val="24"/>
+        </w:rPr>
+        <w:t>Höhn</w:t>
+      </w:r>
+      <w:proofErr w:type="spellEnd"/>
+      <w:r>
+        <w:rPr>
+          <w:rFonts w:ascii="Times New Roman" w:hAnsi="Times New Roman" w:cs="Times New Roman"/>
+          <w:i/>
+          <w:sz w:val="24"/>
+          <w:szCs w:val="24"/>
+        </w:rPr>
+        <w:t xml:space="preserve"> (</w:t>
+      </w:r>
+      <w:hyperlink r:id="rId7" w:history="1">
+        <w:r>
+          <w:rPr>
+            <w:rStyle w:val="Hyperlink"/>
+            <w:rFonts w:ascii="Times New Roman" w:hAnsi="Times New Roman" w:cs="Times New Roman"/>
+            <w:i/>
+            <w:sz w:val="24"/>
+            <w:szCs w:val="24"/>
+          </w:rPr>
+          <w:t>erika.hohn@gmail.com</w:t>
+        </w:r>
+      </w:hyperlink>
+      <w:r>
+        <w:rPr>
+          <w:rFonts w:ascii="Times New Roman" w:hAnsi="Times New Roman" w:cs="Times New Roman"/>
+          <w:i/>
+          <w:sz w:val="24"/>
+          <w:szCs w:val="24"/>
+        </w:rPr>
+        <w:t>)</w:t>
+      </w:r>
+    </w:p>
+    <w:p>
+      <w:pPr>
+        <w:jc w:val="center"/>
+        <w:rPr>
+          <w:rFonts w:ascii="Times New Roman" w:hAnsi="Times New Roman" w:cs="Times New Roman"/>
           <w:b/>
           <w:sz w:val="24"/>
           <w:szCs w:val="24"/>
         </w:rPr>
-        <w:t xml:space="preserve"> de métricas para avaliação de qualidade de software com o uso de padrões de código</w:t>
-      </w:r>
-    </w:p>
-    <w:p>
-      <w:pPr>
-        <w:jc w:val="center"/>
-        <w:rPr>
+      </w:pPr>
+    </w:p>
+    <w:p>
+      <w:pPr>
+        <w:jc w:val="both"/>
+        <w:rPr>
+          <w:rFonts w:ascii="Times New Roman" w:hAnsi="Times New Roman" w:cs="Times New Roman"/>
+          <w:sz w:val="24"/>
+          <w:szCs w:val="24"/>
+        </w:rPr>
+      </w:pPr>
+      <w:r>
+        <w:rPr>
+          <w:rFonts w:ascii="Times New Roman" w:hAnsi="Times New Roman" w:cs="Times New Roman"/>
           <w:b/>
           <w:sz w:val="24"/>
           <w:szCs w:val="24"/>
         </w:rPr>
-      </w:pPr>
-    </w:p>
-    <w:p>
-      <w:pPr>
-        <w:jc w:val="both"/>
-        <w:rPr>
-          <w:sz w:val="24"/>
-          <w:szCs w:val="24"/>
-        </w:rPr>
-      </w:pPr>
-      <w:r>
-        <w:rPr>
+        <w:t>Resumo</w:t>
+      </w:r>
+    </w:p>
+    <w:p>
+      <w:pPr>
+        <w:jc w:val="both"/>
+        <w:rPr>
+          <w:rFonts w:ascii="Times New Roman" w:hAnsi="Times New Roman" w:cs="Times New Roman"/>
+          <w:sz w:val="24"/>
+          <w:szCs w:val="24"/>
+        </w:rPr>
+      </w:pPr>
+      <w:r>
+        <w:rPr>
+          <w:rFonts w:ascii="Times New Roman" w:hAnsi="Times New Roman" w:cs="Times New Roman"/>
+          <w:sz w:val="24"/>
+          <w:szCs w:val="24"/>
+        </w:rPr>
+        <w:t>Este trabalho visa a analisar métricas de código para gerenciamento da qualidade de software, no contexto de uso de padrões de código no desenvolvimento de software.</w:t>
+      </w:r>
+      <w:r>
+        <w:rPr>
+          <w:rFonts w:ascii="Times New Roman" w:hAnsi="Times New Roman" w:cs="Times New Roman"/>
+          <w:sz w:val="24"/>
+          <w:szCs w:val="24"/>
+        </w:rPr>
+        <w:t xml:space="preserve"> </w:t>
+      </w:r>
+      <w:r>
+        <w:rPr>
+          <w:rFonts w:ascii="Times New Roman" w:hAnsi="Times New Roman" w:cs="Times New Roman"/>
+          <w:sz w:val="24"/>
+          <w:szCs w:val="24"/>
+        </w:rPr>
+        <w:t>Essa análise será feita comparando métricas de código utilizando dois frameworks diferentes, antes e depois de aplicar padrões de código, apresentando as diferenças entre as métricas extraídas, e como tais métricas podem demonstrar quantitativamente o nível de qualidade de software.</w:t>
+      </w:r>
+    </w:p>
+    <w:p>
+      <w:pPr>
+        <w:jc w:val="both"/>
+        <w:rPr>
+          <w:rFonts w:ascii="Times New Roman" w:hAnsi="Times New Roman" w:cs="Times New Roman"/>
           <w:b/>
           <w:sz w:val="24"/>
           <w:szCs w:val="24"/>
         </w:rPr>
-        <w:t>Resumo.</w:t>
-      </w:r>
-    </w:p>
-    <w:p>
-      <w:pPr>
-        <w:jc w:val="both"/>
-        <w:rPr>
-          <w:sz w:val="24"/>
-          <w:szCs w:val="24"/>
-        </w:rPr>
-      </w:pPr>
-      <w:r>
-        <w:rPr>
-          <w:sz w:val="24"/>
-          <w:szCs w:val="24"/>
-        </w:rPr>
-        <w:t xml:space="preserve">Este trabalho visa a analisar métricas de código para gerenciamento da qualidade de software, no contexto de uso de padrões de código no desenvolvimento de software. A organização e padronização do código </w:t>
-      </w:r>
-      <w:r>
-        <w:rPr>
-          <w:sz w:val="24"/>
-          <w:szCs w:val="24"/>
-        </w:rPr>
-        <w:t>pode trazer</w:t>
-      </w:r>
-      <w:r>
-        <w:rPr>
-          <w:sz w:val="24"/>
-          <w:szCs w:val="24"/>
-        </w:rPr>
-        <w:t xml:space="preserve"> vários benefícios para a empresa, facilitando todas as etapas de desenvolvimento, testes, validação, manutenção e reúso e aumenta a produtividade da equipe e compreensão do código. Cada equipe ou empresa pode adotar seus próprios padrões, mas é mais comum que sejam utilizadas as regras próprias da linguagem ou do framework, garantindo uma integração muito mais simples.</w:t>
-      </w:r>
-    </w:p>
-    <w:p>
-      <w:pPr>
-        <w:jc w:val="both"/>
-        <w:rPr>
-          <w:sz w:val="24"/>
-          <w:szCs w:val="24"/>
-        </w:rPr>
-      </w:pPr>
-      <w:r>
-        <w:rPr>
-          <w:sz w:val="24"/>
-          <w:szCs w:val="24"/>
-        </w:rPr>
-        <w:t>Palavras-chave: Qualidade de software. Métricas. Padrões de código.</w:t>
-      </w:r>
-    </w:p>
-    <w:p>
-      <w:pPr>
-        <w:jc w:val="both"/>
-        <w:rPr>
-          <w:sz w:val="24"/>
-          <w:szCs w:val="24"/>
-        </w:rPr>
-      </w:pPr>
-    </w:p>
-    <w:p>
-      <w:pPr>
-        <w:jc w:val="both"/>
-        <w:rPr>
-          <w:sz w:val="24"/>
-          <w:szCs w:val="24"/>
-        </w:rPr>
-      </w:pPr>
-      <w:r>
-        <w:rPr>
+      </w:pPr>
+    </w:p>
+    <w:p>
+      <w:pPr>
+        <w:jc w:val="both"/>
+        <w:rPr>
+          <w:rFonts w:ascii="Times New Roman" w:hAnsi="Times New Roman" w:cs="Times New Roman"/>
+          <w:sz w:val="24"/>
+          <w:szCs w:val="24"/>
+        </w:rPr>
+      </w:pPr>
+      <w:r>
+        <w:rPr>
+          <w:rFonts w:ascii="Times New Roman" w:hAnsi="Times New Roman" w:cs="Times New Roman"/>
           <w:b/>
           <w:sz w:val="24"/>
           <w:szCs w:val="24"/>
         </w:rPr>
+        <w:t>Palavras-chave</w:t>
+      </w:r>
+      <w:r>
+        <w:rPr>
+          <w:rFonts w:ascii="Times New Roman" w:hAnsi="Times New Roman" w:cs="Times New Roman"/>
+          <w:sz w:val="24"/>
+          <w:szCs w:val="24"/>
+        </w:rPr>
+        <w:t>: Qualidade de S</w:t>
+      </w:r>
+      <w:r>
+        <w:rPr>
+          <w:rFonts w:ascii="Times New Roman" w:hAnsi="Times New Roman" w:cs="Times New Roman"/>
+          <w:sz w:val="24"/>
+          <w:szCs w:val="24"/>
+        </w:rPr>
+        <w:t xml:space="preserve">oftware. Métricas. Padrões de </w:t>
+      </w:r>
+      <w:r>
+        <w:rPr>
+          <w:rFonts w:ascii="Times New Roman" w:hAnsi="Times New Roman" w:cs="Times New Roman"/>
+          <w:sz w:val="24"/>
+          <w:szCs w:val="24"/>
+        </w:rPr>
+        <w:t>C</w:t>
+      </w:r>
+      <w:r>
+        <w:rPr>
+          <w:rFonts w:ascii="Times New Roman" w:hAnsi="Times New Roman" w:cs="Times New Roman"/>
+          <w:sz w:val="24"/>
+          <w:szCs w:val="24"/>
+        </w:rPr>
+        <w:t>ódigo.</w:t>
+      </w:r>
+    </w:p>
+    <w:p>
+      <w:pPr>
+        <w:jc w:val="both"/>
+        <w:rPr>
+          <w:rFonts w:ascii="Times New Roman" w:hAnsi="Times New Roman" w:cs="Times New Roman"/>
+          <w:sz w:val="24"/>
+          <w:szCs w:val="24"/>
+        </w:rPr>
+      </w:pPr>
+    </w:p>
+    <w:p>
+      <w:pPr>
+        <w:jc w:val="both"/>
+        <w:rPr>
+          <w:rFonts w:ascii="Times New Roman" w:hAnsi="Times New Roman" w:cs="Times New Roman"/>
+          <w:sz w:val="24"/>
+          <w:szCs w:val="24"/>
+        </w:rPr>
+      </w:pPr>
+    </w:p>
+    <w:p>
+      <w:pPr>
+        <w:jc w:val="both"/>
+        <w:rPr>
+          <w:rFonts w:ascii="Times New Roman" w:hAnsi="Times New Roman" w:cs="Times New Roman"/>
+          <w:sz w:val="24"/>
+          <w:szCs w:val="24"/>
+        </w:rPr>
+      </w:pPr>
+    </w:p>
+    <w:p>
+      <w:pPr>
+        <w:jc w:val="both"/>
+        <w:rPr>
+          <w:rFonts w:ascii="Times New Roman" w:hAnsi="Times New Roman" w:cs="Times New Roman"/>
+          <w:sz w:val="24"/>
+          <w:szCs w:val="24"/>
+        </w:rPr>
+      </w:pPr>
+      <w:r>
+        <w:rPr>
+          <w:rFonts w:ascii="Times New Roman" w:hAnsi="Times New Roman" w:cs="Times New Roman"/>
+          <w:b/>
+          <w:sz w:val="24"/>
+          <w:szCs w:val="24"/>
+        </w:rPr>
         <w:t>Introdução</w:t>
       </w:r>
     </w:p>
@@ -132,12 +315,14 @@
         <w:ind w:firstLine="720"/>
         <w:jc w:val="both"/>
         <w:rPr>
-          <w:sz w:val="24"/>
-          <w:szCs w:val="24"/>
-        </w:rPr>
-      </w:pPr>
-      <w:r>
-        <w:rPr>
+          <w:rFonts w:ascii="Times New Roman" w:hAnsi="Times New Roman" w:cs="Times New Roman"/>
+          <w:sz w:val="24"/>
+          <w:szCs w:val="24"/>
+        </w:rPr>
+      </w:pPr>
+      <w:r>
+        <w:rPr>
+          <w:rFonts w:ascii="Times New Roman" w:hAnsi="Times New Roman" w:cs="Times New Roman"/>
           <w:sz w:val="24"/>
           <w:szCs w:val="24"/>
         </w:rPr>
@@ -145,6 +330,7 @@
       </w:r>
       <w:r>
         <w:rPr>
+          <w:rFonts w:ascii="Times New Roman" w:hAnsi="Times New Roman" w:cs="Times New Roman"/>
           <w:sz w:val="24"/>
           <w:szCs w:val="24"/>
         </w:rPr>
@@ -152,6 +338,7 @@
       </w:r>
       <w:r>
         <w:rPr>
+          <w:rFonts w:ascii="Times New Roman" w:hAnsi="Times New Roman" w:cs="Times New Roman"/>
           <w:sz w:val="24"/>
           <w:szCs w:val="24"/>
         </w:rPr>
@@ -159,6 +346,7 @@
       </w:r>
       <w:r>
         <w:rPr>
+          <w:rFonts w:ascii="Times New Roman" w:hAnsi="Times New Roman" w:cs="Times New Roman"/>
           <w:sz w:val="24"/>
           <w:szCs w:val="24"/>
         </w:rPr>
@@ -167,6 +355,7 @@
       <w:proofErr w:type="spellStart"/>
       <w:r>
         <w:rPr>
+          <w:rFonts w:ascii="Times New Roman" w:hAnsi="Times New Roman" w:cs="Times New Roman"/>
           <w:sz w:val="24"/>
           <w:szCs w:val="24"/>
         </w:rPr>
@@ -175,6 +364,7 @@
       <w:proofErr w:type="spellEnd"/>
       <w:r>
         <w:rPr>
+          <w:rFonts w:ascii="Times New Roman" w:hAnsi="Times New Roman" w:cs="Times New Roman"/>
           <w:sz w:val="24"/>
           <w:szCs w:val="24"/>
         </w:rPr>
@@ -182,6 +372,7 @@
       </w:r>
       <w:r>
         <w:rPr>
+          <w:rFonts w:ascii="Times New Roman" w:hAnsi="Times New Roman" w:cs="Times New Roman"/>
           <w:sz w:val="24"/>
           <w:szCs w:val="24"/>
         </w:rPr>
@@ -192,17 +383,35 @@
       <w:pPr>
         <w:jc w:val="both"/>
         <w:rPr>
-          <w:sz w:val="24"/>
-          <w:szCs w:val="24"/>
-        </w:rPr>
-      </w:pPr>
-      <w:r>
-        <w:rPr>
+          <w:rFonts w:ascii="Times New Roman" w:hAnsi="Times New Roman" w:cs="Times New Roman"/>
+          <w:sz w:val="24"/>
+          <w:szCs w:val="24"/>
+        </w:rPr>
+      </w:pPr>
+      <w:r>
+        <w:rPr>
+          <w:rFonts w:ascii="Times New Roman" w:hAnsi="Times New Roman" w:cs="Times New Roman"/>
           <w:sz w:val="24"/>
           <w:szCs w:val="24"/>
         </w:rPr>
         <w:tab/>
-        <w:t>Duas das preocupações que existem no gerenciamento de qualidade de software são estabelecer frameworks e padrões que elevem a qualidade do software, e definir as metas de qualidade a serem atingidas (SOMMERVILLE, 2011). Desta forma, juntamente com os processos de desenvolvimento, devem ser definidos e escolhidos os padrões que serão utilizados. Entre esses padrões, estão padrões já existentes e consolidados, regulamentados pela ISO ou IEEE, por exemplo, ou padrões próprios internos da equipe.</w:t>
+        <w:t xml:space="preserve">Duas das preocupações que existem no gerenciamento de qualidade de software são estabelecer frameworks e padrões que elevem a qualidade do software, e definir as metas de qualidade a serem atingidas (SOMMERVILLE, 2011). Desta forma, juntamente com os processos de desenvolvimento, devem ser definidos e escolhidos os padrões que serão utilizados. Entre esses padrões, estão </w:t>
+      </w:r>
+      <w:r>
+        <w:rPr>
+          <w:rFonts w:ascii="Times New Roman" w:hAnsi="Times New Roman" w:cs="Times New Roman"/>
+          <w:sz w:val="24"/>
+          <w:szCs w:val="24"/>
+        </w:rPr>
+        <w:t>alguns</w:t>
+      </w:r>
+      <w:r>
+        <w:rPr>
+          <w:rFonts w:ascii="Times New Roman" w:hAnsi="Times New Roman" w:cs="Times New Roman"/>
+          <w:sz w:val="24"/>
+          <w:szCs w:val="24"/>
+        </w:rPr>
+        <w:t xml:space="preserve"> já existentes e consolidados, regulamentados pela ISO ou IEEE, por exemplo, ou padrões próprios internos da equipe.</w:t>
       </w:r>
     </w:p>
     <w:p>
@@ -210,12 +419,14 @@
         <w:ind w:firstLine="720"/>
         <w:jc w:val="both"/>
         <w:rPr>
-          <w:sz w:val="24"/>
-          <w:szCs w:val="24"/>
-        </w:rPr>
-      </w:pPr>
-      <w:r>
-        <w:rPr>
+          <w:rFonts w:ascii="Times New Roman" w:hAnsi="Times New Roman" w:cs="Times New Roman"/>
+          <w:sz w:val="24"/>
+          <w:szCs w:val="24"/>
+        </w:rPr>
+      </w:pPr>
+      <w:r>
+        <w:rPr>
+          <w:rFonts w:ascii="Times New Roman" w:hAnsi="Times New Roman" w:cs="Times New Roman"/>
           <w:sz w:val="24"/>
           <w:szCs w:val="24"/>
         </w:rPr>
@@ -223,6 +434,7 @@
       </w:r>
       <w:r>
         <w:rPr>
+          <w:rFonts w:ascii="Times New Roman" w:hAnsi="Times New Roman" w:cs="Times New Roman"/>
           <w:sz w:val="24"/>
           <w:szCs w:val="24"/>
         </w:rPr>
@@ -230,6 +442,7 @@
       </w:r>
       <w:r>
         <w:rPr>
+          <w:rFonts w:ascii="Times New Roman" w:hAnsi="Times New Roman" w:cs="Times New Roman"/>
           <w:sz w:val="24"/>
           <w:szCs w:val="24"/>
         </w:rPr>
@@ -237,6 +450,7 @@
       </w:r>
       <w:r>
         <w:rPr>
+          <w:rFonts w:ascii="Times New Roman" w:hAnsi="Times New Roman" w:cs="Times New Roman"/>
           <w:sz w:val="24"/>
           <w:szCs w:val="24"/>
         </w:rPr>
@@ -244,6 +458,7 @@
       </w:r>
       <w:r>
         <w:rPr>
+          <w:rFonts w:ascii="Times New Roman" w:hAnsi="Times New Roman" w:cs="Times New Roman"/>
           <w:sz w:val="24"/>
           <w:szCs w:val="24"/>
         </w:rPr>
@@ -251,6 +466,7 @@
       </w:r>
       <w:r>
         <w:rPr>
+          <w:rFonts w:ascii="Times New Roman" w:hAnsi="Times New Roman" w:cs="Times New Roman"/>
           <w:sz w:val="24"/>
           <w:szCs w:val="24"/>
         </w:rPr>
@@ -258,6 +474,7 @@
       </w:r>
       <w:r>
         <w:rPr>
+          <w:rFonts w:ascii="Times New Roman" w:hAnsi="Times New Roman" w:cs="Times New Roman"/>
           <w:sz w:val="24"/>
           <w:szCs w:val="24"/>
         </w:rPr>
@@ -265,6 +482,7 @@
       </w:r>
       <w:r>
         <w:rPr>
+          <w:rFonts w:ascii="Times New Roman" w:hAnsi="Times New Roman" w:cs="Times New Roman"/>
           <w:sz w:val="24"/>
           <w:szCs w:val="24"/>
         </w:rPr>
@@ -272,6 +490,7 @@
       </w:r>
       <w:r>
         <w:rPr>
+          <w:rFonts w:ascii="Times New Roman" w:hAnsi="Times New Roman" w:cs="Times New Roman"/>
           <w:sz w:val="24"/>
           <w:szCs w:val="24"/>
         </w:rPr>
@@ -283,12 +502,14 @@
         <w:ind w:firstLine="720"/>
         <w:jc w:val="both"/>
         <w:rPr>
-          <w:sz w:val="24"/>
-          <w:szCs w:val="24"/>
-        </w:rPr>
-      </w:pPr>
-      <w:r>
-        <w:rPr>
+          <w:rFonts w:ascii="Times New Roman" w:hAnsi="Times New Roman" w:cs="Times New Roman"/>
+          <w:sz w:val="24"/>
+          <w:szCs w:val="24"/>
+        </w:rPr>
+      </w:pPr>
+      <w:r>
+        <w:rPr>
+          <w:rFonts w:ascii="Times New Roman" w:hAnsi="Times New Roman" w:cs="Times New Roman"/>
           <w:sz w:val="24"/>
           <w:szCs w:val="24"/>
         </w:rPr>
@@ -296,184 +517,1107 @@
       </w:r>
       <w:r>
         <w:rPr>
+          <w:rFonts w:ascii="Times New Roman" w:hAnsi="Times New Roman" w:cs="Times New Roman"/>
           <w:sz w:val="24"/>
           <w:szCs w:val="24"/>
         </w:rPr>
         <w:t>de código e apresentar as diferenças nos resultados de métricas de software seguindo padrões e softwares sem tais padrões.</w:t>
       </w:r>
+      <w:r>
+        <w:rPr>
+          <w:rFonts w:ascii="Times New Roman" w:hAnsi="Times New Roman" w:cs="Times New Roman"/>
+          <w:sz w:val="24"/>
+          <w:szCs w:val="24"/>
+        </w:rPr>
+        <w:t xml:space="preserve"> Para realizar essa análise, foram extraídas métricas de código em um projeto utilizando dois frameworks diferentes, sem utilizar padrões de código, e então o código foi </w:t>
+      </w:r>
+      <w:proofErr w:type="spellStart"/>
+      <w:r>
+        <w:rPr>
+          <w:rFonts w:ascii="Times New Roman" w:hAnsi="Times New Roman" w:cs="Times New Roman"/>
+          <w:sz w:val="24"/>
+          <w:szCs w:val="24"/>
+        </w:rPr>
+        <w:t>refatorado</w:t>
+      </w:r>
+      <w:proofErr w:type="spellEnd"/>
+      <w:r>
+        <w:rPr>
+          <w:rFonts w:ascii="Times New Roman" w:hAnsi="Times New Roman" w:cs="Times New Roman"/>
+          <w:sz w:val="24"/>
+          <w:szCs w:val="24"/>
+        </w:rPr>
+        <w:t xml:space="preserve"> para se adequar aos padrões, sendo medido novamente. </w:t>
+      </w:r>
     </w:p>
     <w:p>
       <w:pPr>
         <w:ind w:firstLine="720"/>
         <w:jc w:val="both"/>
         <w:rPr>
-          <w:sz w:val="24"/>
-          <w:szCs w:val="24"/>
-        </w:rPr>
-      </w:pPr>
-    </w:p>
-    <w:p>
-      <w:pPr>
-        <w:jc w:val="both"/>
-        <w:rPr>
-          <w:sz w:val="24"/>
-          <w:szCs w:val="24"/>
-        </w:rPr>
-      </w:pPr>
-      <w:r>
-        <w:rPr>
+          <w:rFonts w:ascii="Times New Roman" w:hAnsi="Times New Roman" w:cs="Times New Roman"/>
+          <w:sz w:val="24"/>
+          <w:szCs w:val="24"/>
+        </w:rPr>
+      </w:pPr>
+    </w:p>
+    <w:p>
+      <w:pPr>
+        <w:pStyle w:val="PargrafodaLista"/>
+        <w:numPr>
+          <w:ilvl w:val="0"/>
+          <w:numId w:val="5"/>
+        </w:numPr>
+        <w:ind w:left="284" w:hanging="284"/>
+        <w:jc w:val="both"/>
+        <w:rPr>
+          <w:rFonts w:ascii="Times New Roman" w:hAnsi="Times New Roman" w:cs="Times New Roman"/>
+          <w:sz w:val="24"/>
+          <w:szCs w:val="24"/>
+        </w:rPr>
+      </w:pPr>
+      <w:r>
+        <w:rPr>
+          <w:rFonts w:ascii="Times New Roman" w:hAnsi="Times New Roman" w:cs="Times New Roman"/>
           <w:b/>
           <w:sz w:val="24"/>
           <w:szCs w:val="24"/>
         </w:rPr>
+        <w:t>Referencial teórico</w:t>
+      </w:r>
+    </w:p>
+    <w:p>
+      <w:pPr>
+        <w:pStyle w:val="PargrafodaLista"/>
+        <w:numPr>
+          <w:ilvl w:val="1"/>
+          <w:numId w:val="5"/>
+        </w:numPr>
+        <w:ind w:left="284" w:hanging="284"/>
+        <w:jc w:val="both"/>
+        <w:rPr>
+          <w:rFonts w:ascii="Times New Roman" w:hAnsi="Times New Roman" w:cs="Times New Roman"/>
+          <w:sz w:val="24"/>
+          <w:szCs w:val="24"/>
+        </w:rPr>
+      </w:pPr>
+      <w:r>
+        <w:rPr>
+          <w:rFonts w:ascii="Times New Roman" w:hAnsi="Times New Roman" w:cs="Times New Roman"/>
+          <w:sz w:val="24"/>
+          <w:szCs w:val="24"/>
+        </w:rPr>
+        <w:t>Qualidade de Software</w:t>
+      </w:r>
+    </w:p>
+    <w:p>
+      <w:pPr>
+        <w:jc w:val="both"/>
+        <w:rPr>
+          <w:rFonts w:ascii="Times New Roman" w:hAnsi="Times New Roman" w:cs="Times New Roman"/>
+          <w:sz w:val="24"/>
+          <w:szCs w:val="24"/>
+        </w:rPr>
+      </w:pPr>
+      <w:r>
+        <w:rPr>
+          <w:rFonts w:ascii="Times New Roman" w:hAnsi="Times New Roman" w:cs="Times New Roman"/>
+          <w:sz w:val="24"/>
+          <w:szCs w:val="24"/>
+        </w:rPr>
+        <w:tab/>
+        <w:t xml:space="preserve">De acordo com Pressman (2011), qualidade de software pode ser definida como “uma gestão de qualidade efetiva aplicada de modo a criar um produto útil que forneça valor </w:t>
+      </w:r>
+      <w:r>
+        <w:rPr>
+          <w:rFonts w:ascii="Times New Roman" w:hAnsi="Times New Roman" w:cs="Times New Roman"/>
+          <w:sz w:val="24"/>
+          <w:szCs w:val="24"/>
+        </w:rPr>
+        <w:lastRenderedPageBreak/>
+        <w:t>mensurável para aqueles que o produzem e para aqueles que o utilizam”. Essa definição pode ainda ser mais detalhada e alterada de acordo com várias características a serem medidas em um produto de software.</w:t>
+      </w:r>
+    </w:p>
+    <w:p>
+      <w:pPr>
+        <w:jc w:val="both"/>
+        <w:rPr>
+          <w:rFonts w:ascii="Times New Roman" w:hAnsi="Times New Roman" w:cs="Times New Roman"/>
+          <w:sz w:val="24"/>
+          <w:szCs w:val="24"/>
+        </w:rPr>
+      </w:pPr>
+    </w:p>
+    <w:p>
+      <w:pPr>
+        <w:jc w:val="both"/>
+        <w:rPr>
+          <w:rFonts w:ascii="Times New Roman" w:hAnsi="Times New Roman" w:cs="Times New Roman"/>
+          <w:sz w:val="24"/>
+          <w:szCs w:val="24"/>
+        </w:rPr>
+      </w:pPr>
+      <w:r>
+        <w:rPr>
+          <w:rFonts w:ascii="Times New Roman" w:hAnsi="Times New Roman" w:cs="Times New Roman"/>
+          <w:sz w:val="24"/>
+          <w:szCs w:val="24"/>
+        </w:rPr>
+        <w:t>1.2</w:t>
+      </w:r>
+      <w:r>
+        <w:rPr>
+          <w:rFonts w:ascii="Times New Roman" w:hAnsi="Times New Roman" w:cs="Times New Roman"/>
+          <w:sz w:val="24"/>
+          <w:szCs w:val="24"/>
+        </w:rPr>
+        <w:t xml:space="preserve">. </w:t>
+      </w:r>
+      <w:proofErr w:type="gramStart"/>
+      <w:r>
+        <w:rPr>
+          <w:rFonts w:ascii="Times New Roman" w:hAnsi="Times New Roman" w:cs="Times New Roman"/>
+          <w:sz w:val="24"/>
+          <w:szCs w:val="24"/>
+        </w:rPr>
+        <w:t>Métricas</w:t>
+      </w:r>
+      <w:proofErr w:type="gramEnd"/>
+    </w:p>
+    <w:p>
+      <w:pPr>
+        <w:jc w:val="both"/>
+        <w:rPr>
+          <w:rFonts w:ascii="Times New Roman" w:hAnsi="Times New Roman" w:cs="Times New Roman"/>
+          <w:sz w:val="24"/>
+          <w:szCs w:val="24"/>
+        </w:rPr>
+      </w:pPr>
+      <w:r>
+        <w:rPr>
+          <w:rFonts w:ascii="Times New Roman" w:hAnsi="Times New Roman" w:cs="Times New Roman"/>
+          <w:sz w:val="24"/>
+          <w:szCs w:val="24"/>
+        </w:rPr>
         <w:t>1</w:t>
       </w:r>
       <w:r>
         <w:rPr>
+          <w:rFonts w:ascii="Times New Roman" w:hAnsi="Times New Roman" w:cs="Times New Roman"/>
+          <w:sz w:val="24"/>
+          <w:szCs w:val="24"/>
+        </w:rPr>
+        <w:t>.3. Padrões de código</w:t>
+      </w:r>
+    </w:p>
+    <w:p>
+      <w:pPr>
+        <w:jc w:val="both"/>
+        <w:rPr>
+          <w:rFonts w:ascii="Times New Roman" w:hAnsi="Times New Roman" w:cs="Times New Roman"/>
+          <w:sz w:val="24"/>
+          <w:szCs w:val="24"/>
+        </w:rPr>
+      </w:pPr>
+      <w:r>
+        <w:rPr>
+          <w:rFonts w:ascii="Times New Roman" w:hAnsi="Times New Roman" w:cs="Times New Roman"/>
+          <w:sz w:val="24"/>
+          <w:szCs w:val="24"/>
+        </w:rPr>
+        <w:t>1</w:t>
+      </w:r>
+      <w:r>
+        <w:rPr>
+          <w:rFonts w:ascii="Times New Roman" w:hAnsi="Times New Roman" w:cs="Times New Roman"/>
+          <w:sz w:val="24"/>
+          <w:szCs w:val="24"/>
+        </w:rPr>
+        <w:t>.3.1. PSR</w:t>
+      </w:r>
+    </w:p>
+    <w:p>
+      <w:pPr>
+        <w:ind w:firstLine="720"/>
+        <w:jc w:val="both"/>
+        <w:rPr>
+          <w:rFonts w:ascii="Times New Roman" w:hAnsi="Times New Roman" w:cs="Times New Roman"/>
+          <w:sz w:val="24"/>
+          <w:szCs w:val="24"/>
+        </w:rPr>
+      </w:pPr>
+      <w:proofErr w:type="spellStart"/>
+      <w:r>
+        <w:rPr>
+          <w:rFonts w:ascii="Times New Roman" w:hAnsi="Times New Roman" w:cs="Times New Roman"/>
+          <w:sz w:val="24"/>
+          <w:szCs w:val="24"/>
+        </w:rPr>
+        <w:t>PSR</w:t>
+      </w:r>
+      <w:r>
+        <w:rPr>
+          <w:rFonts w:ascii="Times New Roman" w:hAnsi="Times New Roman" w:cs="Times New Roman"/>
+          <w:sz w:val="24"/>
+          <w:szCs w:val="24"/>
+        </w:rPr>
+        <w:t>s</w:t>
+      </w:r>
+      <w:proofErr w:type="spellEnd"/>
+      <w:r>
+        <w:rPr>
+          <w:rFonts w:ascii="Times New Roman" w:hAnsi="Times New Roman" w:cs="Times New Roman"/>
+          <w:sz w:val="24"/>
+          <w:szCs w:val="24"/>
+        </w:rPr>
+        <w:t xml:space="preserve"> (PHP Standards </w:t>
+      </w:r>
+      <w:proofErr w:type="spellStart"/>
+      <w:r>
+        <w:rPr>
+          <w:rFonts w:ascii="Times New Roman" w:hAnsi="Times New Roman" w:cs="Times New Roman"/>
+          <w:sz w:val="24"/>
+          <w:szCs w:val="24"/>
+        </w:rPr>
+        <w:t>Recommendations</w:t>
+      </w:r>
+      <w:proofErr w:type="spellEnd"/>
+      <w:r>
+        <w:rPr>
+          <w:rFonts w:ascii="Times New Roman" w:hAnsi="Times New Roman" w:cs="Times New Roman"/>
+          <w:sz w:val="24"/>
+          <w:szCs w:val="24"/>
+        </w:rPr>
+        <w:t xml:space="preserve">) </w:t>
+      </w:r>
+      <w:r>
+        <w:rPr>
+          <w:rFonts w:ascii="Times New Roman" w:hAnsi="Times New Roman" w:cs="Times New Roman"/>
+          <w:sz w:val="24"/>
+          <w:szCs w:val="24"/>
+        </w:rPr>
+        <w:t>são</w:t>
+      </w:r>
+      <w:r>
+        <w:rPr>
+          <w:rFonts w:ascii="Times New Roman" w:hAnsi="Times New Roman" w:cs="Times New Roman"/>
+          <w:sz w:val="24"/>
+          <w:szCs w:val="24"/>
+        </w:rPr>
+        <w:t xml:space="preserve"> guia</w:t>
+      </w:r>
+      <w:r>
+        <w:rPr>
+          <w:rFonts w:ascii="Times New Roman" w:hAnsi="Times New Roman" w:cs="Times New Roman"/>
+          <w:sz w:val="24"/>
+          <w:szCs w:val="24"/>
+        </w:rPr>
+        <w:t>s</w:t>
+      </w:r>
+      <w:r>
+        <w:rPr>
+          <w:rFonts w:ascii="Times New Roman" w:hAnsi="Times New Roman" w:cs="Times New Roman"/>
+          <w:sz w:val="24"/>
+          <w:szCs w:val="24"/>
+        </w:rPr>
+        <w:t xml:space="preserve"> de estilo</w:t>
+      </w:r>
+      <w:r>
+        <w:rPr>
+          <w:rFonts w:ascii="Times New Roman" w:hAnsi="Times New Roman" w:cs="Times New Roman"/>
+          <w:sz w:val="24"/>
+          <w:szCs w:val="24"/>
+        </w:rPr>
+        <w:t xml:space="preserve"> para PHP</w:t>
+      </w:r>
+      <w:r>
+        <w:rPr>
+          <w:rFonts w:ascii="Times New Roman" w:hAnsi="Times New Roman" w:cs="Times New Roman"/>
+          <w:sz w:val="24"/>
+          <w:szCs w:val="24"/>
+        </w:rPr>
+        <w:t xml:space="preserve"> criado</w:t>
+      </w:r>
+      <w:r>
+        <w:rPr>
+          <w:rFonts w:ascii="Times New Roman" w:hAnsi="Times New Roman" w:cs="Times New Roman"/>
+          <w:sz w:val="24"/>
+          <w:szCs w:val="24"/>
+        </w:rPr>
+        <w:t>s</w:t>
+      </w:r>
+      <w:r>
+        <w:rPr>
+          <w:rFonts w:ascii="Times New Roman" w:hAnsi="Times New Roman" w:cs="Times New Roman"/>
+          <w:sz w:val="24"/>
+          <w:szCs w:val="24"/>
+        </w:rPr>
+        <w:t xml:space="preserve"> pelo PHP-FIG (Framework </w:t>
+      </w:r>
+      <w:proofErr w:type="spellStart"/>
+      <w:r>
+        <w:rPr>
+          <w:rFonts w:ascii="Times New Roman" w:hAnsi="Times New Roman" w:cs="Times New Roman"/>
+          <w:sz w:val="24"/>
+          <w:szCs w:val="24"/>
+        </w:rPr>
+        <w:t>Interoperability</w:t>
+      </w:r>
+      <w:proofErr w:type="spellEnd"/>
+      <w:r>
+        <w:rPr>
+          <w:rFonts w:ascii="Times New Roman" w:hAnsi="Times New Roman" w:cs="Times New Roman"/>
+          <w:sz w:val="24"/>
+          <w:szCs w:val="24"/>
+        </w:rPr>
+        <w:t xml:space="preserve"> </w:t>
+      </w:r>
+      <w:proofErr w:type="spellStart"/>
+      <w:r>
+        <w:rPr>
+          <w:rFonts w:ascii="Times New Roman" w:hAnsi="Times New Roman" w:cs="Times New Roman"/>
+          <w:sz w:val="24"/>
+          <w:szCs w:val="24"/>
+        </w:rPr>
+        <w:t>Group</w:t>
+      </w:r>
+      <w:proofErr w:type="spellEnd"/>
+      <w:r>
+        <w:rPr>
+          <w:rFonts w:ascii="Times New Roman" w:hAnsi="Times New Roman" w:cs="Times New Roman"/>
+          <w:sz w:val="24"/>
+          <w:szCs w:val="24"/>
+        </w:rPr>
+        <w:t xml:space="preserve">), um grupo cujo ideal é manter a comunicação entre a comunidade de desenvolvedores PHP, de forma que todos possam conversar e encontrar pontos em comum. O FIG é composto por grandes representantes da comunidade PHP, responsáveis por projetos bastante conhecidos e utilizados, como o </w:t>
+      </w:r>
+      <w:proofErr w:type="spellStart"/>
+      <w:r>
+        <w:rPr>
+          <w:rFonts w:ascii="Times New Roman" w:hAnsi="Times New Roman" w:cs="Times New Roman"/>
+          <w:sz w:val="24"/>
+          <w:szCs w:val="24"/>
+        </w:rPr>
+        <w:t>CakePHP</w:t>
+      </w:r>
+      <w:proofErr w:type="spellEnd"/>
+      <w:r>
+        <w:rPr>
+          <w:rFonts w:ascii="Times New Roman" w:hAnsi="Times New Roman" w:cs="Times New Roman"/>
+          <w:sz w:val="24"/>
+          <w:szCs w:val="24"/>
+        </w:rPr>
+        <w:t xml:space="preserve">, </w:t>
+      </w:r>
+      <w:proofErr w:type="spellStart"/>
+      <w:r>
+        <w:rPr>
+          <w:rFonts w:ascii="Times New Roman" w:hAnsi="Times New Roman" w:cs="Times New Roman"/>
+          <w:sz w:val="24"/>
+          <w:szCs w:val="24"/>
+        </w:rPr>
+        <w:t>Doctrine</w:t>
+      </w:r>
+      <w:proofErr w:type="spellEnd"/>
+      <w:r>
+        <w:rPr>
+          <w:rFonts w:ascii="Times New Roman" w:hAnsi="Times New Roman" w:cs="Times New Roman"/>
+          <w:sz w:val="24"/>
+          <w:szCs w:val="24"/>
+        </w:rPr>
+        <w:t xml:space="preserve">, </w:t>
+      </w:r>
+      <w:proofErr w:type="spellStart"/>
+      <w:r>
+        <w:rPr>
+          <w:rFonts w:ascii="Times New Roman" w:hAnsi="Times New Roman" w:cs="Times New Roman"/>
+          <w:sz w:val="24"/>
+          <w:szCs w:val="24"/>
+        </w:rPr>
+        <w:t>Drupal</w:t>
+      </w:r>
+      <w:proofErr w:type="spellEnd"/>
+      <w:r>
+        <w:rPr>
+          <w:rFonts w:ascii="Times New Roman" w:hAnsi="Times New Roman" w:cs="Times New Roman"/>
+          <w:sz w:val="24"/>
+          <w:szCs w:val="24"/>
+        </w:rPr>
+        <w:t>, entre outros.</w:t>
+      </w:r>
+    </w:p>
+    <w:p>
+      <w:pPr>
+        <w:ind w:firstLine="720"/>
+        <w:jc w:val="both"/>
+        <w:rPr>
+          <w:rFonts w:ascii="Times New Roman" w:hAnsi="Times New Roman" w:cs="Times New Roman"/>
+          <w:sz w:val="24"/>
+          <w:szCs w:val="24"/>
+        </w:rPr>
+      </w:pPr>
+      <w:r>
+        <w:rPr>
+          <w:rFonts w:ascii="Times New Roman" w:hAnsi="Times New Roman" w:cs="Times New Roman"/>
+          <w:sz w:val="24"/>
+          <w:szCs w:val="24"/>
+        </w:rPr>
+        <w:t xml:space="preserve">Cada recomendação (PSR) aborda um assunto, desde o básico, até assuntos mais avançados e específicos, como cache, links, </w:t>
+      </w:r>
+      <w:proofErr w:type="spellStart"/>
+      <w:r>
+        <w:rPr>
+          <w:rFonts w:ascii="Times New Roman" w:hAnsi="Times New Roman" w:cs="Times New Roman"/>
+          <w:sz w:val="24"/>
+          <w:szCs w:val="24"/>
+        </w:rPr>
+        <w:t>autoloading</w:t>
+      </w:r>
+      <w:proofErr w:type="spellEnd"/>
+      <w:r>
+        <w:rPr>
+          <w:rFonts w:ascii="Times New Roman" w:hAnsi="Times New Roman" w:cs="Times New Roman"/>
+          <w:sz w:val="24"/>
+          <w:szCs w:val="24"/>
+        </w:rPr>
+        <w:t xml:space="preserve"> etc. Existem atualmente 8 </w:t>
+      </w:r>
+      <w:proofErr w:type="spellStart"/>
+      <w:r>
+        <w:rPr>
+          <w:rFonts w:ascii="Times New Roman" w:hAnsi="Times New Roman" w:cs="Times New Roman"/>
+          <w:sz w:val="24"/>
+          <w:szCs w:val="24"/>
+        </w:rPr>
+        <w:t>PSRs</w:t>
+      </w:r>
+      <w:proofErr w:type="spellEnd"/>
+      <w:r>
+        <w:rPr>
+          <w:rFonts w:ascii="Times New Roman" w:hAnsi="Times New Roman" w:cs="Times New Roman"/>
+          <w:sz w:val="24"/>
+          <w:szCs w:val="24"/>
+        </w:rPr>
+        <w:t xml:space="preserve"> aprovadas, enquanto outras ainda estão em fase de rascunho ou revisão.</w:t>
+      </w:r>
+    </w:p>
+    <w:p>
+      <w:pPr>
+        <w:ind w:firstLine="720"/>
+        <w:jc w:val="both"/>
+        <w:rPr>
+          <w:rFonts w:ascii="Times New Roman" w:hAnsi="Times New Roman" w:cs="Times New Roman"/>
+          <w:sz w:val="24"/>
+          <w:szCs w:val="24"/>
+        </w:rPr>
+      </w:pPr>
+      <w:r>
+        <w:rPr>
+          <w:rFonts w:ascii="Times New Roman" w:hAnsi="Times New Roman" w:cs="Times New Roman"/>
+          <w:sz w:val="24"/>
+          <w:szCs w:val="24"/>
+        </w:rPr>
+        <w:t xml:space="preserve">As </w:t>
+      </w:r>
+      <w:proofErr w:type="spellStart"/>
+      <w:r>
+        <w:rPr>
+          <w:rFonts w:ascii="Times New Roman" w:hAnsi="Times New Roman" w:cs="Times New Roman"/>
+          <w:sz w:val="24"/>
+          <w:szCs w:val="24"/>
+        </w:rPr>
+        <w:t>PSRs</w:t>
+      </w:r>
+      <w:proofErr w:type="spellEnd"/>
+      <w:r>
+        <w:rPr>
+          <w:rFonts w:ascii="Times New Roman" w:hAnsi="Times New Roman" w:cs="Times New Roman"/>
+          <w:sz w:val="24"/>
+          <w:szCs w:val="24"/>
+        </w:rPr>
+        <w:t xml:space="preserve"> que abordam recomendações referentes a código são as </w:t>
+      </w:r>
+      <w:r>
+        <w:rPr>
+          <w:rFonts w:ascii="Times New Roman" w:hAnsi="Times New Roman" w:cs="Times New Roman"/>
+          <w:sz w:val="24"/>
+          <w:szCs w:val="24"/>
+        </w:rPr>
+        <w:t xml:space="preserve">PSR-0, PSR-1, PSR-2 </w:t>
+      </w:r>
+      <w:r>
+        <w:rPr>
+          <w:rFonts w:ascii="Times New Roman" w:hAnsi="Times New Roman" w:cs="Times New Roman"/>
+          <w:sz w:val="24"/>
+          <w:szCs w:val="24"/>
+        </w:rPr>
+        <w:t>e</w:t>
+      </w:r>
+      <w:r>
+        <w:rPr>
+          <w:rFonts w:ascii="Times New Roman" w:hAnsi="Times New Roman" w:cs="Times New Roman"/>
+          <w:sz w:val="24"/>
+          <w:szCs w:val="24"/>
+        </w:rPr>
+        <w:t xml:space="preserve"> PSR-4</w:t>
+      </w:r>
+      <w:r>
+        <w:rPr>
+          <w:rFonts w:ascii="Times New Roman" w:hAnsi="Times New Roman" w:cs="Times New Roman"/>
+          <w:sz w:val="24"/>
+          <w:szCs w:val="24"/>
+        </w:rPr>
+        <w:t xml:space="preserve">, e já são utilizadas por grandes projetos utilizando PHP, como </w:t>
+      </w:r>
+      <w:proofErr w:type="spellStart"/>
+      <w:r>
+        <w:rPr>
+          <w:rFonts w:ascii="Times New Roman" w:hAnsi="Times New Roman" w:cs="Times New Roman"/>
+          <w:sz w:val="24"/>
+          <w:szCs w:val="24"/>
+        </w:rPr>
+        <w:t>Drupal</w:t>
+      </w:r>
+      <w:proofErr w:type="spellEnd"/>
+      <w:r>
+        <w:rPr>
+          <w:rFonts w:ascii="Times New Roman" w:hAnsi="Times New Roman" w:cs="Times New Roman"/>
+          <w:sz w:val="24"/>
+          <w:szCs w:val="24"/>
+        </w:rPr>
+        <w:t xml:space="preserve">, </w:t>
+      </w:r>
+      <w:proofErr w:type="spellStart"/>
+      <w:r>
+        <w:rPr>
+          <w:rFonts w:ascii="Times New Roman" w:hAnsi="Times New Roman" w:cs="Times New Roman"/>
+          <w:sz w:val="24"/>
+          <w:szCs w:val="24"/>
+        </w:rPr>
+        <w:t>Zend</w:t>
+      </w:r>
+      <w:proofErr w:type="spellEnd"/>
+      <w:r>
+        <w:rPr>
+          <w:rFonts w:ascii="Times New Roman" w:hAnsi="Times New Roman" w:cs="Times New Roman"/>
+          <w:sz w:val="24"/>
+          <w:szCs w:val="24"/>
+        </w:rPr>
+        <w:t xml:space="preserve">, </w:t>
+      </w:r>
+      <w:proofErr w:type="spellStart"/>
+      <w:r>
+        <w:rPr>
+          <w:rFonts w:ascii="Times New Roman" w:hAnsi="Times New Roman" w:cs="Times New Roman"/>
+          <w:sz w:val="24"/>
+          <w:szCs w:val="24"/>
+        </w:rPr>
+        <w:t>Symfony</w:t>
+      </w:r>
+      <w:proofErr w:type="spellEnd"/>
+      <w:r>
+        <w:rPr>
+          <w:rFonts w:ascii="Times New Roman" w:hAnsi="Times New Roman" w:cs="Times New Roman"/>
+          <w:sz w:val="24"/>
+          <w:szCs w:val="24"/>
+        </w:rPr>
+        <w:t xml:space="preserve">, </w:t>
+      </w:r>
+      <w:proofErr w:type="spellStart"/>
+      <w:r>
+        <w:rPr>
+          <w:rFonts w:ascii="Times New Roman" w:hAnsi="Times New Roman" w:cs="Times New Roman"/>
+          <w:sz w:val="24"/>
+          <w:szCs w:val="24"/>
+        </w:rPr>
+        <w:t>Laravel</w:t>
+      </w:r>
+      <w:proofErr w:type="spellEnd"/>
+      <w:r>
+        <w:rPr>
+          <w:rFonts w:ascii="Times New Roman" w:hAnsi="Times New Roman" w:cs="Times New Roman"/>
+          <w:sz w:val="24"/>
+          <w:szCs w:val="24"/>
+        </w:rPr>
+        <w:t xml:space="preserve">, </w:t>
+      </w:r>
+      <w:proofErr w:type="spellStart"/>
+      <w:r>
+        <w:rPr>
+          <w:rFonts w:ascii="Times New Roman" w:hAnsi="Times New Roman" w:cs="Times New Roman"/>
+          <w:sz w:val="24"/>
+          <w:szCs w:val="24"/>
+        </w:rPr>
+        <w:t>CakePHP</w:t>
+      </w:r>
+      <w:proofErr w:type="spellEnd"/>
+      <w:r>
+        <w:rPr>
+          <w:rFonts w:ascii="Times New Roman" w:hAnsi="Times New Roman" w:cs="Times New Roman"/>
+          <w:sz w:val="24"/>
+          <w:szCs w:val="24"/>
+        </w:rPr>
+        <w:t xml:space="preserve">, </w:t>
+      </w:r>
+      <w:proofErr w:type="spellStart"/>
+      <w:r>
+        <w:rPr>
+          <w:rFonts w:ascii="Times New Roman" w:hAnsi="Times New Roman" w:cs="Times New Roman"/>
+          <w:sz w:val="24"/>
+          <w:szCs w:val="24"/>
+        </w:rPr>
+        <w:t>phpBB</w:t>
+      </w:r>
+      <w:proofErr w:type="spellEnd"/>
+      <w:r>
+        <w:rPr>
+          <w:rFonts w:ascii="Times New Roman" w:hAnsi="Times New Roman" w:cs="Times New Roman"/>
+          <w:sz w:val="24"/>
+          <w:szCs w:val="24"/>
+        </w:rPr>
+        <w:t xml:space="preserve">, AWS SDK, </w:t>
+      </w:r>
+      <w:proofErr w:type="spellStart"/>
+      <w:r>
+        <w:rPr>
+          <w:rFonts w:ascii="Times New Roman" w:hAnsi="Times New Roman" w:cs="Times New Roman"/>
+          <w:sz w:val="24"/>
+          <w:szCs w:val="24"/>
+        </w:rPr>
+        <w:t>Fu</w:t>
+      </w:r>
+      <w:r>
+        <w:rPr>
+          <w:rFonts w:ascii="Times New Roman" w:hAnsi="Times New Roman" w:cs="Times New Roman"/>
+          <w:sz w:val="24"/>
+          <w:szCs w:val="24"/>
+        </w:rPr>
+        <w:t>elPHP</w:t>
+      </w:r>
+      <w:proofErr w:type="spellEnd"/>
+      <w:r>
+        <w:rPr>
+          <w:rFonts w:ascii="Times New Roman" w:hAnsi="Times New Roman" w:cs="Times New Roman"/>
+          <w:sz w:val="24"/>
+          <w:szCs w:val="24"/>
+        </w:rPr>
+        <w:t xml:space="preserve">, </w:t>
+      </w:r>
+      <w:proofErr w:type="spellStart"/>
+      <w:r>
+        <w:rPr>
+          <w:rFonts w:ascii="Times New Roman" w:hAnsi="Times New Roman" w:cs="Times New Roman"/>
+          <w:sz w:val="24"/>
+          <w:szCs w:val="24"/>
+        </w:rPr>
+        <w:t>Lithium</w:t>
+      </w:r>
+      <w:proofErr w:type="spellEnd"/>
+      <w:r>
+        <w:rPr>
+          <w:rFonts w:ascii="Times New Roman" w:hAnsi="Times New Roman" w:cs="Times New Roman"/>
+          <w:sz w:val="24"/>
+          <w:szCs w:val="24"/>
+        </w:rPr>
+        <w:t xml:space="preserve"> </w:t>
+      </w:r>
+      <w:r>
+        <w:rPr>
+          <w:rFonts w:ascii="Times New Roman" w:hAnsi="Times New Roman" w:cs="Times New Roman"/>
+          <w:sz w:val="24"/>
+          <w:szCs w:val="24"/>
+        </w:rPr>
+        <w:t>etc</w:t>
+      </w:r>
+      <w:r>
+        <w:rPr>
+          <w:rFonts w:ascii="Times New Roman" w:hAnsi="Times New Roman" w:cs="Times New Roman"/>
+          <w:sz w:val="24"/>
+          <w:szCs w:val="24"/>
+        </w:rPr>
+        <w:t>.</w:t>
+      </w:r>
+    </w:p>
+    <w:p>
+      <w:pPr>
+        <w:ind w:firstLine="720"/>
+        <w:jc w:val="both"/>
+        <w:rPr>
+          <w:rFonts w:ascii="Times New Roman" w:hAnsi="Times New Roman" w:cs="Times New Roman"/>
+          <w:sz w:val="24"/>
+          <w:szCs w:val="24"/>
+        </w:rPr>
+      </w:pPr>
+      <w:bookmarkStart w:id="0" w:name="_GoBack"/>
+      <w:bookmarkEnd w:id="0"/>
+    </w:p>
+    <w:p>
+      <w:pPr>
+        <w:jc w:val="both"/>
+        <w:rPr>
+          <w:rFonts w:ascii="Times New Roman" w:hAnsi="Times New Roman" w:cs="Times New Roman"/>
+          <w:sz w:val="24"/>
+          <w:szCs w:val="24"/>
+        </w:rPr>
+      </w:pPr>
+      <w:r>
+        <w:rPr>
+          <w:rFonts w:ascii="Times New Roman" w:hAnsi="Times New Roman" w:cs="Times New Roman"/>
           <w:b/>
           <w:sz w:val="24"/>
           <w:szCs w:val="24"/>
         </w:rPr>
-        <w:t>. Referencial teórico</w:t>
-      </w:r>
-    </w:p>
-    <w:p>
-      <w:pPr>
-        <w:jc w:val="both"/>
-        <w:rPr>
-          <w:sz w:val="24"/>
-          <w:szCs w:val="24"/>
-        </w:rPr>
-      </w:pPr>
-      <w:r>
-        <w:rPr>
-          <w:sz w:val="24"/>
-          <w:szCs w:val="24"/>
-        </w:rPr>
-        <w:t>1.1</w:t>
-      </w:r>
-      <w:r>
-        <w:rPr>
-          <w:sz w:val="24"/>
-          <w:szCs w:val="24"/>
-        </w:rPr>
-        <w:t>. Qualidade de Software</w:t>
-      </w:r>
-    </w:p>
-    <w:p>
-      <w:pPr>
-        <w:jc w:val="both"/>
-        <w:rPr>
-          <w:sz w:val="24"/>
-          <w:szCs w:val="24"/>
-        </w:rPr>
-      </w:pPr>
-      <w:r>
-        <w:rPr>
-          <w:sz w:val="24"/>
-          <w:szCs w:val="24"/>
-        </w:rPr>
-        <w:tab/>
-        <w:t xml:space="preserve">De acordo com Pressman (2011), qualidade de software pode ser definida como “uma gestão de qualidade efetiva aplicada de modo a criar um produto útil que forneça valor mensurável para aqueles que o produzem e para aqueles que o </w:t>
-      </w:r>
-      <w:r>
-        <w:rPr>
+        <w:t>2</w:t>
+      </w:r>
+      <w:r>
+        <w:rPr>
+          <w:rFonts w:ascii="Times New Roman" w:hAnsi="Times New Roman" w:cs="Times New Roman"/>
+          <w:b/>
+          <w:sz w:val="24"/>
+          <w:szCs w:val="24"/>
+        </w:rPr>
+        <w:t>. Metodologia</w:t>
+      </w:r>
+    </w:p>
+    <w:p>
+      <w:pPr>
+        <w:ind w:firstLine="720"/>
+        <w:jc w:val="both"/>
+        <w:rPr>
+          <w:rFonts w:ascii="Times New Roman" w:hAnsi="Times New Roman" w:cs="Times New Roman"/>
+          <w:sz w:val="24"/>
+          <w:szCs w:val="24"/>
+        </w:rPr>
+      </w:pPr>
+      <w:r>
+        <w:rPr>
+          <w:rFonts w:ascii="Times New Roman" w:hAnsi="Times New Roman" w:cs="Times New Roman"/>
+          <w:sz w:val="24"/>
+          <w:szCs w:val="24"/>
+        </w:rPr>
+        <w:t xml:space="preserve">Para fazer a análise de métricas de código e poder extrair dados iniciais, serão utilizadas duas versões de um mesmo projeto em PHP, uma delas utilizando o framework </w:t>
+      </w:r>
+      <w:proofErr w:type="spellStart"/>
+      <w:r>
+        <w:rPr>
+          <w:rFonts w:ascii="Times New Roman" w:hAnsi="Times New Roman" w:cs="Times New Roman"/>
+          <w:sz w:val="24"/>
+          <w:szCs w:val="24"/>
+        </w:rPr>
+        <w:t>CakePHP</w:t>
+      </w:r>
+      <w:proofErr w:type="spellEnd"/>
+      <w:r>
+        <w:rPr>
+          <w:rFonts w:ascii="Times New Roman" w:hAnsi="Times New Roman" w:cs="Times New Roman"/>
+          <w:sz w:val="24"/>
+          <w:szCs w:val="24"/>
+        </w:rPr>
+        <w:t xml:space="preserve">, versão 2.x, e a outra utilizando o framework </w:t>
+      </w:r>
+      <w:proofErr w:type="spellStart"/>
+      <w:r>
+        <w:rPr>
+          <w:rFonts w:ascii="Times New Roman" w:hAnsi="Times New Roman" w:cs="Times New Roman"/>
+          <w:sz w:val="24"/>
+          <w:szCs w:val="24"/>
+        </w:rPr>
+        <w:t>CodeIgniter</w:t>
+      </w:r>
+      <w:proofErr w:type="spellEnd"/>
+      <w:r>
+        <w:rPr>
+          <w:rFonts w:ascii="Times New Roman" w:hAnsi="Times New Roman" w:cs="Times New Roman"/>
+          <w:sz w:val="24"/>
+          <w:szCs w:val="24"/>
+        </w:rPr>
+        <w:t>, versão 3.x. As duas versões do projeto serão equivalentes na finalidade e nas funcionalidades, para que a comparação dos resultados seja feita de forma justa.</w:t>
+      </w:r>
+    </w:p>
+    <w:p>
+      <w:pPr>
+        <w:ind w:firstLine="720"/>
+        <w:jc w:val="both"/>
+        <w:rPr>
+          <w:rFonts w:ascii="Times New Roman" w:hAnsi="Times New Roman" w:cs="Times New Roman"/>
+          <w:sz w:val="24"/>
+          <w:szCs w:val="24"/>
+        </w:rPr>
+      </w:pPr>
+      <w:r>
+        <w:rPr>
+          <w:rFonts w:ascii="Times New Roman" w:hAnsi="Times New Roman" w:cs="Times New Roman"/>
+          <w:sz w:val="24"/>
+          <w:szCs w:val="24"/>
+        </w:rPr>
+        <w:t>Esses dois projetos a princípio não estarão seguindo os padrões PSR, e algumas métricas de código serão extraídas dos projetos neste estado. Então, os dois projetos serão ajustados para se adequarem ao PSR, e, após isso, os dois projetos serão avaliados novamente e métricas pós-ajuste serão extraídas. Desta forma, os projetos podem ser avaliados antes, durante e depois dos ajustes necessários para estarem seguindo os padrões.</w:t>
+      </w:r>
+    </w:p>
+    <w:p>
+      <w:pPr>
+        <w:ind w:firstLine="720"/>
+        <w:jc w:val="both"/>
+        <w:rPr>
+          <w:rFonts w:ascii="Times New Roman" w:hAnsi="Times New Roman" w:cs="Times New Roman"/>
+          <w:sz w:val="24"/>
+          <w:szCs w:val="24"/>
+        </w:rPr>
+      </w:pPr>
+      <w:r>
+        <w:rPr>
+          <w:rFonts w:ascii="Times New Roman" w:hAnsi="Times New Roman" w:cs="Times New Roman"/>
+          <w:sz w:val="24"/>
+          <w:szCs w:val="24"/>
+        </w:rPr>
+        <w:t xml:space="preserve">O </w:t>
+      </w:r>
+      <w:proofErr w:type="spellStart"/>
+      <w:r>
+        <w:rPr>
+          <w:rFonts w:ascii="Times New Roman" w:hAnsi="Times New Roman" w:cs="Times New Roman"/>
+          <w:sz w:val="24"/>
+          <w:szCs w:val="24"/>
+        </w:rPr>
+        <w:t>CakePHP</w:t>
+      </w:r>
+      <w:proofErr w:type="spellEnd"/>
+      <w:r>
+        <w:rPr>
+          <w:rFonts w:ascii="Times New Roman" w:hAnsi="Times New Roman" w:cs="Times New Roman"/>
+          <w:sz w:val="24"/>
+          <w:szCs w:val="24"/>
+        </w:rPr>
+        <w:t>, por si só, já exige que alguns padrões próprios do framework sejam utilizados para que haja o correto funcionamento do código, mas essa padronização se limita à nomenclatura de métodos e classes. Ademais, a escrita do código é livre, de acordo com o desenvolvedor.</w:t>
+      </w:r>
+    </w:p>
+    <w:p>
+      <w:pPr>
+        <w:ind w:firstLine="720"/>
+        <w:jc w:val="both"/>
+        <w:rPr>
+          <w:rFonts w:ascii="Times New Roman" w:hAnsi="Times New Roman" w:cs="Times New Roman"/>
+          <w:sz w:val="24"/>
+          <w:szCs w:val="24"/>
+        </w:rPr>
+      </w:pPr>
+      <w:r>
+        <w:rPr>
+          <w:rFonts w:ascii="Times New Roman" w:hAnsi="Times New Roman" w:cs="Times New Roman"/>
+          <w:sz w:val="24"/>
+          <w:szCs w:val="24"/>
+        </w:rPr>
+        <w:t xml:space="preserve">Por outro lado, o </w:t>
+      </w:r>
+      <w:proofErr w:type="spellStart"/>
+      <w:r>
+        <w:rPr>
+          <w:rFonts w:ascii="Times New Roman" w:hAnsi="Times New Roman" w:cs="Times New Roman"/>
+          <w:sz w:val="24"/>
+          <w:szCs w:val="24"/>
+        </w:rPr>
+        <w:t>CodeIgniter</w:t>
+      </w:r>
+      <w:proofErr w:type="spellEnd"/>
+      <w:r>
+        <w:rPr>
+          <w:rFonts w:ascii="Times New Roman" w:hAnsi="Times New Roman" w:cs="Times New Roman"/>
+          <w:sz w:val="24"/>
+          <w:szCs w:val="24"/>
+        </w:rPr>
+        <w:t xml:space="preserve"> não necessita que haja uma padronização de nenhuma forma, desde que a estrutura de pastas e a hierarquia de classes sejam respeitadas.</w:t>
+      </w:r>
+    </w:p>
+    <w:p>
+      <w:pPr>
+        <w:ind w:firstLine="720"/>
+        <w:jc w:val="both"/>
+        <w:rPr>
+          <w:rFonts w:ascii="Times New Roman" w:hAnsi="Times New Roman" w:cs="Times New Roman"/>
+          <w:sz w:val="24"/>
+          <w:szCs w:val="24"/>
+        </w:rPr>
+      </w:pPr>
+      <w:r>
+        <w:rPr>
+          <w:rFonts w:ascii="Times New Roman" w:hAnsi="Times New Roman" w:cs="Times New Roman"/>
+          <w:sz w:val="24"/>
+          <w:szCs w:val="24"/>
+        </w:rPr>
+        <w:t>Esses dois itens foram decisivos para a escolha destes dois projetos e frameworks, de forma que a análise a que este trabalho se propõe consiga analisar pelo menos dois cenários diferentes.</w:t>
+      </w:r>
+    </w:p>
+    <w:p>
+      <w:pPr>
+        <w:ind w:firstLine="720"/>
+        <w:jc w:val="both"/>
+        <w:rPr>
+          <w:rFonts w:ascii="Times New Roman" w:hAnsi="Times New Roman" w:cs="Times New Roman"/>
+          <w:sz w:val="24"/>
+          <w:szCs w:val="24"/>
+        </w:rPr>
+      </w:pPr>
+      <w:r>
+        <w:rPr>
+          <w:rFonts w:ascii="Times New Roman" w:hAnsi="Times New Roman" w:cs="Times New Roman"/>
+          <w:sz w:val="24"/>
+          <w:szCs w:val="24"/>
+        </w:rPr>
+        <w:t>Várias ferramentas de análise de projetos e levantamento de métricas</w:t>
+      </w:r>
+      <w:r>
+        <w:rPr>
+          <w:rFonts w:ascii="Times New Roman" w:hAnsi="Times New Roman" w:cs="Times New Roman"/>
+          <w:sz w:val="24"/>
+          <w:szCs w:val="24"/>
+        </w:rPr>
+        <w:t xml:space="preserve"> foram encontradas, entre elas, a </w:t>
+      </w:r>
+      <w:proofErr w:type="spellStart"/>
+      <w:r>
+        <w:rPr>
+          <w:rFonts w:ascii="Times New Roman" w:hAnsi="Times New Roman" w:cs="Times New Roman"/>
+          <w:sz w:val="24"/>
+          <w:szCs w:val="24"/>
+        </w:rPr>
+        <w:t>Kalibro</w:t>
+      </w:r>
+      <w:proofErr w:type="spellEnd"/>
+      <w:r>
+        <w:rPr>
+          <w:rFonts w:ascii="Times New Roman" w:hAnsi="Times New Roman" w:cs="Times New Roman"/>
+          <w:sz w:val="24"/>
+          <w:szCs w:val="24"/>
+        </w:rPr>
+        <w:t xml:space="preserve">, </w:t>
+      </w:r>
+      <w:proofErr w:type="spellStart"/>
+      <w:r>
+        <w:rPr>
+          <w:rFonts w:ascii="Times New Roman" w:hAnsi="Times New Roman" w:cs="Times New Roman"/>
+          <w:sz w:val="24"/>
+          <w:szCs w:val="24"/>
+        </w:rPr>
+        <w:t>Analizo</w:t>
+      </w:r>
+      <w:proofErr w:type="spellEnd"/>
+      <w:r>
+        <w:rPr>
+          <w:rFonts w:ascii="Times New Roman" w:hAnsi="Times New Roman" w:cs="Times New Roman"/>
+          <w:sz w:val="24"/>
+          <w:szCs w:val="24"/>
+        </w:rPr>
+        <w:t>, e outras</w:t>
+      </w:r>
+      <w:r>
+        <w:rPr>
+          <w:rFonts w:ascii="Times New Roman" w:hAnsi="Times New Roman" w:cs="Times New Roman"/>
+          <w:sz w:val="24"/>
+          <w:szCs w:val="24"/>
+        </w:rPr>
+        <w:t xml:space="preserve">, porém somente três serão utilizadas para efeito de análise: </w:t>
+      </w:r>
+      <w:proofErr w:type="spellStart"/>
+      <w:r>
+        <w:rPr>
+          <w:rFonts w:ascii="Times New Roman" w:hAnsi="Times New Roman" w:cs="Times New Roman"/>
+          <w:sz w:val="24"/>
+          <w:szCs w:val="24"/>
+        </w:rPr>
+        <w:t>phpdefend</w:t>
+      </w:r>
+      <w:proofErr w:type="spellEnd"/>
+      <w:r>
+        <w:rPr>
+          <w:rFonts w:ascii="Times New Roman" w:hAnsi="Times New Roman" w:cs="Times New Roman"/>
+          <w:sz w:val="24"/>
+          <w:szCs w:val="24"/>
+        </w:rPr>
+        <w:t xml:space="preserve">, </w:t>
+      </w:r>
+      <w:proofErr w:type="spellStart"/>
+      <w:r>
+        <w:rPr>
+          <w:rFonts w:ascii="Times New Roman" w:hAnsi="Times New Roman" w:cs="Times New Roman"/>
+          <w:sz w:val="24"/>
+          <w:szCs w:val="24"/>
+        </w:rPr>
+        <w:t>phpmetrics</w:t>
+      </w:r>
+      <w:proofErr w:type="spellEnd"/>
+      <w:r>
+        <w:rPr>
+          <w:rFonts w:ascii="Times New Roman" w:hAnsi="Times New Roman" w:cs="Times New Roman"/>
+          <w:sz w:val="24"/>
+          <w:szCs w:val="24"/>
+        </w:rPr>
+        <w:t xml:space="preserve"> e </w:t>
+      </w:r>
+      <w:proofErr w:type="spellStart"/>
+      <w:r>
+        <w:rPr>
+          <w:rFonts w:ascii="Times New Roman" w:hAnsi="Times New Roman" w:cs="Times New Roman"/>
+          <w:sz w:val="24"/>
+          <w:szCs w:val="24"/>
+        </w:rPr>
+        <w:t>phpcs</w:t>
+      </w:r>
+      <w:proofErr w:type="spellEnd"/>
+      <w:r>
+        <w:rPr>
+          <w:rFonts w:ascii="Times New Roman" w:hAnsi="Times New Roman" w:cs="Times New Roman"/>
+          <w:sz w:val="24"/>
+          <w:szCs w:val="24"/>
+        </w:rPr>
+        <w:t>.</w:t>
+      </w:r>
+      <w:r>
+        <w:rPr>
+          <w:rFonts w:ascii="Times New Roman" w:hAnsi="Times New Roman" w:cs="Times New Roman"/>
+          <w:sz w:val="24"/>
+          <w:szCs w:val="24"/>
+        </w:rPr>
+        <w:t xml:space="preserve"> </w:t>
+      </w:r>
+      <w:r>
+        <w:rPr>
+          <w:rFonts w:ascii="Times New Roman" w:hAnsi="Times New Roman" w:cs="Times New Roman"/>
+          <w:sz w:val="24"/>
+          <w:szCs w:val="24"/>
+        </w:rPr>
+        <w:t xml:space="preserve">As duas foram selecionadas por tratarem </w:t>
+      </w:r>
+      <w:r>
+        <w:rPr>
+          <w:rFonts w:ascii="Times New Roman" w:hAnsi="Times New Roman" w:cs="Times New Roman"/>
           <w:sz w:val="24"/>
           <w:szCs w:val="24"/>
         </w:rPr>
         <w:lastRenderedPageBreak/>
-        <w:t>utilizam”. Essa definição pode ainda ser mais detalhada e alterada de acordo com várias características a serem medidas em um produto de software.</w:t>
-      </w:r>
-    </w:p>
-    <w:p>
-      <w:pPr>
-        <w:jc w:val="both"/>
-        <w:rPr>
-          <w:sz w:val="24"/>
-          <w:szCs w:val="24"/>
-        </w:rPr>
-      </w:pPr>
-      <w:r>
-        <w:rPr>
-          <w:sz w:val="24"/>
-          <w:szCs w:val="24"/>
-        </w:rPr>
-        <w:t>1.2</w:t>
-      </w:r>
-      <w:r>
-        <w:rPr>
-          <w:sz w:val="24"/>
-          <w:szCs w:val="24"/>
-        </w:rPr>
-        <w:t>. Métricas</w:t>
-      </w:r>
-    </w:p>
-    <w:p>
-      <w:pPr>
-        <w:jc w:val="both"/>
-        <w:rPr>
-          <w:sz w:val="24"/>
-          <w:szCs w:val="24"/>
-        </w:rPr>
-      </w:pPr>
-      <w:r>
-        <w:rPr>
-          <w:sz w:val="24"/>
-          <w:szCs w:val="24"/>
-        </w:rPr>
-        <w:t>1</w:t>
-      </w:r>
-      <w:r>
-        <w:rPr>
-          <w:sz w:val="24"/>
-          <w:szCs w:val="24"/>
-        </w:rPr>
-        <w:t>.3. Padrões de código</w:t>
-      </w:r>
-    </w:p>
-    <w:p>
-      <w:pPr>
-        <w:jc w:val="both"/>
-        <w:rPr>
-          <w:sz w:val="24"/>
-          <w:szCs w:val="24"/>
-        </w:rPr>
-      </w:pPr>
-      <w:r>
-        <w:rPr>
-          <w:sz w:val="24"/>
-          <w:szCs w:val="24"/>
-        </w:rPr>
-        <w:t>1</w:t>
-      </w:r>
-      <w:r>
-        <w:rPr>
-          <w:sz w:val="24"/>
-          <w:szCs w:val="24"/>
-        </w:rPr>
-        <w:t>.3.1. PSR</w:t>
-      </w:r>
-    </w:p>
-    <w:p>
-      <w:pPr>
-        <w:jc w:val="both"/>
-        <w:rPr>
-          <w:sz w:val="24"/>
-          <w:szCs w:val="24"/>
-        </w:rPr>
-      </w:pPr>
-    </w:p>
-    <w:p>
-      <w:pPr>
-        <w:jc w:val="both"/>
-        <w:rPr>
-          <w:sz w:val="24"/>
-          <w:szCs w:val="24"/>
-        </w:rPr>
-      </w:pPr>
-      <w:r>
-        <w:rPr>
-          <w:b/>
+        <w:t>especificamente de projetos em PHP, pela quantidade de métricas abordadas, forma de apresentação dos resultados e por estarem atualizadas.</w:t>
+      </w:r>
+    </w:p>
+    <w:p>
+      <w:pPr>
+        <w:ind w:firstLine="720"/>
+        <w:jc w:val="both"/>
+        <w:rPr>
+          <w:rFonts w:ascii="Times New Roman" w:hAnsi="Times New Roman" w:cs="Times New Roman"/>
+          <w:sz w:val="24"/>
+          <w:szCs w:val="24"/>
+        </w:rPr>
+      </w:pPr>
+    </w:p>
+    <w:p>
+      <w:pPr>
+        <w:jc w:val="both"/>
+        <w:rPr>
+          <w:rFonts w:ascii="Times New Roman" w:hAnsi="Times New Roman" w:cs="Times New Roman"/>
+          <w:sz w:val="24"/>
+          <w:szCs w:val="24"/>
+        </w:rPr>
+      </w:pPr>
+      <w:r>
+        <w:rPr>
+          <w:rFonts w:ascii="Times New Roman" w:hAnsi="Times New Roman" w:cs="Times New Roman"/>
           <w:sz w:val="24"/>
           <w:szCs w:val="24"/>
         </w:rPr>
@@ -481,11 +1625,11 @@
       </w:r>
       <w:r>
         <w:rPr>
-          <w:b/>
-          <w:sz w:val="24"/>
-          <w:szCs w:val="24"/>
-        </w:rPr>
-        <w:t>. Metodologia</w:t>
+          <w:rFonts w:ascii="Times New Roman" w:hAnsi="Times New Roman" w:cs="Times New Roman"/>
+          <w:sz w:val="24"/>
+          <w:szCs w:val="24"/>
+        </w:rPr>
+        <w:t>.1. Ambiente de testes</w:t>
       </w:r>
     </w:p>
     <w:p>
@@ -493,247 +1637,14 @@
         <w:ind w:firstLine="720"/>
         <w:jc w:val="both"/>
         <w:rPr>
-          <w:sz w:val="24"/>
-          <w:szCs w:val="24"/>
-        </w:rPr>
-      </w:pPr>
-      <w:r>
-        <w:rPr>
-          <w:sz w:val="24"/>
-          <w:szCs w:val="24"/>
-        </w:rPr>
-        <w:t xml:space="preserve">Para fazer a análise de métricas de código e poder extrair dados iniciais, serão utilizadas duas versões de um mesmo projeto em PHP, uma delas utilizando o framework </w:t>
-      </w:r>
-      <w:proofErr w:type="spellStart"/>
-      <w:r>
-        <w:rPr>
-          <w:sz w:val="24"/>
-          <w:szCs w:val="24"/>
-        </w:rPr>
-        <w:t>CakePHP</w:t>
-      </w:r>
-      <w:proofErr w:type="spellEnd"/>
-      <w:r>
-        <w:rPr>
-          <w:sz w:val="24"/>
-          <w:szCs w:val="24"/>
-        </w:rPr>
-        <w:t xml:space="preserve">, versão 2.x, e a outra utilizando o framework </w:t>
-      </w:r>
-      <w:proofErr w:type="spellStart"/>
-      <w:r>
-        <w:rPr>
-          <w:sz w:val="24"/>
-          <w:szCs w:val="24"/>
-        </w:rPr>
-        <w:t>CodeIgniter</w:t>
-      </w:r>
-      <w:proofErr w:type="spellEnd"/>
-      <w:r>
-        <w:rPr>
-          <w:sz w:val="24"/>
-          <w:szCs w:val="24"/>
-        </w:rPr>
-        <w:t>, versão 3.x. As duas versões do projeto serão equivalentes na finalidade e nas funcionalidades, para que a comparação dos resultados seja feita de forma justa.</w:t>
-      </w:r>
-    </w:p>
-    <w:p>
-      <w:pPr>
-        <w:ind w:firstLine="720"/>
-        <w:jc w:val="both"/>
-        <w:rPr>
-          <w:sz w:val="24"/>
-          <w:szCs w:val="24"/>
-        </w:rPr>
-      </w:pPr>
-      <w:r>
-        <w:rPr>
-          <w:sz w:val="24"/>
-          <w:szCs w:val="24"/>
-        </w:rPr>
-        <w:t>Esses dois projetos a princípio não estarão seguindo os padrões PSR, e algumas métricas de código serão extraídas dos projetos neste estado. Então, os dois projetos serão ajustados para se adequarem ao PSR, e, após isso, os dois projetos serão avaliados novamente e métricas pós-ajuste serão extraídas. Desta forma, os projetos podem ser avaliados antes, durante e depois dos ajustes necessários para estarem seguindo os padrões.</w:t>
-      </w:r>
-    </w:p>
-    <w:p>
-      <w:pPr>
-        <w:ind w:firstLine="720"/>
-        <w:jc w:val="both"/>
-        <w:rPr>
-          <w:sz w:val="24"/>
-          <w:szCs w:val="24"/>
-        </w:rPr>
-      </w:pPr>
-      <w:r>
-        <w:rPr>
-          <w:sz w:val="24"/>
-          <w:szCs w:val="24"/>
-        </w:rPr>
-        <w:t xml:space="preserve">O </w:t>
-      </w:r>
-      <w:proofErr w:type="spellStart"/>
-      <w:r>
-        <w:rPr>
-          <w:sz w:val="24"/>
-          <w:szCs w:val="24"/>
-        </w:rPr>
-        <w:t>CakePHP</w:t>
-      </w:r>
-      <w:proofErr w:type="spellEnd"/>
-      <w:r>
-        <w:rPr>
-          <w:sz w:val="24"/>
-          <w:szCs w:val="24"/>
-        </w:rPr>
-        <w:t>, por si só, já exige que alguns padrões próprios do framework sejam utilizados para que haja o correto funcionamento do código, mas essa padronização se limita à nomenclatura de métodos e classes. Ademais, a escrita do código é livre, de acordo com o desenvolvedor.</w:t>
-      </w:r>
-    </w:p>
-    <w:p>
-      <w:pPr>
-        <w:ind w:firstLine="720"/>
-        <w:jc w:val="both"/>
-        <w:rPr>
-          <w:sz w:val="24"/>
-          <w:szCs w:val="24"/>
-        </w:rPr>
-      </w:pPr>
-      <w:r>
-        <w:rPr>
-          <w:sz w:val="24"/>
-          <w:szCs w:val="24"/>
-        </w:rPr>
-        <w:t xml:space="preserve">Por outro lado, o </w:t>
-      </w:r>
-      <w:proofErr w:type="spellStart"/>
-      <w:r>
-        <w:rPr>
-          <w:sz w:val="24"/>
-          <w:szCs w:val="24"/>
-        </w:rPr>
-        <w:t>CodeIgniter</w:t>
-      </w:r>
-      <w:proofErr w:type="spellEnd"/>
-      <w:r>
-        <w:rPr>
-          <w:sz w:val="24"/>
-          <w:szCs w:val="24"/>
-        </w:rPr>
-        <w:t xml:space="preserve"> não necessita que haja uma padronização de nenhuma forma, desde que a estrutura de pastas e a hierarquia de classes sejam respeitadas.</w:t>
-      </w:r>
-    </w:p>
-    <w:p>
-      <w:pPr>
-        <w:ind w:firstLine="720"/>
-        <w:jc w:val="both"/>
-        <w:rPr>
-          <w:sz w:val="24"/>
-          <w:szCs w:val="24"/>
-        </w:rPr>
-      </w:pPr>
-      <w:r>
-        <w:rPr>
-          <w:sz w:val="24"/>
-          <w:szCs w:val="24"/>
-        </w:rPr>
-        <w:t>Esses dois itens foram decisivos para a escolha destes dois projetos e frameworks, de forma que a análise a que este trabalho se propõe consiga analisar pelo menos dois cenários diferentes.</w:t>
-      </w:r>
-    </w:p>
-    <w:p>
-      <w:pPr>
-        <w:ind w:firstLine="720"/>
-        <w:jc w:val="both"/>
-        <w:rPr>
-          <w:sz w:val="24"/>
-          <w:szCs w:val="24"/>
-        </w:rPr>
-      </w:pPr>
-      <w:r>
-        <w:rPr>
-          <w:sz w:val="24"/>
-          <w:szCs w:val="24"/>
-        </w:rPr>
-        <w:t xml:space="preserve">Para o levantamento das métricas serão utilizadas duas ferramentas de métricas de código: o </w:t>
-      </w:r>
-      <w:proofErr w:type="spellStart"/>
-      <w:r>
-        <w:rPr>
-          <w:sz w:val="24"/>
-          <w:szCs w:val="24"/>
-        </w:rPr>
-        <w:t>Analizo</w:t>
-      </w:r>
-      <w:proofErr w:type="spellEnd"/>
-      <w:r>
-        <w:rPr>
-          <w:sz w:val="24"/>
-          <w:szCs w:val="24"/>
-        </w:rPr>
-        <w:t xml:space="preserve"> e o </w:t>
-      </w:r>
-      <w:commentRangeStart w:id="0"/>
-      <w:proofErr w:type="spellStart"/>
-      <w:r>
-        <w:rPr>
-          <w:sz w:val="24"/>
-          <w:szCs w:val="24"/>
-        </w:rPr>
-        <w:t>Kalibro</w:t>
-      </w:r>
-      <w:commentRangeEnd w:id="0"/>
-      <w:proofErr w:type="spellEnd"/>
-      <w:r>
-        <w:commentReference w:id="0"/>
-      </w:r>
-      <w:r>
-        <w:rPr>
-          <w:sz w:val="24"/>
-          <w:szCs w:val="24"/>
-        </w:rPr>
-        <w:t>.</w:t>
-      </w:r>
-    </w:p>
-    <w:p>
-      <w:pPr>
-        <w:jc w:val="both"/>
-        <w:rPr>
-          <w:sz w:val="24"/>
-          <w:szCs w:val="24"/>
-        </w:rPr>
-      </w:pPr>
-    </w:p>
-    <w:p>
-      <w:pPr>
-        <w:jc w:val="both"/>
-        <w:rPr>
-          <w:sz w:val="24"/>
-          <w:szCs w:val="24"/>
-        </w:rPr>
-      </w:pPr>
-      <w:r>
-        <w:rPr>
-          <w:sz w:val="24"/>
-          <w:szCs w:val="24"/>
-        </w:rPr>
-        <w:t>2</w:t>
-      </w:r>
-      <w:r>
-        <w:rPr>
-          <w:sz w:val="24"/>
-          <w:szCs w:val="24"/>
-        </w:rPr>
-        <w:t>.1. Ambiente de testes e limitações</w:t>
-      </w:r>
-    </w:p>
-    <w:p>
-      <w:pPr>
-        <w:ind w:firstLine="720"/>
-        <w:jc w:val="both"/>
-        <w:rPr>
-          <w:sz w:val="24"/>
-          <w:szCs w:val="24"/>
-        </w:rPr>
-      </w:pPr>
-      <w:r>
-        <w:rPr>
+          <w:rFonts w:ascii="Times New Roman" w:hAnsi="Times New Roman" w:cs="Times New Roman"/>
+          <w:sz w:val="24"/>
+          <w:szCs w:val="24"/>
+        </w:rPr>
+      </w:pPr>
+      <w:r>
+        <w:rPr>
+          <w:rFonts w:ascii="Times New Roman" w:hAnsi="Times New Roman" w:cs="Times New Roman"/>
           <w:sz w:val="24"/>
           <w:szCs w:val="24"/>
         </w:rPr>
@@ -750,12 +1661,14 @@
         <w:contextualSpacing/>
         <w:jc w:val="both"/>
         <w:rPr>
-          <w:sz w:val="24"/>
-          <w:szCs w:val="24"/>
-        </w:rPr>
-      </w:pPr>
-      <w:r>
-        <w:rPr>
+          <w:rFonts w:ascii="Times New Roman" w:hAnsi="Times New Roman" w:cs="Times New Roman"/>
+          <w:sz w:val="24"/>
+          <w:szCs w:val="24"/>
+        </w:rPr>
+      </w:pPr>
+      <w:r>
+        <w:rPr>
+          <w:rFonts w:ascii="Times New Roman" w:hAnsi="Times New Roman" w:cs="Times New Roman"/>
           <w:sz w:val="24"/>
           <w:szCs w:val="24"/>
         </w:rPr>
@@ -764,6 +1677,7 @@
       <w:proofErr w:type="spellStart"/>
       <w:r>
         <w:rPr>
+          <w:rFonts w:ascii="Times New Roman" w:hAnsi="Times New Roman" w:cs="Times New Roman"/>
           <w:sz w:val="24"/>
           <w:szCs w:val="24"/>
         </w:rPr>
@@ -772,6 +1686,7 @@
       <w:proofErr w:type="spellEnd"/>
       <w:r>
         <w:rPr>
+          <w:rFonts w:ascii="Times New Roman" w:hAnsi="Times New Roman" w:cs="Times New Roman"/>
           <w:sz w:val="24"/>
           <w:szCs w:val="24"/>
         </w:rPr>
@@ -788,12 +1703,14 @@
         <w:contextualSpacing/>
         <w:jc w:val="both"/>
         <w:rPr>
-          <w:sz w:val="24"/>
-          <w:szCs w:val="24"/>
-        </w:rPr>
-      </w:pPr>
-      <w:r>
-        <w:rPr>
+          <w:rFonts w:ascii="Times New Roman" w:hAnsi="Times New Roman" w:cs="Times New Roman"/>
+          <w:sz w:val="24"/>
+          <w:szCs w:val="24"/>
+        </w:rPr>
+      </w:pPr>
+      <w:r>
+        <w:rPr>
+          <w:rFonts w:ascii="Times New Roman" w:hAnsi="Times New Roman" w:cs="Times New Roman"/>
           <w:sz w:val="24"/>
           <w:szCs w:val="24"/>
         </w:rPr>
@@ -810,12 +1727,14 @@
         <w:contextualSpacing/>
         <w:jc w:val="both"/>
         <w:rPr>
-          <w:sz w:val="24"/>
-          <w:szCs w:val="24"/>
-        </w:rPr>
-      </w:pPr>
-      <w:r>
-        <w:rPr>
+          <w:rFonts w:ascii="Times New Roman" w:hAnsi="Times New Roman" w:cs="Times New Roman"/>
+          <w:sz w:val="24"/>
+          <w:szCs w:val="24"/>
+        </w:rPr>
+      </w:pPr>
+      <w:r>
+        <w:rPr>
+          <w:rFonts w:ascii="Times New Roman" w:hAnsi="Times New Roman" w:cs="Times New Roman"/>
           <w:sz w:val="24"/>
           <w:szCs w:val="24"/>
         </w:rPr>
@@ -832,12 +1751,14 @@
         <w:contextualSpacing/>
         <w:jc w:val="both"/>
         <w:rPr>
-          <w:sz w:val="24"/>
-          <w:szCs w:val="24"/>
-        </w:rPr>
-      </w:pPr>
-      <w:r>
-        <w:rPr>
+          <w:rFonts w:ascii="Times New Roman" w:hAnsi="Times New Roman" w:cs="Times New Roman"/>
+          <w:sz w:val="24"/>
+          <w:szCs w:val="24"/>
+        </w:rPr>
+      </w:pPr>
+      <w:r>
+        <w:rPr>
+          <w:rFonts w:ascii="Times New Roman" w:hAnsi="Times New Roman" w:cs="Times New Roman"/>
           <w:sz w:val="24"/>
           <w:szCs w:val="24"/>
         </w:rPr>
@@ -846,6 +1767,7 @@
       <w:proofErr w:type="spellStart"/>
       <w:r>
         <w:rPr>
+          <w:rFonts w:ascii="Times New Roman" w:hAnsi="Times New Roman" w:cs="Times New Roman"/>
           <w:sz w:val="24"/>
           <w:szCs w:val="24"/>
         </w:rPr>
@@ -854,6 +1776,7 @@
       <w:proofErr w:type="spellEnd"/>
       <w:r>
         <w:rPr>
+          <w:rFonts w:ascii="Times New Roman" w:hAnsi="Times New Roman" w:cs="Times New Roman"/>
           <w:sz w:val="24"/>
           <w:szCs w:val="24"/>
         </w:rPr>
@@ -870,12 +1793,15 @@
         <w:contextualSpacing/>
         <w:jc w:val="both"/>
         <w:rPr>
-          <w:sz w:val="24"/>
-          <w:szCs w:val="24"/>
-        </w:rPr>
-      </w:pPr>
-      <w:r>
-        <w:rPr>
+          <w:rFonts w:ascii="Times New Roman" w:hAnsi="Times New Roman" w:cs="Times New Roman"/>
+          <w:b/>
+          <w:sz w:val="24"/>
+          <w:szCs w:val="24"/>
+        </w:rPr>
+      </w:pPr>
+      <w:r>
+        <w:rPr>
+          <w:rFonts w:ascii="Times New Roman" w:hAnsi="Times New Roman" w:cs="Times New Roman"/>
           <w:sz w:val="24"/>
           <w:szCs w:val="24"/>
         </w:rPr>
@@ -884,6 +1810,7 @@
       <w:proofErr w:type="spellStart"/>
       <w:r>
         <w:rPr>
+          <w:rFonts w:ascii="Times New Roman" w:hAnsi="Times New Roman" w:cs="Times New Roman"/>
           <w:sz w:val="24"/>
           <w:szCs w:val="24"/>
         </w:rPr>
@@ -892,71 +1819,363 @@
       <w:proofErr w:type="spellEnd"/>
       <w:r>
         <w:rPr>
-          <w:sz w:val="24"/>
-          <w:szCs w:val="24"/>
-        </w:rPr>
-        <w:t>;</w:t>
-      </w:r>
-    </w:p>
-    <w:p>
-      <w:pPr>
-        <w:numPr>
-          <w:ilvl w:val="0"/>
-          <w:numId w:val="1"/>
-        </w:numPr>
-        <w:ind w:hanging="360"/>
+          <w:rFonts w:ascii="Times New Roman" w:hAnsi="Times New Roman" w:cs="Times New Roman"/>
+          <w:sz w:val="24"/>
+          <w:szCs w:val="24"/>
+        </w:rPr>
+        <w:t>.</w:t>
+      </w:r>
+    </w:p>
+    <w:p>
+      <w:pPr>
         <w:contextualSpacing/>
         <w:jc w:val="both"/>
         <w:rPr>
-          <w:sz w:val="24"/>
-          <w:szCs w:val="24"/>
-        </w:rPr>
-      </w:pPr>
-      <w:proofErr w:type="spellStart"/>
-      <w:r>
-        <w:rPr>
-          <w:sz w:val="24"/>
-          <w:szCs w:val="24"/>
-        </w:rPr>
-        <w:t>Analizo</w:t>
-      </w:r>
-      <w:proofErr w:type="spellEnd"/>
-      <w:r>
-        <w:rPr>
-          <w:sz w:val="24"/>
-          <w:szCs w:val="24"/>
-        </w:rPr>
-        <w:t>;</w:t>
-      </w:r>
-    </w:p>
-    <w:p>
-      <w:pPr>
-        <w:numPr>
-          <w:ilvl w:val="0"/>
-          <w:numId w:val="1"/>
-        </w:numPr>
-        <w:ind w:hanging="360"/>
+          <w:rFonts w:ascii="Times New Roman" w:hAnsi="Times New Roman" w:cs="Times New Roman"/>
+          <w:sz w:val="24"/>
+          <w:szCs w:val="24"/>
+        </w:rPr>
+      </w:pPr>
+    </w:p>
+    <w:p>
+      <w:pPr>
         <w:contextualSpacing/>
         <w:jc w:val="both"/>
         <w:rPr>
-          <w:sz w:val="24"/>
-          <w:szCs w:val="24"/>
-        </w:rPr>
-      </w:pPr>
-      <w:proofErr w:type="spellStart"/>
-      <w:r>
-        <w:rPr>
-          <w:sz w:val="24"/>
-          <w:szCs w:val="24"/>
-        </w:rPr>
-        <w:t>Kalibro</w:t>
-      </w:r>
-      <w:proofErr w:type="spellEnd"/>
-    </w:p>
-    <w:p>
-      <w:pPr>
-        <w:jc w:val="both"/>
-        <w:rPr>
+          <w:rFonts w:ascii="Times New Roman" w:hAnsi="Times New Roman" w:cs="Times New Roman"/>
+          <w:sz w:val="24"/>
+          <w:szCs w:val="24"/>
+        </w:rPr>
+      </w:pPr>
+      <w:r>
+        <w:rPr>
+          <w:rFonts w:ascii="Times New Roman" w:hAnsi="Times New Roman" w:cs="Times New Roman"/>
+          <w:sz w:val="24"/>
+          <w:szCs w:val="24"/>
+        </w:rPr>
+        <w:t>2.2. Estudo de caso</w:t>
+      </w:r>
+    </w:p>
+    <w:p>
+      <w:pPr>
+        <w:ind w:firstLine="720"/>
+        <w:contextualSpacing/>
+        <w:jc w:val="both"/>
+        <w:rPr>
+          <w:rFonts w:ascii="Times New Roman" w:hAnsi="Times New Roman" w:cs="Times New Roman"/>
+          <w:sz w:val="24"/>
+          <w:szCs w:val="24"/>
+        </w:rPr>
+      </w:pPr>
+      <w:r>
+        <w:rPr>
+          <w:rFonts w:ascii="Times New Roman" w:hAnsi="Times New Roman" w:cs="Times New Roman"/>
+          <w:sz w:val="24"/>
+          <w:szCs w:val="24"/>
+        </w:rPr>
+        <w:t>O p</w:t>
+      </w:r>
+      <w:r>
+        <w:rPr>
+          <w:rFonts w:ascii="Times New Roman" w:hAnsi="Times New Roman" w:cs="Times New Roman"/>
+          <w:sz w:val="24"/>
+          <w:szCs w:val="24"/>
+        </w:rPr>
+        <w:t>rojeto utilizado será uma loja</w:t>
+      </w:r>
+      <w:r>
+        <w:rPr>
+          <w:rFonts w:ascii="Times New Roman" w:hAnsi="Times New Roman" w:cs="Times New Roman"/>
+          <w:sz w:val="24"/>
+          <w:szCs w:val="24"/>
+        </w:rPr>
+        <w:t xml:space="preserve">, contendo já alguns produtos com respectivos dados para compra; </w:t>
+      </w:r>
+      <w:r>
+        <w:rPr>
+          <w:rFonts w:ascii="Times New Roman" w:hAnsi="Times New Roman" w:cs="Times New Roman"/>
+          <w:sz w:val="24"/>
+          <w:szCs w:val="24"/>
+        </w:rPr>
+        <w:t>cada produto pertence a uma categoria.</w:t>
+      </w:r>
+    </w:p>
+    <w:p>
+      <w:pPr>
+        <w:ind w:firstLine="720"/>
+        <w:contextualSpacing/>
+        <w:jc w:val="both"/>
+        <w:rPr>
+          <w:rFonts w:ascii="Times New Roman" w:hAnsi="Times New Roman" w:cs="Times New Roman"/>
+          <w:sz w:val="24"/>
+          <w:szCs w:val="24"/>
+        </w:rPr>
+      </w:pPr>
+      <w:r>
+        <w:rPr>
+          <w:rFonts w:ascii="Times New Roman" w:hAnsi="Times New Roman" w:cs="Times New Roman"/>
+          <w:sz w:val="24"/>
+          <w:szCs w:val="24"/>
+        </w:rPr>
+        <w:t xml:space="preserve">É permitido </w:t>
+      </w:r>
+      <w:r>
+        <w:rPr>
+          <w:rFonts w:ascii="Times New Roman" w:hAnsi="Times New Roman" w:cs="Times New Roman"/>
+          <w:sz w:val="24"/>
+          <w:szCs w:val="24"/>
+        </w:rPr>
+        <w:t xml:space="preserve">ao usuário </w:t>
+      </w:r>
+      <w:r>
+        <w:rPr>
+          <w:rFonts w:ascii="Times New Roman" w:hAnsi="Times New Roman" w:cs="Times New Roman"/>
+          <w:sz w:val="24"/>
+          <w:szCs w:val="24"/>
+        </w:rPr>
+        <w:t>adicionar e remover produtos do ca</w:t>
+      </w:r>
+      <w:r>
+        <w:rPr>
+          <w:rFonts w:ascii="Times New Roman" w:hAnsi="Times New Roman" w:cs="Times New Roman"/>
+          <w:sz w:val="24"/>
+          <w:szCs w:val="24"/>
+        </w:rPr>
+        <w:t xml:space="preserve">rrinho, e prosseguir para o </w:t>
+      </w:r>
+      <w:proofErr w:type="spellStart"/>
+      <w:r>
+        <w:rPr>
+          <w:rFonts w:ascii="Times New Roman" w:hAnsi="Times New Roman" w:cs="Times New Roman"/>
+          <w:sz w:val="24"/>
+          <w:szCs w:val="24"/>
+        </w:rPr>
+        <w:t>checkout</w:t>
+      </w:r>
+      <w:proofErr w:type="spellEnd"/>
+      <w:r>
+        <w:rPr>
+          <w:rFonts w:ascii="Times New Roman" w:hAnsi="Times New Roman" w:cs="Times New Roman"/>
+          <w:sz w:val="24"/>
+          <w:szCs w:val="24"/>
+        </w:rPr>
+        <w:t>.</w:t>
+      </w:r>
+    </w:p>
+    <w:p>
+      <w:pPr>
+        <w:ind w:firstLine="720"/>
+        <w:contextualSpacing/>
+        <w:jc w:val="both"/>
+        <w:rPr>
+          <w:rFonts w:ascii="Times New Roman" w:hAnsi="Times New Roman" w:cs="Times New Roman"/>
+          <w:sz w:val="24"/>
+          <w:szCs w:val="24"/>
+        </w:rPr>
+      </w:pPr>
+      <w:r>
+        <w:rPr>
+          <w:rFonts w:ascii="Times New Roman" w:hAnsi="Times New Roman" w:cs="Times New Roman"/>
+          <w:sz w:val="24"/>
+          <w:szCs w:val="24"/>
+        </w:rPr>
+        <w:t xml:space="preserve">Abaixo segue diagrama de classes da </w:t>
+      </w:r>
+      <w:commentRangeStart w:id="1"/>
+      <w:r>
+        <w:rPr>
+          <w:rFonts w:ascii="Times New Roman" w:hAnsi="Times New Roman" w:cs="Times New Roman"/>
+          <w:sz w:val="24"/>
+          <w:szCs w:val="24"/>
+        </w:rPr>
+        <w:t>loja</w:t>
+      </w:r>
+      <w:commentRangeEnd w:id="1"/>
+      <w:r>
+        <w:rPr>
+          <w:rStyle w:val="Refdecomentrio"/>
+        </w:rPr>
+        <w:commentReference w:id="1"/>
+      </w:r>
+      <w:r>
+        <w:rPr>
+          <w:rFonts w:ascii="Times New Roman" w:hAnsi="Times New Roman" w:cs="Times New Roman"/>
+          <w:sz w:val="24"/>
+          <w:szCs w:val="24"/>
+        </w:rPr>
+        <w:t>.</w:t>
+      </w:r>
+    </w:p>
+    <w:p>
+      <w:pPr>
+        <w:ind w:firstLine="720"/>
+        <w:contextualSpacing/>
+        <w:jc w:val="both"/>
+        <w:rPr>
+          <w:rFonts w:ascii="Times New Roman" w:hAnsi="Times New Roman" w:cs="Times New Roman"/>
+          <w:sz w:val="24"/>
+          <w:szCs w:val="24"/>
+        </w:rPr>
+      </w:pPr>
+      <w:r>
+        <w:rPr>
+          <w:rFonts w:ascii="Times New Roman" w:hAnsi="Times New Roman" w:cs="Times New Roman"/>
+          <w:sz w:val="24"/>
+          <w:szCs w:val="24"/>
+        </w:rPr>
+        <w:t xml:space="preserve">Esta loja é baseada no projeto, em </w:t>
+      </w:r>
+      <w:proofErr w:type="spellStart"/>
+      <w:r>
+        <w:rPr>
+          <w:rFonts w:ascii="Times New Roman" w:hAnsi="Times New Roman" w:cs="Times New Roman"/>
+          <w:sz w:val="24"/>
+          <w:szCs w:val="24"/>
+        </w:rPr>
+        <w:t>CakePHP</w:t>
+      </w:r>
+      <w:proofErr w:type="spellEnd"/>
+      <w:r>
+        <w:rPr>
+          <w:rFonts w:ascii="Times New Roman" w:hAnsi="Times New Roman" w:cs="Times New Roman"/>
+          <w:sz w:val="24"/>
+          <w:szCs w:val="24"/>
+        </w:rPr>
+        <w:t>, encontrado no repositório de arquivos GitH</w:t>
+      </w:r>
+      <w:r>
+        <w:rPr>
+          <w:rFonts w:ascii="Times New Roman" w:hAnsi="Times New Roman" w:cs="Times New Roman"/>
+          <w:sz w:val="24"/>
+          <w:szCs w:val="24"/>
+        </w:rPr>
+        <w:t>ub</w:t>
+      </w:r>
+      <w:r>
+        <w:rPr>
+          <w:rFonts w:ascii="Times New Roman" w:hAnsi="Times New Roman" w:cs="Times New Roman"/>
+          <w:sz w:val="24"/>
+          <w:szCs w:val="24"/>
+        </w:rPr>
+        <w:t>, no link</w:t>
+      </w:r>
+      <w:r>
+        <w:rPr>
+          <w:rFonts w:ascii="Times New Roman" w:hAnsi="Times New Roman" w:cs="Times New Roman"/>
+          <w:sz w:val="24"/>
+          <w:szCs w:val="24"/>
+        </w:rPr>
+        <w:t xml:space="preserve">: </w:t>
+      </w:r>
+      <w:hyperlink r:id="rId10" w:history="1">
+        <w:r>
+          <w:rPr>
+            <w:rStyle w:val="Hyperlink"/>
+            <w:rFonts w:ascii="Times New Roman" w:hAnsi="Times New Roman" w:cs="Times New Roman"/>
+            <w:sz w:val="24"/>
+            <w:szCs w:val="24"/>
+          </w:rPr>
+          <w:t>https://github.com/andraskende/cakephp-shopping-cart</w:t>
+        </w:r>
+      </w:hyperlink>
+      <w:r>
+        <w:rPr>
+          <w:rFonts w:ascii="Times New Roman" w:hAnsi="Times New Roman" w:cs="Times New Roman"/>
+          <w:sz w:val="24"/>
+          <w:szCs w:val="24"/>
+        </w:rPr>
+        <w:t>.</w:t>
+      </w:r>
+    </w:p>
+    <w:p>
+      <w:pPr>
+        <w:contextualSpacing/>
+        <w:jc w:val="both"/>
+        <w:rPr>
+          <w:rFonts w:ascii="Times New Roman" w:hAnsi="Times New Roman" w:cs="Times New Roman"/>
+          <w:sz w:val="24"/>
+          <w:szCs w:val="24"/>
+        </w:rPr>
+      </w:pPr>
+    </w:p>
+    <w:p>
+      <w:pPr>
+        <w:contextualSpacing/>
+        <w:jc w:val="both"/>
+        <w:rPr>
+          <w:rFonts w:ascii="Times New Roman" w:hAnsi="Times New Roman" w:cs="Times New Roman"/>
+          <w:sz w:val="24"/>
+          <w:szCs w:val="24"/>
+        </w:rPr>
+      </w:pPr>
+      <w:r>
+        <w:rPr>
+          <w:rFonts w:ascii="Times New Roman" w:hAnsi="Times New Roman" w:cs="Times New Roman"/>
+          <w:sz w:val="24"/>
+          <w:szCs w:val="24"/>
+        </w:rPr>
+        <w:t>2.3. Métricas extraídas</w:t>
+      </w:r>
+    </w:p>
+    <w:p>
+      <w:pPr>
+        <w:contextualSpacing/>
+        <w:jc w:val="both"/>
+        <w:rPr>
+          <w:rFonts w:ascii="Times New Roman" w:hAnsi="Times New Roman" w:cs="Times New Roman"/>
+          <w:sz w:val="24"/>
+          <w:szCs w:val="24"/>
+        </w:rPr>
+      </w:pPr>
+      <w:r>
+        <w:rPr>
+          <w:rFonts w:ascii="Times New Roman" w:hAnsi="Times New Roman" w:cs="Times New Roman"/>
+          <w:sz w:val="24"/>
+          <w:szCs w:val="24"/>
+        </w:rPr>
+        <w:tab/>
+        <w:t xml:space="preserve">Para prosseguir com a análise das métricas, foram extraídas métricas de código utilizando *. Segue abaixo a relação de métricas levantadas e </w:t>
+      </w:r>
+      <w:commentRangeStart w:id="2"/>
+      <w:r>
+        <w:rPr>
+          <w:rFonts w:ascii="Times New Roman" w:hAnsi="Times New Roman" w:cs="Times New Roman"/>
+          <w:sz w:val="24"/>
+          <w:szCs w:val="24"/>
+        </w:rPr>
+        <w:t>analisadas</w:t>
+      </w:r>
+      <w:commentRangeEnd w:id="2"/>
+      <w:r>
+        <w:rPr>
+          <w:rStyle w:val="Refdecomentrio"/>
+        </w:rPr>
+        <w:commentReference w:id="2"/>
+      </w:r>
+      <w:r>
+        <w:rPr>
+          <w:rFonts w:ascii="Times New Roman" w:hAnsi="Times New Roman" w:cs="Times New Roman"/>
+          <w:sz w:val="24"/>
+          <w:szCs w:val="24"/>
+        </w:rPr>
+        <w:t>:</w:t>
+      </w:r>
+      <w:r>
+        <w:rPr>
+          <w:rFonts w:ascii="Times New Roman" w:hAnsi="Times New Roman" w:cs="Times New Roman"/>
+          <w:sz w:val="24"/>
+          <w:szCs w:val="24"/>
+        </w:rPr>
+        <w:tab/>
+        <w:t xml:space="preserve"> </w:t>
+      </w:r>
+    </w:p>
+    <w:p>
+      <w:pPr>
+        <w:contextualSpacing/>
+        <w:jc w:val="both"/>
+        <w:rPr>
+          <w:rFonts w:ascii="Times New Roman" w:hAnsi="Times New Roman" w:cs="Times New Roman"/>
           <w:b/>
           <w:sz w:val="24"/>
           <w:szCs w:val="24"/>
@@ -967,6 +2186,7 @@
       <w:pPr>
         <w:jc w:val="both"/>
         <w:rPr>
+          <w:rFonts w:ascii="Times New Roman" w:hAnsi="Times New Roman" w:cs="Times New Roman"/>
           <w:b/>
           <w:sz w:val="24"/>
           <w:szCs w:val="24"/>
@@ -974,6 +2194,7 @@
       </w:pPr>
       <w:r>
         <w:rPr>
+          <w:rFonts w:ascii="Times New Roman" w:hAnsi="Times New Roman" w:cs="Times New Roman"/>
           <w:b/>
           <w:sz w:val="24"/>
           <w:szCs w:val="24"/>
@@ -982,6 +2203,7 @@
       </w:r>
       <w:r>
         <w:rPr>
+          <w:rFonts w:ascii="Times New Roman" w:hAnsi="Times New Roman" w:cs="Times New Roman"/>
           <w:b/>
           <w:sz w:val="24"/>
           <w:szCs w:val="24"/>
@@ -993,6 +2215,7 @@
       <w:pPr>
         <w:jc w:val="both"/>
         <w:rPr>
+          <w:rFonts w:ascii="Times New Roman" w:hAnsi="Times New Roman" w:cs="Times New Roman"/>
           <w:b/>
           <w:sz w:val="24"/>
           <w:szCs w:val="24"/>
@@ -1003,6 +2226,7 @@
       <w:pPr>
         <w:jc w:val="both"/>
         <w:rPr>
+          <w:rFonts w:ascii="Times New Roman" w:hAnsi="Times New Roman" w:cs="Times New Roman"/>
           <w:b/>
           <w:sz w:val="24"/>
           <w:szCs w:val="24"/>
@@ -1010,15 +2234,16 @@
       </w:pPr>
       <w:r>
         <w:rPr>
+          <w:rFonts w:ascii="Times New Roman" w:hAnsi="Times New Roman" w:cs="Times New Roman"/>
           <w:b/>
           <w:sz w:val="24"/>
           <w:szCs w:val="24"/>
         </w:rPr>
-        <w:lastRenderedPageBreak/>
         <w:t>4</w:t>
       </w:r>
       <w:r>
         <w:rPr>
+          <w:rFonts w:ascii="Times New Roman" w:hAnsi="Times New Roman" w:cs="Times New Roman"/>
           <w:b/>
           <w:sz w:val="24"/>
           <w:szCs w:val="24"/>
@@ -1030,6 +2255,7 @@
       <w:pPr>
         <w:jc w:val="both"/>
         <w:rPr>
+          <w:rFonts w:ascii="Times New Roman" w:hAnsi="Times New Roman" w:cs="Times New Roman"/>
           <w:b/>
           <w:sz w:val="24"/>
           <w:szCs w:val="24"/>
@@ -1040,6 +2266,7 @@
       <w:pPr>
         <w:jc w:val="both"/>
         <w:rPr>
+          <w:rFonts w:ascii="Times New Roman" w:hAnsi="Times New Roman" w:cs="Times New Roman"/>
           <w:b/>
           <w:sz w:val="24"/>
           <w:szCs w:val="24"/>
@@ -1047,16 +2274,16 @@
       </w:pPr>
       <w:r>
         <w:rPr>
+          <w:rFonts w:ascii="Times New Roman" w:hAnsi="Times New Roman" w:cs="Times New Roman"/>
           <w:b/>
           <w:sz w:val="24"/>
           <w:szCs w:val="24"/>
         </w:rPr>
         <w:t>5</w:t>
       </w:r>
-      <w:bookmarkStart w:id="1" w:name="_GoBack"/>
-      <w:bookmarkEnd w:id="1"/>
-      <w:r>
-        <w:rPr>
+      <w:r>
+        <w:rPr>
+          <w:rFonts w:ascii="Times New Roman" w:hAnsi="Times New Roman" w:cs="Times New Roman"/>
           <w:b/>
           <w:sz w:val="24"/>
           <w:szCs w:val="24"/>
@@ -1068,6 +2295,7 @@
       <w:pPr>
         <w:jc w:val="both"/>
         <w:rPr>
+          <w:rFonts w:ascii="Times New Roman" w:hAnsi="Times New Roman" w:cs="Times New Roman"/>
           <w:b/>
           <w:sz w:val="24"/>
           <w:szCs w:val="24"/>
@@ -1078,7 +2306,7 @@
       <w:pPr>
         <w:jc w:val="both"/>
         <w:rPr>
-          <w:rFonts w:ascii="Roboto" w:eastAsia="Roboto" w:hAnsi="Roboto" w:cs="Roboto"/>
+          <w:rFonts w:ascii="Times New Roman" w:eastAsia="Roboto" w:hAnsi="Times New Roman" w:cs="Times New Roman"/>
           <w:color w:val="222222"/>
           <w:sz w:val="24"/>
           <w:szCs w:val="24"/>
@@ -1087,7 +2315,7 @@
       </w:pPr>
       <w:r>
         <w:rPr>
-          <w:rFonts w:ascii="Roboto" w:eastAsia="Roboto" w:hAnsi="Roboto" w:cs="Roboto"/>
+          <w:rFonts w:ascii="Times New Roman" w:eastAsia="Roboto" w:hAnsi="Times New Roman" w:cs="Times New Roman"/>
           <w:color w:val="222222"/>
           <w:sz w:val="24"/>
           <w:szCs w:val="24"/>
@@ -1098,7 +2326,7 @@
       <w:proofErr w:type="spellStart"/>
       <w:r>
         <w:rPr>
-          <w:rFonts w:ascii="Roboto" w:eastAsia="Roboto" w:hAnsi="Roboto" w:cs="Roboto"/>
+          <w:rFonts w:ascii="Times New Roman" w:eastAsia="Roboto" w:hAnsi="Times New Roman" w:cs="Times New Roman"/>
           <w:b/>
           <w:color w:val="222222"/>
           <w:sz w:val="24"/>
@@ -1110,7 +2338,7 @@
       <w:proofErr w:type="spellEnd"/>
       <w:r>
         <w:rPr>
-          <w:rFonts w:ascii="Roboto" w:eastAsia="Roboto" w:hAnsi="Roboto" w:cs="Roboto"/>
+          <w:rFonts w:ascii="Times New Roman" w:eastAsia="Roboto" w:hAnsi="Times New Roman" w:cs="Times New Roman"/>
           <w:b/>
           <w:color w:val="222222"/>
           <w:sz w:val="24"/>
@@ -1122,7 +2350,7 @@
       <w:proofErr w:type="spellStart"/>
       <w:r>
         <w:rPr>
-          <w:rFonts w:ascii="Roboto" w:eastAsia="Roboto" w:hAnsi="Roboto" w:cs="Roboto"/>
+          <w:rFonts w:ascii="Times New Roman" w:eastAsia="Roboto" w:hAnsi="Times New Roman" w:cs="Times New Roman"/>
           <w:color w:val="222222"/>
           <w:sz w:val="24"/>
           <w:szCs w:val="24"/>
@@ -1133,7 +2361,7 @@
       <w:proofErr w:type="spellEnd"/>
       <w:r>
         <w:rPr>
-          <w:rFonts w:ascii="Roboto" w:eastAsia="Roboto" w:hAnsi="Roboto" w:cs="Roboto"/>
+          <w:rFonts w:ascii="Times New Roman" w:eastAsia="Roboto" w:hAnsi="Times New Roman" w:cs="Times New Roman"/>
           <w:color w:val="222222"/>
           <w:sz w:val="24"/>
           <w:szCs w:val="24"/>
@@ -1146,7 +2374,7 @@
       <w:pPr>
         <w:jc w:val="both"/>
         <w:rPr>
-          <w:rFonts w:ascii="Roboto" w:eastAsia="Roboto" w:hAnsi="Roboto" w:cs="Roboto"/>
+          <w:rFonts w:ascii="Times New Roman" w:eastAsia="Roboto" w:hAnsi="Times New Roman" w:cs="Times New Roman"/>
           <w:color w:val="222222"/>
           <w:sz w:val="24"/>
           <w:szCs w:val="24"/>
@@ -1155,27 +2383,47 @@
       </w:pPr>
       <w:r>
         <w:rPr>
-          <w:rFonts w:ascii="Roboto" w:eastAsia="Roboto" w:hAnsi="Roboto" w:cs="Roboto"/>
+          <w:rFonts w:ascii="Times New Roman" w:eastAsia="Roboto" w:hAnsi="Times New Roman" w:cs="Times New Roman"/>
           <w:color w:val="222222"/>
           <w:sz w:val="24"/>
           <w:szCs w:val="24"/>
         </w:rPr>
-        <w:t xml:space="preserve">KAN, Stephen H.. </w:t>
-      </w:r>
-      <w:proofErr w:type="spellStart"/>
-      <w:r>
-        <w:rPr>
-          <w:rFonts w:ascii="Roboto" w:eastAsia="Roboto" w:hAnsi="Roboto" w:cs="Roboto"/>
+        <w:t xml:space="preserve">KAN, Stephen </w:t>
+      </w:r>
+      <w:proofErr w:type="gramStart"/>
+      <w:r>
+        <w:rPr>
+          <w:rFonts w:ascii="Times New Roman" w:eastAsia="Roboto" w:hAnsi="Times New Roman" w:cs="Times New Roman"/>
           <w:color w:val="222222"/>
           <w:sz w:val="24"/>
           <w:szCs w:val="24"/>
         </w:rPr>
+        <w:t>H..</w:t>
+      </w:r>
+      <w:proofErr w:type="gramEnd"/>
+      <w:r>
+        <w:rPr>
+          <w:rFonts w:ascii="Times New Roman" w:eastAsia="Roboto" w:hAnsi="Times New Roman" w:cs="Times New Roman"/>
+          <w:color w:val="222222"/>
+          <w:sz w:val="24"/>
+          <w:szCs w:val="24"/>
+        </w:rPr>
+        <w:t xml:space="preserve"> </w:t>
+      </w:r>
+      <w:proofErr w:type="spellStart"/>
+      <w:r>
+        <w:rPr>
+          <w:rFonts w:ascii="Times New Roman" w:eastAsia="Roboto" w:hAnsi="Times New Roman" w:cs="Times New Roman"/>
+          <w:color w:val="222222"/>
+          <w:sz w:val="24"/>
+          <w:szCs w:val="24"/>
+        </w:rPr>
         <w:t>Metrics</w:t>
       </w:r>
       <w:proofErr w:type="spellEnd"/>
       <w:r>
         <w:rPr>
-          <w:rFonts w:ascii="Roboto" w:eastAsia="Roboto" w:hAnsi="Roboto" w:cs="Roboto"/>
+          <w:rFonts w:ascii="Times New Roman" w:eastAsia="Roboto" w:hAnsi="Times New Roman" w:cs="Times New Roman"/>
           <w:color w:val="222222"/>
           <w:sz w:val="24"/>
           <w:szCs w:val="24"/>
@@ -1185,7 +2433,7 @@
       <w:proofErr w:type="spellStart"/>
       <w:r>
         <w:rPr>
-          <w:rFonts w:ascii="Roboto" w:eastAsia="Roboto" w:hAnsi="Roboto" w:cs="Roboto"/>
+          <w:rFonts w:ascii="Times New Roman" w:eastAsia="Roboto" w:hAnsi="Times New Roman" w:cs="Times New Roman"/>
           <w:color w:val="222222"/>
           <w:sz w:val="24"/>
           <w:szCs w:val="24"/>
@@ -1195,7 +2443,7 @@
       <w:proofErr w:type="spellEnd"/>
       <w:r>
         <w:rPr>
-          <w:rFonts w:ascii="Roboto" w:eastAsia="Roboto" w:hAnsi="Roboto" w:cs="Roboto"/>
+          <w:rFonts w:ascii="Times New Roman" w:eastAsia="Roboto" w:hAnsi="Times New Roman" w:cs="Times New Roman"/>
           <w:color w:val="222222"/>
           <w:sz w:val="24"/>
           <w:szCs w:val="24"/>
@@ -1205,7 +2453,7 @@
       <w:proofErr w:type="spellStart"/>
       <w:r>
         <w:rPr>
-          <w:rFonts w:ascii="Roboto" w:eastAsia="Roboto" w:hAnsi="Roboto" w:cs="Roboto"/>
+          <w:rFonts w:ascii="Times New Roman" w:eastAsia="Roboto" w:hAnsi="Times New Roman" w:cs="Times New Roman"/>
           <w:color w:val="222222"/>
           <w:sz w:val="24"/>
           <w:szCs w:val="24"/>
@@ -1215,7 +2463,7 @@
       <w:proofErr w:type="spellEnd"/>
       <w:r>
         <w:rPr>
-          <w:rFonts w:ascii="Roboto" w:eastAsia="Roboto" w:hAnsi="Roboto" w:cs="Roboto"/>
+          <w:rFonts w:ascii="Times New Roman" w:eastAsia="Roboto" w:hAnsi="Times New Roman" w:cs="Times New Roman"/>
           <w:color w:val="222222"/>
           <w:sz w:val="24"/>
           <w:szCs w:val="24"/>
@@ -1225,7 +2473,7 @@
       <w:proofErr w:type="spellStart"/>
       <w:r>
         <w:rPr>
-          <w:rFonts w:ascii="Roboto" w:eastAsia="Roboto" w:hAnsi="Roboto" w:cs="Roboto"/>
+          <w:rFonts w:ascii="Times New Roman" w:eastAsia="Roboto" w:hAnsi="Times New Roman" w:cs="Times New Roman"/>
           <w:color w:val="222222"/>
           <w:sz w:val="24"/>
           <w:szCs w:val="24"/>
@@ -1235,7 +2483,7 @@
       <w:proofErr w:type="spellEnd"/>
       <w:r>
         <w:rPr>
-          <w:rFonts w:ascii="Roboto" w:eastAsia="Roboto" w:hAnsi="Roboto" w:cs="Roboto"/>
+          <w:rFonts w:ascii="Times New Roman" w:eastAsia="Roboto" w:hAnsi="Times New Roman" w:cs="Times New Roman"/>
           <w:color w:val="222222"/>
           <w:sz w:val="24"/>
           <w:szCs w:val="24"/>
@@ -1245,7 +2493,7 @@
       <w:proofErr w:type="spellStart"/>
       <w:r>
         <w:rPr>
-          <w:rFonts w:ascii="Roboto" w:eastAsia="Roboto" w:hAnsi="Roboto" w:cs="Roboto"/>
+          <w:rFonts w:ascii="Times New Roman" w:eastAsia="Roboto" w:hAnsi="Times New Roman" w:cs="Times New Roman"/>
           <w:color w:val="222222"/>
           <w:sz w:val="24"/>
           <w:szCs w:val="24"/>
@@ -1255,7 +2503,7 @@
       <w:proofErr w:type="spellEnd"/>
       <w:r>
         <w:rPr>
-          <w:rFonts w:ascii="Roboto" w:eastAsia="Roboto" w:hAnsi="Roboto" w:cs="Roboto"/>
+          <w:rFonts w:ascii="Times New Roman" w:eastAsia="Roboto" w:hAnsi="Times New Roman" w:cs="Times New Roman"/>
           <w:color w:val="222222"/>
           <w:sz w:val="24"/>
           <w:szCs w:val="24"/>
@@ -1265,7 +2513,7 @@
       <w:proofErr w:type="spellStart"/>
       <w:r>
         <w:rPr>
-          <w:rFonts w:ascii="Roboto" w:eastAsia="Roboto" w:hAnsi="Roboto" w:cs="Roboto"/>
+          <w:rFonts w:ascii="Times New Roman" w:eastAsia="Roboto" w:hAnsi="Times New Roman" w:cs="Times New Roman"/>
           <w:color w:val="222222"/>
           <w:sz w:val="24"/>
           <w:szCs w:val="24"/>
@@ -1275,7 +2523,7 @@
       <w:proofErr w:type="spellEnd"/>
       <w:r>
         <w:rPr>
-          <w:rFonts w:ascii="Roboto" w:eastAsia="Roboto" w:hAnsi="Roboto" w:cs="Roboto"/>
+          <w:rFonts w:ascii="Times New Roman" w:eastAsia="Roboto" w:hAnsi="Times New Roman" w:cs="Times New Roman"/>
           <w:color w:val="222222"/>
           <w:sz w:val="24"/>
           <w:szCs w:val="24"/>
@@ -1287,7 +2535,7 @@
       <w:pPr>
         <w:jc w:val="both"/>
         <w:rPr>
-          <w:rFonts w:ascii="Roboto" w:eastAsia="Roboto" w:hAnsi="Roboto" w:cs="Roboto"/>
+          <w:rFonts w:ascii="Times New Roman" w:eastAsia="Roboto" w:hAnsi="Times New Roman" w:cs="Times New Roman"/>
           <w:color w:val="222222"/>
           <w:sz w:val="24"/>
           <w:szCs w:val="24"/>
@@ -1296,7 +2544,7 @@
       </w:pPr>
       <w:r>
         <w:rPr>
-          <w:rFonts w:ascii="Roboto" w:eastAsia="Roboto" w:hAnsi="Roboto" w:cs="Roboto"/>
+          <w:rFonts w:ascii="Times New Roman" w:eastAsia="Roboto" w:hAnsi="Times New Roman" w:cs="Times New Roman"/>
           <w:color w:val="222222"/>
           <w:sz w:val="24"/>
           <w:szCs w:val="24"/>
@@ -1309,26 +2557,108 @@
       <w:pPr>
         <w:jc w:val="both"/>
         <w:rPr>
-          <w:rFonts w:ascii="Roboto" w:eastAsia="Roboto" w:hAnsi="Roboto" w:cs="Roboto"/>
+          <w:rFonts w:ascii="Times New Roman" w:eastAsia="Roboto" w:hAnsi="Times New Roman" w:cs="Times New Roman"/>
           <w:color w:val="222222"/>
           <w:sz w:val="24"/>
           <w:szCs w:val="24"/>
+        </w:rPr>
+      </w:pPr>
+      <w:r>
+        <w:rPr>
+          <w:rFonts w:ascii="Times New Roman" w:eastAsia="Roboto" w:hAnsi="Times New Roman" w:cs="Times New Roman"/>
+          <w:color w:val="222222"/>
+          <w:sz w:val="24"/>
+          <w:szCs w:val="24"/>
+        </w:rPr>
+        <w:t xml:space="preserve">PHP: The </w:t>
+      </w:r>
+      <w:proofErr w:type="spellStart"/>
+      <w:r>
+        <w:rPr>
+          <w:rFonts w:ascii="Times New Roman" w:eastAsia="Roboto" w:hAnsi="Times New Roman" w:cs="Times New Roman"/>
+          <w:color w:val="222222"/>
+          <w:sz w:val="24"/>
+          <w:szCs w:val="24"/>
+        </w:rPr>
+        <w:t>Right</w:t>
+      </w:r>
+      <w:proofErr w:type="spellEnd"/>
+      <w:r>
+        <w:rPr>
+          <w:rFonts w:ascii="Times New Roman" w:eastAsia="Roboto" w:hAnsi="Times New Roman" w:cs="Times New Roman"/>
+          <w:color w:val="222222"/>
+          <w:sz w:val="24"/>
+          <w:szCs w:val="24"/>
+        </w:rPr>
+        <w:t xml:space="preserve"> Way. The </w:t>
+      </w:r>
+      <w:proofErr w:type="spellStart"/>
+      <w:r>
+        <w:rPr>
+          <w:rFonts w:ascii="Times New Roman" w:eastAsia="Roboto" w:hAnsi="Times New Roman" w:cs="Times New Roman"/>
+          <w:color w:val="222222"/>
+          <w:sz w:val="24"/>
+          <w:szCs w:val="24"/>
+        </w:rPr>
+        <w:t>Right</w:t>
+      </w:r>
+      <w:proofErr w:type="spellEnd"/>
+      <w:r>
+        <w:rPr>
+          <w:rFonts w:ascii="Times New Roman" w:eastAsia="Roboto" w:hAnsi="Times New Roman" w:cs="Times New Roman"/>
+          <w:color w:val="222222"/>
+          <w:sz w:val="24"/>
+          <w:szCs w:val="24"/>
+        </w:rPr>
+        <w:t xml:space="preserve"> Way. Disponível em: &lt;http://www.phptherightway.com/#code_style_guide&gt;. Acesso em: 16 abr. 2017.</w:t>
+      </w:r>
+    </w:p>
+    <w:p>
+      <w:pPr>
+        <w:jc w:val="both"/>
+        <w:rPr>
+          <w:rFonts w:ascii="Times New Roman" w:eastAsia="Roboto" w:hAnsi="Times New Roman" w:cs="Times New Roman"/>
+          <w:color w:val="222222"/>
+          <w:sz w:val="24"/>
+          <w:szCs w:val="24"/>
           <w:highlight w:val="white"/>
         </w:rPr>
       </w:pPr>
       <w:r>
         <w:rPr>
-          <w:rFonts w:ascii="Roboto" w:eastAsia="Roboto" w:hAnsi="Roboto" w:cs="Roboto"/>
+          <w:rFonts w:ascii="Times New Roman" w:eastAsia="Roboto" w:hAnsi="Times New Roman" w:cs="Times New Roman"/>
           <w:color w:val="222222"/>
           <w:sz w:val="24"/>
           <w:szCs w:val="24"/>
           <w:highlight w:val="white"/>
         </w:rPr>
-        <w:t xml:space="preserve">PRESSMAN, Roger S.. </w:t>
-      </w:r>
-      <w:r>
-        <w:rPr>
-          <w:rFonts w:ascii="Roboto" w:eastAsia="Roboto" w:hAnsi="Roboto" w:cs="Roboto"/>
+        <w:t xml:space="preserve">PRESSMAN, Roger </w:t>
+      </w:r>
+      <w:proofErr w:type="gramStart"/>
+      <w:r>
+        <w:rPr>
+          <w:rFonts w:ascii="Times New Roman" w:eastAsia="Roboto" w:hAnsi="Times New Roman" w:cs="Times New Roman"/>
+          <w:color w:val="222222"/>
+          <w:sz w:val="24"/>
+          <w:szCs w:val="24"/>
+          <w:highlight w:val="white"/>
+        </w:rPr>
+        <w:t>S..</w:t>
+      </w:r>
+      <w:proofErr w:type="gramEnd"/>
+      <w:r>
+        <w:rPr>
+          <w:rFonts w:ascii="Times New Roman" w:eastAsia="Roboto" w:hAnsi="Times New Roman" w:cs="Times New Roman"/>
+          <w:color w:val="222222"/>
+          <w:sz w:val="24"/>
+          <w:szCs w:val="24"/>
+          <w:highlight w:val="white"/>
+        </w:rPr>
+        <w:t xml:space="preserve"> </w:t>
+      </w:r>
+      <w:r>
+        <w:rPr>
+          <w:rFonts w:ascii="Times New Roman" w:eastAsia="Roboto" w:hAnsi="Times New Roman" w:cs="Times New Roman"/>
           <w:b/>
           <w:color w:val="222222"/>
           <w:sz w:val="24"/>
@@ -1339,7 +2669,7 @@
       </w:r>
       <w:r>
         <w:rPr>
-          <w:rFonts w:ascii="Roboto" w:eastAsia="Roboto" w:hAnsi="Roboto" w:cs="Roboto"/>
+          <w:rFonts w:ascii="Times New Roman" w:eastAsia="Roboto" w:hAnsi="Times New Roman" w:cs="Times New Roman"/>
           <w:color w:val="222222"/>
           <w:sz w:val="24"/>
           <w:szCs w:val="24"/>
@@ -1350,7 +2680,7 @@
       <w:proofErr w:type="spellStart"/>
       <w:r>
         <w:rPr>
-          <w:rFonts w:ascii="Roboto" w:eastAsia="Roboto" w:hAnsi="Roboto" w:cs="Roboto"/>
+          <w:rFonts w:ascii="Times New Roman" w:eastAsia="Roboto" w:hAnsi="Times New Roman" w:cs="Times New Roman"/>
           <w:color w:val="222222"/>
           <w:sz w:val="24"/>
           <w:szCs w:val="24"/>
@@ -1361,7 +2691,7 @@
       <w:proofErr w:type="spellEnd"/>
       <w:r>
         <w:rPr>
-          <w:rFonts w:ascii="Roboto" w:eastAsia="Roboto" w:hAnsi="Roboto" w:cs="Roboto"/>
+          <w:rFonts w:ascii="Times New Roman" w:eastAsia="Roboto" w:hAnsi="Times New Roman" w:cs="Times New Roman"/>
           <w:color w:val="222222"/>
           <w:sz w:val="24"/>
           <w:szCs w:val="24"/>
@@ -1374,23 +2704,25 @@
       <w:pPr>
         <w:jc w:val="both"/>
         <w:rPr>
-          <w:sz w:val="24"/>
-          <w:szCs w:val="24"/>
-        </w:rPr>
-      </w:pPr>
-      <w:r>
-        <w:rPr>
-          <w:rFonts w:ascii="Roboto" w:eastAsia="Roboto" w:hAnsi="Roboto" w:cs="Roboto"/>
+          <w:rFonts w:ascii="Times New Roman" w:eastAsia="Roboto" w:hAnsi="Times New Roman" w:cs="Times New Roman"/>
           <w:color w:val="222222"/>
           <w:sz w:val="24"/>
           <w:szCs w:val="24"/>
+        </w:rPr>
+      </w:pPr>
+      <w:r>
+        <w:rPr>
+          <w:rFonts w:ascii="Times New Roman" w:eastAsia="Roboto" w:hAnsi="Times New Roman" w:cs="Times New Roman"/>
+          <w:color w:val="222222"/>
+          <w:sz w:val="24"/>
+          <w:szCs w:val="24"/>
           <w:highlight w:val="white"/>
         </w:rPr>
         <w:t xml:space="preserve">SOMMERVILLE, Ian. </w:t>
       </w:r>
       <w:r>
         <w:rPr>
-          <w:rFonts w:ascii="Roboto" w:eastAsia="Roboto" w:hAnsi="Roboto" w:cs="Roboto"/>
+          <w:rFonts w:ascii="Times New Roman" w:eastAsia="Roboto" w:hAnsi="Times New Roman" w:cs="Times New Roman"/>
           <w:b/>
           <w:color w:val="222222"/>
           <w:sz w:val="24"/>
@@ -1401,7 +2733,7 @@
       </w:r>
       <w:r>
         <w:rPr>
-          <w:rFonts w:ascii="Roboto" w:eastAsia="Roboto" w:hAnsi="Roboto" w:cs="Roboto"/>
+          <w:rFonts w:ascii="Times New Roman" w:eastAsia="Roboto" w:hAnsi="Times New Roman" w:cs="Times New Roman"/>
           <w:color w:val="222222"/>
           <w:sz w:val="24"/>
           <w:szCs w:val="24"/>
@@ -1412,33 +2744,49 @@
     </w:p>
     <w:sectPr>
       <w:pgSz w:w="11909" w:h="16834"/>
-      <w:pgMar w:top="1440" w:right="1440" w:bottom="1440" w:left="1440" w:header="0" w:footer="720" w:gutter="0"/>
+      <w:pgMar w:top="1701" w:right="1134" w:bottom="1134" w:left="1701" w:header="0" w:footer="720" w:gutter="0"/>
       <w:pgNumType w:start="1"/>
       <w:cols w:space="720"/>
+      <w:docGrid w:linePitch="299"/>
     </w:sectPr>
   </w:body>
 </w:document>
 </file>
 
 <file path=word/comments.xml><?xml version="1.0" encoding="utf-8"?>
-<w:comments xmlns:wpc="http://schemas.microsoft.com/office/word/2010/wordprocessingCanvas" xmlns:cx="http://schemas.microsoft.com/office/drawing/2014/chartex" xmlns:cx1="http://schemas.microsoft.com/office/drawing/2015/9/8/chartex" xmlns:cx2="http://schemas.microsoft.com/office/drawing/2015/10/21/chartex" xmlns:cx3="http://schemas.microsoft.com/office/drawing/2016/5/9/chartex" xmlns:cx4="http://schemas.microsoft.com/office/drawing/2016/5/10/chartex" xmlns:cx5="http://schemas.microsoft.com/office/drawing/2016/5/11/chartex" xmlns:cx6="http://schemas.microsoft.com/office/drawing/2016/5/12/chartex" xmlns:cx7="http://schemas.microsoft.com/office/drawing/2016/5/13/chartex" xmlns:cx8="http://schemas.microsoft.com/office/drawing/2016/5/14/chartex" xmlns:mc="http://schemas.openxmlformats.org/markup-compatibility/2006" xmlns:o="urn:schemas-microsoft-com:office:office" xmlns:r="http://schemas.openxmlformats.org/officeDocument/2006/relationships" xmlns:m="http://schemas.openxmlformats.org/officeDocument/2006/math" xmlns:v="urn:schemas-microsoft-com:vml" xmlns:wp14="http://schemas.microsoft.com/office/word/2010/wordprocessingDrawing" xmlns:wp="http://schemas.openxmlformats.org/drawingml/2006/wordprocessingDrawing" xmlns:w10="urn:schemas-microsoft-com:office:word" xmlns:w="http://schemas.openxmlformats.org/wordprocessingml/2006/main" xmlns:w14="http://schemas.microsoft.com/office/word/2010/wordml" xmlns:w15="http://schemas.microsoft.com/office/word/2012/wordml" xmlns:w16se="http://schemas.microsoft.com/office/word/2015/wordml/symex" xmlns:wpg="http://schemas.microsoft.com/office/word/2010/wordprocessingGroup" xmlns:wpi="http://schemas.microsoft.com/office/word/2010/wordprocessingInk" xmlns:wne="http://schemas.microsoft.com/office/word/2006/wordml" xmlns:wps="http://schemas.microsoft.com/office/word/2010/wordprocessingShape" mc:Ignorable="w14 w15 w16se wp14">
-  <w:comment w:id="0" w:author="Valdir Pereira" w:date="2017-04-05T07:21:00Z" w:initials="">
-    <w:p>
-      <w:pPr>
-        <w:widowControl w:val="0"/>
-        <w:spacing w:line="240" w:lineRule="auto"/>
-      </w:pPr>
-      <w:r>
-        <w:t>Nenhuma das duas ferramentas foi testada</w:t>
-      </w:r>
-    </w:p>
-    <w:p>
-      <w:pPr>
-        <w:widowControl w:val="0"/>
-        <w:spacing w:line="240" w:lineRule="auto"/>
-      </w:pPr>
-      <w:r>
-        <w:t>*Orando*</w:t>
+<w:comments xmlns:wpc="http://schemas.microsoft.com/office/word/2010/wordprocessingCanvas" xmlns:cx="http://schemas.microsoft.com/office/drawing/2014/chartex" xmlns:cx1="http://schemas.microsoft.com/office/drawing/2015/9/8/chartex" xmlns:mc="http://schemas.openxmlformats.org/markup-compatibility/2006" xmlns:o="urn:schemas-microsoft-com:office:office" xmlns:r="http://schemas.openxmlformats.org/officeDocument/2006/relationships" xmlns:m="http://schemas.openxmlformats.org/officeDocument/2006/math" xmlns:v="urn:schemas-microsoft-com:vml" xmlns:wp14="http://schemas.microsoft.com/office/word/2010/wordprocessingDrawing" xmlns:wp="http://schemas.openxmlformats.org/drawingml/2006/wordprocessingDrawing" xmlns:w10="urn:schemas-microsoft-com:office:word" xmlns:w="http://schemas.openxmlformats.org/wordprocessingml/2006/main" xmlns:w14="http://schemas.microsoft.com/office/word/2010/wordml" xmlns:w15="http://schemas.microsoft.com/office/word/2012/wordml" xmlns:w16se="http://schemas.microsoft.com/office/word/2015/wordml/symex" xmlns:wpg="http://schemas.microsoft.com/office/word/2010/wordprocessingGroup" xmlns:wpi="http://schemas.microsoft.com/office/word/2010/wordprocessingInk" xmlns:wne="http://schemas.microsoft.com/office/word/2006/wordml" xmlns:wps="http://schemas.microsoft.com/office/word/2010/wordprocessingShape" mc:Ignorable="w14 w15 w16se wp14">
+  <w:comment w:id="1" w:author="Usuário do Windows" w:date="2017-04-16T17:56:00Z" w:initials="UdW">
+    <w:p>
+      <w:pPr>
+        <w:pStyle w:val="Textodecomentrio"/>
+      </w:pPr>
+      <w:r>
+        <w:rPr>
+          <w:rStyle w:val="Refdecomentrio"/>
+        </w:rPr>
+        <w:annotationRef/>
+      </w:r>
+      <w:r>
+        <w:t>Aqui irei inserir um</w:t>
+      </w:r>
+      <w:r>
+        <w:t xml:space="preserve"> diagrama de classes do projeto</w:t>
+      </w:r>
+    </w:p>
+  </w:comment>
+  <w:comment w:id="2" w:author="Usuário do Windows" w:date="2017-04-16T18:06:00Z" w:initials="UdW">
+    <w:p>
+      <w:pPr>
+        <w:pStyle w:val="Textodecomentrio"/>
+      </w:pPr>
+      <w:r>
+        <w:rPr>
+          <w:rStyle w:val="Refdecomentrio"/>
+        </w:rPr>
+        <w:annotationRef/>
+      </w:r>
+      <w:r>
+        <w:t>Aqui vou filtrar o que será realmente analisado.</w:t>
       </w:r>
     </w:p>
   </w:comment>
@@ -1446,14 +2794,284 @@
 </file>
 
 <file path=word/commentsExtended.xml><?xml version="1.0" encoding="utf-8"?>
-<w15:commentsEx xmlns:wpc="http://schemas.microsoft.com/office/word/2010/wordprocessingCanvas" xmlns:cx="http://schemas.microsoft.com/office/drawing/2014/chartex" xmlns:cx1="http://schemas.microsoft.com/office/drawing/2015/9/8/chartex" xmlns:cx2="http://schemas.microsoft.com/office/drawing/2015/10/21/chartex" xmlns:cx3="http://schemas.microsoft.com/office/drawing/2016/5/9/chartex" xmlns:cx4="http://schemas.microsoft.com/office/drawing/2016/5/10/chartex" xmlns:cx5="http://schemas.microsoft.com/office/drawing/2016/5/11/chartex" xmlns:cx6="http://schemas.microsoft.com/office/drawing/2016/5/12/chartex" xmlns:cx7="http://schemas.microsoft.com/office/drawing/2016/5/13/chartex" xmlns:cx8="http://schemas.microsoft.com/office/drawing/2016/5/14/chartex" xmlns:mc="http://schemas.openxmlformats.org/markup-compatibility/2006" xmlns:o="urn:schemas-microsoft-com:office:office" xmlns:r="http://schemas.openxmlformats.org/officeDocument/2006/relationships" xmlns:m="http://schemas.openxmlformats.org/officeDocument/2006/math" xmlns:v="urn:schemas-microsoft-com:vml" xmlns:wp14="http://schemas.microsoft.com/office/word/2010/wordprocessingDrawing" xmlns:wp="http://schemas.openxmlformats.org/drawingml/2006/wordprocessingDrawing" xmlns:w10="urn:schemas-microsoft-com:office:word" xmlns:w="http://schemas.openxmlformats.org/wordprocessingml/2006/main" xmlns:w14="http://schemas.microsoft.com/office/word/2010/wordml" xmlns:w15="http://schemas.microsoft.com/office/word/2012/wordml" xmlns:w16se="http://schemas.microsoft.com/office/word/2015/wordml/symex" xmlns:wpg="http://schemas.microsoft.com/office/word/2010/wordprocessingGroup" xmlns:wpi="http://schemas.microsoft.com/office/word/2010/wordprocessingInk" xmlns:wne="http://schemas.microsoft.com/office/word/2006/wordml" xmlns:wps="http://schemas.microsoft.com/office/word/2010/wordprocessingShape" mc:Ignorable="w14 w15 w16se wp14">
-  <w15:commentEx w15:paraId="7EEF4B7C" w15:done="0"/>
+<w15:commentsEx xmlns:wpc="http://schemas.microsoft.com/office/word/2010/wordprocessingCanvas" xmlns:cx="http://schemas.microsoft.com/office/drawing/2014/chartex" xmlns:cx1="http://schemas.microsoft.com/office/drawing/2015/9/8/chartex" xmlns:mc="http://schemas.openxmlformats.org/markup-compatibility/2006" xmlns:o="urn:schemas-microsoft-com:office:office" xmlns:r="http://schemas.openxmlformats.org/officeDocument/2006/relationships" xmlns:m="http://schemas.openxmlformats.org/officeDocument/2006/math" xmlns:v="urn:schemas-microsoft-com:vml" xmlns:wp14="http://schemas.microsoft.com/office/word/2010/wordprocessingDrawing" xmlns:wp="http://schemas.openxmlformats.org/drawingml/2006/wordprocessingDrawing" xmlns:w10="urn:schemas-microsoft-com:office:word" xmlns:w="http://schemas.openxmlformats.org/wordprocessingml/2006/main" xmlns:w14="http://schemas.microsoft.com/office/word/2010/wordml" xmlns:w15="http://schemas.microsoft.com/office/word/2012/wordml" xmlns:w16se="http://schemas.microsoft.com/office/word/2015/wordml/symex" xmlns:wpg="http://schemas.microsoft.com/office/word/2010/wordprocessingGroup" xmlns:wpi="http://schemas.microsoft.com/office/word/2010/wordprocessingInk" xmlns:wne="http://schemas.microsoft.com/office/word/2006/wordml" xmlns:wps="http://schemas.microsoft.com/office/word/2010/wordprocessingShape" mc:Ignorable="w14 w15 w16se wp14">
+  <w15:commentEx w15:paraId="2DCC0647" w15:done="0"/>
+  <w15:commentEx w15:paraId="17EB87F7" w15:done="0"/>
 </w15:commentsEx>
 </file>
 
 <file path=word/numbering.xml><?xml version="1.0" encoding="utf-8"?>
-<w:numbering xmlns:wpc="http://schemas.microsoft.com/office/word/2010/wordprocessingCanvas" xmlns:cx="http://schemas.microsoft.com/office/drawing/2014/chartex" xmlns:cx1="http://schemas.microsoft.com/office/drawing/2015/9/8/chartex" xmlns:cx2="http://schemas.microsoft.com/office/drawing/2015/10/21/chartex" xmlns:cx3="http://schemas.microsoft.com/office/drawing/2016/5/9/chartex" xmlns:cx4="http://schemas.microsoft.com/office/drawing/2016/5/10/chartex" xmlns:cx5="http://schemas.microsoft.com/office/drawing/2016/5/11/chartex" xmlns:cx6="http://schemas.microsoft.com/office/drawing/2016/5/12/chartex" xmlns:cx7="http://schemas.microsoft.com/office/drawing/2016/5/13/chartex" xmlns:cx8="http://schemas.microsoft.com/office/drawing/2016/5/14/chartex" xmlns:mc="http://schemas.openxmlformats.org/markup-compatibility/2006" xmlns:o="urn:schemas-microsoft-com:office:office" xmlns:r="http://schemas.openxmlformats.org/officeDocument/2006/relationships" xmlns:m="http://schemas.openxmlformats.org/officeDocument/2006/math" xmlns:v="urn:schemas-microsoft-com:vml" xmlns:wp14="http://schemas.microsoft.com/office/word/2010/wordprocessingDrawing" xmlns:wp="http://schemas.openxmlformats.org/drawingml/2006/wordprocessingDrawing" xmlns:w10="urn:schemas-microsoft-com:office:word" xmlns:w="http://schemas.openxmlformats.org/wordprocessingml/2006/main" xmlns:w14="http://schemas.microsoft.com/office/word/2010/wordml" xmlns:w15="http://schemas.microsoft.com/office/word/2012/wordml" xmlns:w16se="http://schemas.microsoft.com/office/word/2015/wordml/symex" xmlns:wpg="http://schemas.microsoft.com/office/word/2010/wordprocessingGroup" xmlns:wpi="http://schemas.microsoft.com/office/word/2010/wordprocessingInk" xmlns:wne="http://schemas.microsoft.com/office/word/2006/wordml" xmlns:wps="http://schemas.microsoft.com/office/word/2010/wordprocessingShape" mc:Ignorable="w14 w15 w16se wp14">
+<w:numbering xmlns:wpc="http://schemas.microsoft.com/office/word/2010/wordprocessingCanvas" xmlns:cx="http://schemas.microsoft.com/office/drawing/2014/chartex" xmlns:cx1="http://schemas.microsoft.com/office/drawing/2015/9/8/chartex" xmlns:mc="http://schemas.openxmlformats.org/markup-compatibility/2006" xmlns:o="urn:schemas-microsoft-com:office:office" xmlns:r="http://schemas.openxmlformats.org/officeDocument/2006/relationships" xmlns:m="http://schemas.openxmlformats.org/officeDocument/2006/math" xmlns:v="urn:schemas-microsoft-com:vml" xmlns:wp14="http://schemas.microsoft.com/office/word/2010/wordprocessingDrawing" xmlns:wp="http://schemas.openxmlformats.org/drawingml/2006/wordprocessingDrawing" xmlns:w10="urn:schemas-microsoft-com:office:word" xmlns:w="http://schemas.openxmlformats.org/wordprocessingml/2006/main" xmlns:w14="http://schemas.microsoft.com/office/word/2010/wordml" xmlns:w15="http://schemas.microsoft.com/office/word/2012/wordml" xmlns:w16se="http://schemas.microsoft.com/office/word/2015/wordml/symex" xmlns:wpg="http://schemas.microsoft.com/office/word/2010/wordprocessingGroup" xmlns:wpi="http://schemas.microsoft.com/office/word/2010/wordprocessingInk" xmlns:wne="http://schemas.microsoft.com/office/word/2006/wordml" xmlns:wps="http://schemas.microsoft.com/office/word/2010/wordprocessingShape" mc:Ignorable="w14 w15 w16se wp14">
   <w:abstractNum w:abstractNumId="0" w15:restartNumberingAfterBreak="0">
+    <w:nsid w:val="057A4B62"/>
+    <w:multiLevelType w:val="hybridMultilevel"/>
+    <w:tmpl w:val="F6F6E2D6"/>
+    <w:lvl w:ilvl="0" w:tplc="EAB248B0">
+      <w:start w:val="1"/>
+      <w:numFmt w:val="decimal"/>
+      <w:lvlText w:val="%1"/>
+      <w:lvlJc w:val="left"/>
+      <w:pPr>
+        <w:ind w:left="720" w:hanging="360"/>
+      </w:pPr>
+      <w:rPr>
+        <w:rFonts w:hint="default"/>
+        <w:b/>
+      </w:rPr>
+    </w:lvl>
+    <w:lvl w:ilvl="1" w:tplc="04160019" w:tentative="1">
+      <w:start w:val="1"/>
+      <w:numFmt w:val="lowerLetter"/>
+      <w:lvlText w:val="%2."/>
+      <w:lvlJc w:val="left"/>
+      <w:pPr>
+        <w:ind w:left="1440" w:hanging="360"/>
+      </w:pPr>
+    </w:lvl>
+    <w:lvl w:ilvl="2" w:tplc="0416001B" w:tentative="1">
+      <w:start w:val="1"/>
+      <w:numFmt w:val="lowerRoman"/>
+      <w:lvlText w:val="%3."/>
+      <w:lvlJc w:val="right"/>
+      <w:pPr>
+        <w:ind w:left="2160" w:hanging="180"/>
+      </w:pPr>
+    </w:lvl>
+    <w:lvl w:ilvl="3" w:tplc="0416000F" w:tentative="1">
+      <w:start w:val="1"/>
+      <w:numFmt w:val="decimal"/>
+      <w:lvlText w:val="%4."/>
+      <w:lvlJc w:val="left"/>
+      <w:pPr>
+        <w:ind w:left="2880" w:hanging="360"/>
+      </w:pPr>
+    </w:lvl>
+    <w:lvl w:ilvl="4" w:tplc="04160019" w:tentative="1">
+      <w:start w:val="1"/>
+      <w:numFmt w:val="lowerLetter"/>
+      <w:lvlText w:val="%5."/>
+      <w:lvlJc w:val="left"/>
+      <w:pPr>
+        <w:ind w:left="3600" w:hanging="360"/>
+      </w:pPr>
+    </w:lvl>
+    <w:lvl w:ilvl="5" w:tplc="0416001B" w:tentative="1">
+      <w:start w:val="1"/>
+      <w:numFmt w:val="lowerRoman"/>
+      <w:lvlText w:val="%6."/>
+      <w:lvlJc w:val="right"/>
+      <w:pPr>
+        <w:ind w:left="4320" w:hanging="180"/>
+      </w:pPr>
+    </w:lvl>
+    <w:lvl w:ilvl="6" w:tplc="0416000F" w:tentative="1">
+      <w:start w:val="1"/>
+      <w:numFmt w:val="decimal"/>
+      <w:lvlText w:val="%7."/>
+      <w:lvlJc w:val="left"/>
+      <w:pPr>
+        <w:ind w:left="5040" w:hanging="360"/>
+      </w:pPr>
+    </w:lvl>
+    <w:lvl w:ilvl="7" w:tplc="04160019" w:tentative="1">
+      <w:start w:val="1"/>
+      <w:numFmt w:val="lowerLetter"/>
+      <w:lvlText w:val="%8."/>
+      <w:lvlJc w:val="left"/>
+      <w:pPr>
+        <w:ind w:left="5760" w:hanging="360"/>
+      </w:pPr>
+    </w:lvl>
+    <w:lvl w:ilvl="8" w:tplc="0416001B" w:tentative="1">
+      <w:start w:val="1"/>
+      <w:numFmt w:val="lowerRoman"/>
+      <w:lvlText w:val="%9."/>
+      <w:lvlJc w:val="right"/>
+      <w:pPr>
+        <w:ind w:left="6480" w:hanging="180"/>
+      </w:pPr>
+    </w:lvl>
+  </w:abstractNum>
+  <w:abstractNum w:abstractNumId="1" w15:restartNumberingAfterBreak="0">
+    <w:nsid w:val="1FC62E5C"/>
+    <w:multiLevelType w:val="hybridMultilevel"/>
+    <w:tmpl w:val="787E0464"/>
+    <w:lvl w:ilvl="0" w:tplc="C4DCD89C">
+      <w:start w:val="1"/>
+      <w:numFmt w:val="decimal"/>
+      <w:lvlText w:val="%1"/>
+      <w:lvlJc w:val="left"/>
+      <w:pPr>
+        <w:ind w:left="720" w:hanging="360"/>
+      </w:pPr>
+      <w:rPr>
+        <w:rFonts w:hint="default"/>
+        <w:b/>
+      </w:rPr>
+    </w:lvl>
+    <w:lvl w:ilvl="1" w:tplc="04160019" w:tentative="1">
+      <w:start w:val="1"/>
+      <w:numFmt w:val="lowerLetter"/>
+      <w:lvlText w:val="%2."/>
+      <w:lvlJc w:val="left"/>
+      <w:pPr>
+        <w:ind w:left="1440" w:hanging="360"/>
+      </w:pPr>
+    </w:lvl>
+    <w:lvl w:ilvl="2" w:tplc="0416001B" w:tentative="1">
+      <w:start w:val="1"/>
+      <w:numFmt w:val="lowerRoman"/>
+      <w:lvlText w:val="%3."/>
+      <w:lvlJc w:val="right"/>
+      <w:pPr>
+        <w:ind w:left="2160" w:hanging="180"/>
+      </w:pPr>
+    </w:lvl>
+    <w:lvl w:ilvl="3" w:tplc="0416000F" w:tentative="1">
+      <w:start w:val="1"/>
+      <w:numFmt w:val="decimal"/>
+      <w:lvlText w:val="%4."/>
+      <w:lvlJc w:val="left"/>
+      <w:pPr>
+        <w:ind w:left="2880" w:hanging="360"/>
+      </w:pPr>
+    </w:lvl>
+    <w:lvl w:ilvl="4" w:tplc="04160019" w:tentative="1">
+      <w:start w:val="1"/>
+      <w:numFmt w:val="lowerLetter"/>
+      <w:lvlText w:val="%5."/>
+      <w:lvlJc w:val="left"/>
+      <w:pPr>
+        <w:ind w:left="3600" w:hanging="360"/>
+      </w:pPr>
+    </w:lvl>
+    <w:lvl w:ilvl="5" w:tplc="0416001B" w:tentative="1">
+      <w:start w:val="1"/>
+      <w:numFmt w:val="lowerRoman"/>
+      <w:lvlText w:val="%6."/>
+      <w:lvlJc w:val="right"/>
+      <w:pPr>
+        <w:ind w:left="4320" w:hanging="180"/>
+      </w:pPr>
+    </w:lvl>
+    <w:lvl w:ilvl="6" w:tplc="0416000F" w:tentative="1">
+      <w:start w:val="1"/>
+      <w:numFmt w:val="decimal"/>
+      <w:lvlText w:val="%7."/>
+      <w:lvlJc w:val="left"/>
+      <w:pPr>
+        <w:ind w:left="5040" w:hanging="360"/>
+      </w:pPr>
+    </w:lvl>
+    <w:lvl w:ilvl="7" w:tplc="04160019" w:tentative="1">
+      <w:start w:val="1"/>
+      <w:numFmt w:val="lowerLetter"/>
+      <w:lvlText w:val="%8."/>
+      <w:lvlJc w:val="left"/>
+      <w:pPr>
+        <w:ind w:left="5760" w:hanging="360"/>
+      </w:pPr>
+    </w:lvl>
+    <w:lvl w:ilvl="8" w:tplc="0416001B" w:tentative="1">
+      <w:start w:val="1"/>
+      <w:numFmt w:val="lowerRoman"/>
+      <w:lvlText w:val="%9."/>
+      <w:lvlJc w:val="right"/>
+      <w:pPr>
+        <w:ind w:left="6480" w:hanging="180"/>
+      </w:pPr>
+    </w:lvl>
+  </w:abstractNum>
+  <w:abstractNum w:abstractNumId="2" w15:restartNumberingAfterBreak="0">
+    <w:nsid w:val="3C647C69"/>
+    <w:multiLevelType w:val="hybridMultilevel"/>
+    <w:tmpl w:val="235A8428"/>
+    <w:lvl w:ilvl="0" w:tplc="2EC8FA92">
+      <w:start w:val="1"/>
+      <w:numFmt w:val="decimal"/>
+      <w:lvlText w:val="%1"/>
+      <w:lvlJc w:val="left"/>
+      <w:pPr>
+        <w:ind w:left="720" w:hanging="360"/>
+      </w:pPr>
+      <w:rPr>
+        <w:rFonts w:hint="default"/>
+      </w:rPr>
+    </w:lvl>
+    <w:lvl w:ilvl="1" w:tplc="04160019" w:tentative="1">
+      <w:start w:val="1"/>
+      <w:numFmt w:val="lowerLetter"/>
+      <w:lvlText w:val="%2."/>
+      <w:lvlJc w:val="left"/>
+      <w:pPr>
+        <w:ind w:left="1440" w:hanging="360"/>
+      </w:pPr>
+    </w:lvl>
+    <w:lvl w:ilvl="2" w:tplc="0416001B" w:tentative="1">
+      <w:start w:val="1"/>
+      <w:numFmt w:val="lowerRoman"/>
+      <w:lvlText w:val="%3."/>
+      <w:lvlJc w:val="right"/>
+      <w:pPr>
+        <w:ind w:left="2160" w:hanging="180"/>
+      </w:pPr>
+    </w:lvl>
+    <w:lvl w:ilvl="3" w:tplc="0416000F" w:tentative="1">
+      <w:start w:val="1"/>
+      <w:numFmt w:val="decimal"/>
+      <w:lvlText w:val="%4."/>
+      <w:lvlJc w:val="left"/>
+      <w:pPr>
+        <w:ind w:left="2880" w:hanging="360"/>
+      </w:pPr>
+    </w:lvl>
+    <w:lvl w:ilvl="4" w:tplc="04160019" w:tentative="1">
+      <w:start w:val="1"/>
+      <w:numFmt w:val="lowerLetter"/>
+      <w:lvlText w:val="%5."/>
+      <w:lvlJc w:val="left"/>
+      <w:pPr>
+        <w:ind w:left="3600" w:hanging="360"/>
+      </w:pPr>
+    </w:lvl>
+    <w:lvl w:ilvl="5" w:tplc="0416001B" w:tentative="1">
+      <w:start w:val="1"/>
+      <w:numFmt w:val="lowerRoman"/>
+      <w:lvlText w:val="%6."/>
+      <w:lvlJc w:val="right"/>
+      <w:pPr>
+        <w:ind w:left="4320" w:hanging="180"/>
+      </w:pPr>
+    </w:lvl>
+    <w:lvl w:ilvl="6" w:tplc="0416000F" w:tentative="1">
+      <w:start w:val="1"/>
+      <w:numFmt w:val="decimal"/>
+      <w:lvlText w:val="%7."/>
+      <w:lvlJc w:val="left"/>
+      <w:pPr>
+        <w:ind w:left="5040" w:hanging="360"/>
+      </w:pPr>
+    </w:lvl>
+    <w:lvl w:ilvl="7" w:tplc="04160019" w:tentative="1">
+      <w:start w:val="1"/>
+      <w:numFmt w:val="lowerLetter"/>
+      <w:lvlText w:val="%8."/>
+      <w:lvlJc w:val="left"/>
+      <w:pPr>
+        <w:ind w:left="5760" w:hanging="360"/>
+      </w:pPr>
+    </w:lvl>
+    <w:lvl w:ilvl="8" w:tplc="0416001B" w:tentative="1">
+      <w:start w:val="1"/>
+      <w:numFmt w:val="lowerRoman"/>
+      <w:lvlText w:val="%9."/>
+      <w:lvlJc w:val="right"/>
+      <w:pPr>
+        <w:ind w:left="6480" w:hanging="180"/>
+      </w:pPr>
+    </w:lvl>
+  </w:abstractNum>
+  <w:abstractNum w:abstractNumId="3" w15:restartNumberingAfterBreak="0">
     <w:nsid w:val="5F895FA0"/>
     <w:multiLevelType w:val="multilevel"/>
     <w:tmpl w:val="6D387D76"/>
@@ -1566,16 +3184,150 @@
       </w:rPr>
     </w:lvl>
   </w:abstractNum>
+  <w:abstractNum w:abstractNumId="4" w15:restartNumberingAfterBreak="0">
+    <w:nsid w:val="7D212EAA"/>
+    <w:multiLevelType w:val="multilevel"/>
+    <w:tmpl w:val="5AD6293A"/>
+    <w:lvl w:ilvl="0">
+      <w:start w:val="1"/>
+      <w:numFmt w:val="decimal"/>
+      <w:lvlText w:val="%1."/>
+      <w:lvlJc w:val="left"/>
+      <w:pPr>
+        <w:ind w:left="720" w:hanging="360"/>
+      </w:pPr>
+      <w:rPr>
+        <w:rFonts w:hint="default"/>
+        <w:b/>
+      </w:rPr>
+    </w:lvl>
+    <w:lvl w:ilvl="1">
+      <w:start w:val="1"/>
+      <w:numFmt w:val="decimal"/>
+      <w:isLgl/>
+      <w:lvlText w:val="%1.%2."/>
+      <w:lvlJc w:val="left"/>
+      <w:pPr>
+        <w:ind w:left="780" w:hanging="420"/>
+      </w:pPr>
+      <w:rPr>
+        <w:rFonts w:hint="default"/>
+      </w:rPr>
+    </w:lvl>
+    <w:lvl w:ilvl="2">
+      <w:start w:val="1"/>
+      <w:numFmt w:val="decimal"/>
+      <w:isLgl/>
+      <w:lvlText w:val="%1.%2.%3."/>
+      <w:lvlJc w:val="left"/>
+      <w:pPr>
+        <w:ind w:left="1080" w:hanging="720"/>
+      </w:pPr>
+      <w:rPr>
+        <w:rFonts w:hint="default"/>
+      </w:rPr>
+    </w:lvl>
+    <w:lvl w:ilvl="3">
+      <w:start w:val="1"/>
+      <w:numFmt w:val="decimal"/>
+      <w:isLgl/>
+      <w:lvlText w:val="%1.%2.%3.%4."/>
+      <w:lvlJc w:val="left"/>
+      <w:pPr>
+        <w:ind w:left="1080" w:hanging="720"/>
+      </w:pPr>
+      <w:rPr>
+        <w:rFonts w:hint="default"/>
+      </w:rPr>
+    </w:lvl>
+    <w:lvl w:ilvl="4">
+      <w:start w:val="1"/>
+      <w:numFmt w:val="decimal"/>
+      <w:isLgl/>
+      <w:lvlText w:val="%1.%2.%3.%4.%5."/>
+      <w:lvlJc w:val="left"/>
+      <w:pPr>
+        <w:ind w:left="1440" w:hanging="1080"/>
+      </w:pPr>
+      <w:rPr>
+        <w:rFonts w:hint="default"/>
+      </w:rPr>
+    </w:lvl>
+    <w:lvl w:ilvl="5">
+      <w:start w:val="1"/>
+      <w:numFmt w:val="decimal"/>
+      <w:isLgl/>
+      <w:lvlText w:val="%1.%2.%3.%4.%5.%6."/>
+      <w:lvlJc w:val="left"/>
+      <w:pPr>
+        <w:ind w:left="1440" w:hanging="1080"/>
+      </w:pPr>
+      <w:rPr>
+        <w:rFonts w:hint="default"/>
+      </w:rPr>
+    </w:lvl>
+    <w:lvl w:ilvl="6">
+      <w:start w:val="1"/>
+      <w:numFmt w:val="decimal"/>
+      <w:isLgl/>
+      <w:lvlText w:val="%1.%2.%3.%4.%5.%6.%7."/>
+      <w:lvlJc w:val="left"/>
+      <w:pPr>
+        <w:ind w:left="1800" w:hanging="1440"/>
+      </w:pPr>
+      <w:rPr>
+        <w:rFonts w:hint="default"/>
+      </w:rPr>
+    </w:lvl>
+    <w:lvl w:ilvl="7">
+      <w:start w:val="1"/>
+      <w:numFmt w:val="decimal"/>
+      <w:isLgl/>
+      <w:lvlText w:val="%1.%2.%3.%4.%5.%6.%7.%8."/>
+      <w:lvlJc w:val="left"/>
+      <w:pPr>
+        <w:ind w:left="1800" w:hanging="1440"/>
+      </w:pPr>
+      <w:rPr>
+        <w:rFonts w:hint="default"/>
+      </w:rPr>
+    </w:lvl>
+    <w:lvl w:ilvl="8">
+      <w:start w:val="1"/>
+      <w:numFmt w:val="decimal"/>
+      <w:isLgl/>
+      <w:lvlText w:val="%1.%2.%3.%4.%5.%6.%7.%8.%9."/>
+      <w:lvlJc w:val="left"/>
+      <w:pPr>
+        <w:ind w:left="2160" w:hanging="1800"/>
+      </w:pPr>
+      <w:rPr>
+        <w:rFonts w:hint="default"/>
+      </w:rPr>
+    </w:lvl>
+  </w:abstractNum>
   <w:num w:numId="1">
+    <w:abstractNumId w:val="3"/>
+  </w:num>
+  <w:num w:numId="2">
+    <w:abstractNumId w:val="2"/>
+  </w:num>
+  <w:num w:numId="3">
+    <w:abstractNumId w:val="1"/>
+  </w:num>
+  <w:num w:numId="4">
     <w:abstractNumId w:val="0"/>
+  </w:num>
+  <w:num w:numId="5">
+    <w:abstractNumId w:val="4"/>
   </w:num>
 </w:numbering>
 </file>
 
 <file path=word/people.xml><?xml version="1.0" encoding="utf-8"?>
-<w15:people xmlns:wpc="http://schemas.microsoft.com/office/word/2010/wordprocessingCanvas" xmlns:cx="http://schemas.microsoft.com/office/drawing/2014/chartex" xmlns:cx1="http://schemas.microsoft.com/office/drawing/2015/9/8/chartex" xmlns:cx2="http://schemas.microsoft.com/office/drawing/2015/10/21/chartex" xmlns:cx3="http://schemas.microsoft.com/office/drawing/2016/5/9/chartex" xmlns:cx4="http://schemas.microsoft.com/office/drawing/2016/5/10/chartex" xmlns:cx5="http://schemas.microsoft.com/office/drawing/2016/5/11/chartex" xmlns:cx6="http://schemas.microsoft.com/office/drawing/2016/5/12/chartex" xmlns:cx7="http://schemas.microsoft.com/office/drawing/2016/5/13/chartex" xmlns:cx8="http://schemas.microsoft.com/office/drawing/2016/5/14/chartex" xmlns:mc="http://schemas.openxmlformats.org/markup-compatibility/2006" xmlns:o="urn:schemas-microsoft-com:office:office" xmlns:r="http://schemas.openxmlformats.org/officeDocument/2006/relationships" xmlns:m="http://schemas.openxmlformats.org/officeDocument/2006/math" xmlns:v="urn:schemas-microsoft-com:vml" xmlns:wp14="http://schemas.microsoft.com/office/word/2010/wordprocessingDrawing" xmlns:wp="http://schemas.openxmlformats.org/drawingml/2006/wordprocessingDrawing" xmlns:w10="urn:schemas-microsoft-com:office:word" xmlns:w="http://schemas.openxmlformats.org/wordprocessingml/2006/main" xmlns:w14="http://schemas.microsoft.com/office/word/2010/wordml" xmlns:w15="http://schemas.microsoft.com/office/word/2012/wordml" xmlns:w16se="http://schemas.microsoft.com/office/word/2015/wordml/symex" xmlns:wpg="http://schemas.microsoft.com/office/word/2010/wordprocessingGroup" xmlns:wpi="http://schemas.microsoft.com/office/word/2010/wordprocessingInk" xmlns:wne="http://schemas.microsoft.com/office/word/2006/wordml" xmlns:wps="http://schemas.microsoft.com/office/word/2010/wordprocessingShape" mc:Ignorable="w14 w15 w16se wp14">
-  <w15:person w15:author="Valdir Pereira">
-    <w15:presenceInfo w15:providerId="None" w15:userId="Valdir Pereira"/>
+<w15:people xmlns:wpc="http://schemas.microsoft.com/office/word/2010/wordprocessingCanvas" xmlns:cx="http://schemas.microsoft.com/office/drawing/2014/chartex" xmlns:cx1="http://schemas.microsoft.com/office/drawing/2015/9/8/chartex" xmlns:mc="http://schemas.openxmlformats.org/markup-compatibility/2006" xmlns:o="urn:schemas-microsoft-com:office:office" xmlns:r="http://schemas.openxmlformats.org/officeDocument/2006/relationships" xmlns:m="http://schemas.openxmlformats.org/officeDocument/2006/math" xmlns:v="urn:schemas-microsoft-com:vml" xmlns:wp14="http://schemas.microsoft.com/office/word/2010/wordprocessingDrawing" xmlns:wp="http://schemas.openxmlformats.org/drawingml/2006/wordprocessingDrawing" xmlns:w10="urn:schemas-microsoft-com:office:word" xmlns:w="http://schemas.openxmlformats.org/wordprocessingml/2006/main" xmlns:w14="http://schemas.microsoft.com/office/word/2010/wordml" xmlns:w15="http://schemas.microsoft.com/office/word/2012/wordml" xmlns:w16se="http://schemas.microsoft.com/office/word/2015/wordml/symex" xmlns:wpg="http://schemas.microsoft.com/office/word/2010/wordprocessingGroup" xmlns:wpi="http://schemas.microsoft.com/office/word/2010/wordprocessingInk" xmlns:wne="http://schemas.microsoft.com/office/word/2006/wordml" xmlns:wps="http://schemas.microsoft.com/office/word/2010/wordprocessingShape" mc:Ignorable="w14 w15 w16se wp14">
+  <w15:person w15:author="Usuário do Windows">
+    <w15:presenceInfo w15:providerId="None" w15:userId="Usuário do Windows"/>
   </w15:person>
 </w15:people>
 </file>
@@ -1598,7 +3350,7 @@
       </w:pPr>
     </w:pPrDefault>
   </w:docDefaults>
-  <w:latentStyles w:defLockedState="0" w:defUIPriority="99" w:defSemiHidden="0" w:defUnhideWhenUsed="0" w:defQFormat="0" w:count="374">
+  <w:latentStyles w:defLockedState="0" w:defUIPriority="99" w:defSemiHidden="0" w:defUnhideWhenUsed="0" w:defQFormat="0" w:count="371">
     <w:lsdException w:name="Normal" w:uiPriority="0" w:qFormat="1"/>
     <w:lsdException w:name="heading 1" w:uiPriority="9" w:qFormat="1"/>
     <w:lsdException w:name="heading 2" w:semiHidden="1" w:uiPriority="9" w:unhideWhenUsed="1" w:qFormat="1"/>
@@ -1970,9 +3722,6 @@
     <w:lsdException w:name="List Table 5 Dark Accent 6" w:uiPriority="50"/>
     <w:lsdException w:name="List Table 6 Colorful Accent 6" w:uiPriority="51"/>
     <w:lsdException w:name="List Table 7 Colorful Accent 6" w:uiPriority="52"/>
-    <w:lsdException w:name="Mention" w:semiHidden="1" w:unhideWhenUsed="1"/>
-    <w:lsdException w:name="Smart Hyperlink" w:semiHidden="1" w:unhideWhenUsed="1"/>
-    <w:lsdException w:name="Hashtag" w:semiHidden="1" w:unhideWhenUsed="1"/>
   </w:latentStyles>
   <w:style w:type="paragraph" w:default="1" w:styleId="Normal">
     <w:name w:val="Normal"/>
@@ -2208,6 +3957,73 @@
       <w:rFonts w:ascii="Segoe UI" w:hAnsi="Segoe UI" w:cs="Segoe UI"/>
       <w:sz w:val="18"/>
       <w:szCs w:val="18"/>
+    </w:rPr>
+  </w:style>
+  <w:style w:type="character" w:styleId="Hyperlink">
+    <w:name w:val="Hyperlink"/>
+    <w:basedOn w:val="Fontepargpadro"/>
+    <w:uiPriority w:val="99"/>
+    <w:unhideWhenUsed/>
+    <w:rsid w:val="00A47654"/>
+    <w:rPr>
+      <w:color w:val="0563C1" w:themeColor="hyperlink"/>
+      <w:u w:val="single"/>
+    </w:rPr>
+  </w:style>
+  <w:style w:type="paragraph" w:styleId="PargrafodaLista">
+    <w:name w:val="List Paragraph"/>
+    <w:basedOn w:val="Normal"/>
+    <w:uiPriority w:val="34"/>
+    <w:qFormat/>
+    <w:rsid w:val="00591D64"/>
+    <w:pPr>
+      <w:ind w:left="720"/>
+      <w:contextualSpacing/>
+    </w:pPr>
+  </w:style>
+  <w:style w:type="paragraph" w:styleId="Assuntodocomentrio">
+    <w:name w:val="annotation subject"/>
+    <w:basedOn w:val="Textodecomentrio"/>
+    <w:next w:val="Textodecomentrio"/>
+    <w:link w:val="AssuntodocomentrioChar"/>
+    <w:uiPriority w:val="99"/>
+    <w:semiHidden/>
+    <w:unhideWhenUsed/>
+    <w:rsid w:val="00C31C4C"/>
+    <w:rPr>
+      <w:b/>
+      <w:bCs/>
+    </w:rPr>
+  </w:style>
+  <w:style w:type="character" w:customStyle="1" w:styleId="AssuntodocomentrioChar">
+    <w:name w:val="Assunto do comentário Char"/>
+    <w:basedOn w:val="TextodecomentrioChar"/>
+    <w:link w:val="Assuntodocomentrio"/>
+    <w:uiPriority w:val="99"/>
+    <w:semiHidden/>
+    <w:rsid w:val="00C31C4C"/>
+    <w:rPr>
+      <w:b/>
+      <w:bCs/>
+      <w:sz w:val="20"/>
+      <w:szCs w:val="20"/>
+    </w:rPr>
+  </w:style>
+  <w:style w:type="paragraph" w:styleId="NormalWeb">
+    <w:name w:val="Normal (Web)"/>
+    <w:basedOn w:val="Normal"/>
+    <w:uiPriority w:val="99"/>
+    <w:semiHidden/>
+    <w:unhideWhenUsed/>
+    <w:rsid w:val="00EA6BCD"/>
+    <w:pPr>
+      <w:spacing w:before="100" w:beforeAutospacing="1" w:after="100" w:afterAutospacing="1" w:line="240" w:lineRule="auto"/>
+    </w:pPr>
+    <w:rPr>
+      <w:rFonts w:ascii="Times New Roman" w:eastAsia="Times New Roman" w:hAnsi="Times New Roman" w:cs="Times New Roman"/>
+      <w:color w:val="auto"/>
+      <w:sz w:val="24"/>
+      <w:szCs w:val="24"/>
     </w:rPr>
   </w:style>
 </w:styles>
@@ -2506,4 +4322,16 @@
     </a:ext>
   </a:extLst>
 </a:theme>
+</file>
+
+<file path=customXml/item1.xml><?xml version="1.0" encoding="utf-8"?>
+<b:Sources xmlns:b="http://schemas.openxmlformats.org/officeDocument/2006/bibliography" xmlns="http://schemas.openxmlformats.org/officeDocument/2006/bibliography" SelectedStyle="\APASixthEditionOfficeOnline.xsl" StyleName="APA" Version="6"/>
+</file>
+
+<file path=customXml/itemProps1.xml><?xml version="1.0" encoding="utf-8"?>
+<ds:datastoreItem xmlns:ds="http://schemas.openxmlformats.org/officeDocument/2006/customXml" ds:itemID="{6DEBBE16-33E5-4B84-808F-13CAD4F63DE9}">
+  <ds:schemaRefs>
+    <ds:schemaRef ds:uri="http://schemas.openxmlformats.org/officeDocument/2006/bibliography"/>
+  </ds:schemaRefs>
+</ds:datastoreItem>
 </file>
</xml_diff>